<commit_message>
incremento de las historias de usuario
</commit_message>
<xml_diff>
--- a/requerimientos/Historia de Usuario.docx
+++ b/requerimientos/Historia de Usuario.docx
@@ -1,6 +1,6 @@
 
 <file path=word/document.xml><?xml version="1.0" encoding="utf-8"?>
-<w:document xmlns:wpc="http://schemas.microsoft.com/office/word/2010/wordprocessingCanvas" xmlns:cx="http://schemas.microsoft.com/office/drawing/2014/chartex" xmlns:cx1="http://schemas.microsoft.com/office/drawing/2015/9/8/chartex" xmlns:cx2="http://schemas.microsoft.com/office/drawing/2015/10/21/chartex" xmlns:cx3="http://schemas.microsoft.com/office/drawing/2016/5/9/chartex" xmlns:cx4="http://schemas.microsoft.com/office/drawing/2016/5/10/chartex" xmlns:cx5="http://schemas.microsoft.com/office/drawing/2016/5/11/chartex" xmlns:cx6="http://schemas.microsoft.com/office/drawing/2016/5/12/chartex" xmlns:cx7="http://schemas.microsoft.com/office/drawing/2016/5/13/chartex" xmlns:cx8="http://schemas.microsoft.com/office/drawing/2016/5/14/chartex" xmlns:mc="http://schemas.openxmlformats.org/markup-compatibility/2006" xmlns:aink="http://schemas.microsoft.com/office/drawing/2016/ink" xmlns:am3d="http://schemas.microsoft.com/office/drawing/2017/model3d" xmlns:o="urn:schemas-microsoft-com:office:office" xmlns:r="http://schemas.openxmlformats.org/officeDocument/2006/relationships" xmlns:m="http://schemas.openxmlformats.org/officeDocument/2006/math" xmlns:v="urn:schemas-microsoft-com:vml" xmlns:wp14="http://schemas.microsoft.com/office/word/2010/wordprocessingDrawing" xmlns:wp="http://schemas.openxmlformats.org/drawingml/2006/wordprocessingDrawing" xmlns:w10="urn:schemas-microsoft-com:office:word" xmlns:w="http://schemas.openxmlformats.org/wordprocessingml/2006/main" xmlns:w14="http://schemas.microsoft.com/office/word/2010/wordml" xmlns:w15="http://schemas.microsoft.com/office/word/2012/wordml" xmlns:w16cid="http://schemas.microsoft.com/office/word/2016/wordml/cid" xmlns:w16se="http://schemas.microsoft.com/office/word/2015/wordml/symex" xmlns:wpg="http://schemas.microsoft.com/office/word/2010/wordprocessingGroup" xmlns:wpi="http://schemas.microsoft.com/office/word/2010/wordprocessingInk" xmlns:wne="http://schemas.microsoft.com/office/word/2006/wordml" xmlns:wps="http://schemas.microsoft.com/office/word/2010/wordprocessingShape" mc:Ignorable="w14 w15 w16se w16cid wp14">
+<w:document xmlns:wpc="http://schemas.microsoft.com/office/word/2010/wordprocessingCanvas" xmlns:cx="http://schemas.microsoft.com/office/drawing/2014/chartex" xmlns:cx1="http://schemas.microsoft.com/office/drawing/2015/9/8/chartex" xmlns:cx2="http://schemas.microsoft.com/office/drawing/2015/10/21/chartex" xmlns:cx3="http://schemas.microsoft.com/office/drawing/2016/5/9/chartex" xmlns:cx4="http://schemas.microsoft.com/office/drawing/2016/5/10/chartex" xmlns:cx5="http://schemas.microsoft.com/office/drawing/2016/5/11/chartex" xmlns:cx6="http://schemas.microsoft.com/office/drawing/2016/5/12/chartex" xmlns:cx7="http://schemas.microsoft.com/office/drawing/2016/5/13/chartex" xmlns:cx8="http://schemas.microsoft.com/office/drawing/2016/5/14/chartex" xmlns:mc="http://schemas.openxmlformats.org/markup-compatibility/2006" xmlns:aink="http://schemas.microsoft.com/office/drawing/2016/ink" xmlns:am3d="http://schemas.microsoft.com/office/drawing/2017/model3d" xmlns:o="urn:schemas-microsoft-com:office:office" xmlns:r="http://schemas.openxmlformats.org/officeDocument/2006/relationships" xmlns:m="http://schemas.openxmlformats.org/officeDocument/2006/math" xmlns:v="urn:schemas-microsoft-com:vml" xmlns:wp14="http://schemas.microsoft.com/office/word/2010/wordprocessingDrawing" xmlns:wp="http://schemas.openxmlformats.org/drawingml/2006/wordprocessingDrawing" xmlns:w10="urn:schemas-microsoft-com:office:word" xmlns:w="http://schemas.openxmlformats.org/wordprocessingml/2006/main" xmlns:w14="http://schemas.microsoft.com/office/word/2010/wordml" xmlns:w15="http://schemas.microsoft.com/office/word/2012/wordml" xmlns:w16cex="http://schemas.microsoft.com/office/word/2018/wordml/cex" xmlns:w16cid="http://schemas.microsoft.com/office/word/2016/wordml/cid" xmlns:w16="http://schemas.microsoft.com/office/word/2018/wordml" xmlns:w16se="http://schemas.microsoft.com/office/word/2015/wordml/symex" xmlns:wpg="http://schemas.microsoft.com/office/word/2010/wordprocessingGroup" xmlns:wpi="http://schemas.microsoft.com/office/word/2010/wordprocessingInk" xmlns:wne="http://schemas.microsoft.com/office/word/2006/wordml" xmlns:wps="http://schemas.microsoft.com/office/word/2010/wordprocessingShape" mc:Ignorable="w14 w15 w16se w16cid w16 w16cex wp14">
   <w:body>
     <w:p>
       <w:pPr>
@@ -84,7 +84,43 @@
                 <w:sz w:val="22"/>
                 <w:szCs w:val="22"/>
               </w:rPr>
-              <w:t>Número: 1</w:t>
+              <w:t>ID</w:t>
+            </w:r>
+            <w:r>
+              <w:rPr>
+                <w:rFonts w:ascii="Arial" w:hAnsi="Arial" w:cs="Arial"/>
+                <w:b/>
+                <w:sz w:val="22"/>
+                <w:szCs w:val="22"/>
+              </w:rPr>
+              <w:t xml:space="preserve">: </w:t>
+            </w:r>
+            <w:r>
+              <w:rPr>
+                <w:rFonts w:ascii="Arial" w:hAnsi="Arial" w:cs="Arial"/>
+                <w:b/>
+                <w:sz w:val="22"/>
+                <w:szCs w:val="22"/>
+              </w:rPr>
+              <w:t>H</w:t>
+            </w:r>
+            <w:r>
+              <w:rPr>
+                <w:rFonts w:ascii="Arial" w:hAnsi="Arial" w:cs="Arial"/>
+                <w:b/>
+                <w:sz w:val="22"/>
+                <w:szCs w:val="22"/>
+              </w:rPr>
+              <w:t>00</w:t>
+            </w:r>
+            <w:r>
+              <w:rPr>
+                <w:rFonts w:ascii="Arial" w:hAnsi="Arial" w:cs="Arial"/>
+                <w:b/>
+                <w:sz w:val="22"/>
+                <w:szCs w:val="22"/>
+              </w:rPr>
+              <w:t>1</w:t>
             </w:r>
           </w:p>
         </w:tc>
@@ -181,7 +217,16 @@
                 <w:sz w:val="22"/>
                 <w:szCs w:val="22"/>
               </w:rPr>
-              <w:t xml:space="preserve">Prioridad en negocio:  </w:t>
+              <w:t>Prioridad en</w:t>
+            </w:r>
+            <w:r>
+              <w:rPr>
+                <w:rFonts w:ascii="Arial" w:hAnsi="Arial" w:cs="Arial"/>
+                <w:b/>
+                <w:sz w:val="22"/>
+                <w:szCs w:val="22"/>
+              </w:rPr>
+              <w:t xml:space="preserve"> negocio:  </w:t>
             </w:r>
           </w:p>
           <w:p>
@@ -337,23 +382,13 @@
               </w:rPr>
               <w:t xml:space="preserve">Programador responsable: </w:t>
             </w:r>
-            <w:proofErr w:type="spellStart"/>
-            <w:r>
-              <w:rPr>
-                <w:rFonts w:ascii="Arial" w:hAnsi="Arial" w:cs="Arial"/>
-                <w:sz w:val="22"/>
-                <w:szCs w:val="22"/>
-              </w:rPr>
-              <w:t>Ivan</w:t>
-            </w:r>
-            <w:proofErr w:type="spellEnd"/>
-            <w:r>
-              <w:rPr>
-                <w:rFonts w:ascii="Arial" w:hAnsi="Arial" w:cs="Arial"/>
-                <w:sz w:val="22"/>
-                <w:szCs w:val="22"/>
-              </w:rPr>
-              <w:t xml:space="preserve"> de la Cruz</w:t>
+            <w:r>
+              <w:rPr>
+                <w:rFonts w:ascii="Arial" w:hAnsi="Arial" w:cs="Arial"/>
+                <w:sz w:val="22"/>
+                <w:szCs w:val="22"/>
+              </w:rPr>
+              <w:t>Ivan de la Cruz</w:t>
             </w:r>
           </w:p>
         </w:tc>
@@ -537,8 +572,8 @@
         <w:tblLook w:val="01E0" w:firstRow="1" w:lastRow="1" w:firstColumn="1" w:lastColumn="1" w:noHBand="0" w:noVBand="0"/>
       </w:tblPr>
       <w:tblGrid>
-        <w:gridCol w:w="1975"/>
-        <w:gridCol w:w="3123"/>
+        <w:gridCol w:w="1970"/>
+        <w:gridCol w:w="3128"/>
         <w:gridCol w:w="5096"/>
       </w:tblGrid>
       <w:tr>
@@ -599,7 +634,16 @@
                 <w:sz w:val="22"/>
                 <w:szCs w:val="22"/>
               </w:rPr>
-              <w:t>Número: 2</w:t>
+              <w:t>ID: H00</w:t>
+            </w:r>
+            <w:r>
+              <w:rPr>
+                <w:rFonts w:ascii="Arial" w:hAnsi="Arial" w:cs="Arial"/>
+                <w:b/>
+                <w:sz w:val="22"/>
+                <w:szCs w:val="22"/>
+              </w:rPr>
+              <w:t>2</w:t>
             </w:r>
           </w:p>
         </w:tc>
@@ -691,17 +735,15 @@
                 <w:szCs w:val="22"/>
               </w:rPr>
             </w:pPr>
-            <w:proofErr w:type="gramStart"/>
-            <w:r>
-              <w:rPr>
-                <w:rFonts w:ascii="Arial" w:hAnsi="Arial" w:cs="Arial"/>
-                <w:b/>
-                <w:sz w:val="22"/>
-                <w:szCs w:val="22"/>
-              </w:rPr>
-              <w:t>Prioridad  en</w:t>
-            </w:r>
-            <w:proofErr w:type="gramEnd"/>
+            <w:r>
+              <w:rPr>
+                <w:rFonts w:ascii="Arial" w:hAnsi="Arial" w:cs="Arial"/>
+                <w:b/>
+                <w:sz w:val="22"/>
+                <w:szCs w:val="22"/>
+              </w:rPr>
+              <w:t>Prioridad en</w:t>
+            </w:r>
             <w:r>
               <w:rPr>
                 <w:rFonts w:ascii="Arial" w:hAnsi="Arial" w:cs="Arial"/>
@@ -874,23 +916,13 @@
               </w:rPr>
               <w:t xml:space="preserve">Programador responsable: </w:t>
             </w:r>
-            <w:proofErr w:type="spellStart"/>
-            <w:r>
-              <w:rPr>
-                <w:rFonts w:ascii="Arial" w:hAnsi="Arial" w:cs="Arial"/>
-                <w:sz w:val="22"/>
-                <w:szCs w:val="22"/>
-              </w:rPr>
-              <w:t>Ivan</w:t>
-            </w:r>
-            <w:proofErr w:type="spellEnd"/>
-            <w:r>
-              <w:rPr>
-                <w:rFonts w:ascii="Arial" w:hAnsi="Arial" w:cs="Arial"/>
-                <w:sz w:val="22"/>
-                <w:szCs w:val="22"/>
-              </w:rPr>
-              <w:t xml:space="preserve"> de la Cruz</w:t>
+            <w:r>
+              <w:rPr>
+                <w:rFonts w:ascii="Arial" w:hAnsi="Arial" w:cs="Arial"/>
+                <w:sz w:val="22"/>
+                <w:szCs w:val="22"/>
+              </w:rPr>
+              <w:t>Ivan de la Cruz</w:t>
             </w:r>
           </w:p>
         </w:tc>
@@ -1069,14 +1101,12 @@
       </w:tr>
     </w:tbl>
     <w:p/>
-    <w:p>
-      <w:r>
-        <w:br w:type="page"/>
-      </w:r>
-    </w:p>
+    <w:p/>
+    <w:p/>
     <w:p/>
     <w:tbl>
       <w:tblPr>
+        <w:tblpPr w:leftFromText="141" w:rightFromText="141" w:vertAnchor="text" w:horzAnchor="margin" w:tblpY="134"/>
         <w:tblW w:w="0" w:type="auto"/>
         <w:tblBorders>
           <w:top w:val="single" w:sz="4" w:space="0" w:color="auto"/>
@@ -1089,9 +1119,9 @@
         <w:tblLook w:val="01E0" w:firstRow="1" w:lastRow="1" w:firstColumn="1" w:lastColumn="1" w:noHBand="0" w:noVBand="0"/>
       </w:tblPr>
       <w:tblGrid>
-        <w:gridCol w:w="1973"/>
-        <w:gridCol w:w="3124"/>
-        <w:gridCol w:w="5097"/>
+        <w:gridCol w:w="1975"/>
+        <w:gridCol w:w="3123"/>
+        <w:gridCol w:w="5096"/>
       </w:tblGrid>
       <w:tr>
         <w:trPr>
@@ -1099,7 +1129,7 @@
         </w:trPr>
         <w:tc>
           <w:tcPr>
-            <w:tcW w:w="10420" w:type="dxa"/>
+            <w:tcW w:w="10194" w:type="dxa"/>
             <w:gridSpan w:val="3"/>
             <w:shd w:val="clear" w:color="auto" w:fill="E6E6E6"/>
             <w:vAlign w:val="center"/>
@@ -1121,6 +1151,7 @@
                 <w:b/>
                 <w:szCs w:val="24"/>
               </w:rPr>
+              <w:lastRenderedPageBreak/>
               <w:t>Historia de Usuario</w:t>
             </w:r>
           </w:p>
@@ -1132,32 +1163,41 @@
         </w:trPr>
         <w:tc>
           <w:tcPr>
-            <w:tcW w:w="1996" w:type="dxa"/>
-            <w:vAlign w:val="center"/>
-          </w:tcPr>
-          <w:p>
-            <w:pPr>
-              <w:rPr>
-                <w:rFonts w:ascii="Arial" w:hAnsi="Arial" w:cs="Arial"/>
-                <w:b/>
-                <w:sz w:val="22"/>
-                <w:szCs w:val="22"/>
-              </w:rPr>
-            </w:pPr>
-            <w:r>
-              <w:rPr>
-                <w:rFonts w:ascii="Arial" w:hAnsi="Arial" w:cs="Arial"/>
-                <w:b/>
-                <w:sz w:val="22"/>
-                <w:szCs w:val="22"/>
-              </w:rPr>
-              <w:t>Número: 3</w:t>
-            </w:r>
-          </w:p>
-        </w:tc>
-        <w:tc>
-          <w:tcPr>
-            <w:tcW w:w="8424" w:type="dxa"/>
+            <w:tcW w:w="1975" w:type="dxa"/>
+            <w:vAlign w:val="center"/>
+          </w:tcPr>
+          <w:p>
+            <w:pPr>
+              <w:rPr>
+                <w:rFonts w:ascii="Arial" w:hAnsi="Arial" w:cs="Arial"/>
+                <w:b/>
+                <w:sz w:val="22"/>
+                <w:szCs w:val="22"/>
+              </w:rPr>
+            </w:pPr>
+            <w:r>
+              <w:rPr>
+                <w:rFonts w:ascii="Arial" w:hAnsi="Arial" w:cs="Arial"/>
+                <w:b/>
+                <w:sz w:val="22"/>
+                <w:szCs w:val="22"/>
+              </w:rPr>
+              <w:t>ID: H00</w:t>
+            </w:r>
+            <w:r>
+              <w:rPr>
+                <w:rFonts w:ascii="Arial" w:hAnsi="Arial" w:cs="Arial"/>
+                <w:b/>
+                <w:sz w:val="22"/>
+                <w:szCs w:val="22"/>
+              </w:rPr>
+              <w:t>3</w:t>
+            </w:r>
+          </w:p>
+        </w:tc>
+        <w:tc>
+          <w:tcPr>
+            <w:tcW w:w="8219" w:type="dxa"/>
             <w:gridSpan w:val="2"/>
             <w:vAlign w:val="center"/>
           </w:tcPr>
@@ -1196,7 +1236,7 @@
         </w:trPr>
         <w:tc>
           <w:tcPr>
-            <w:tcW w:w="10420" w:type="dxa"/>
+            <w:tcW w:w="10194" w:type="dxa"/>
             <w:gridSpan w:val="3"/>
             <w:vAlign w:val="center"/>
           </w:tcPr>
@@ -1204,7 +1244,7 @@
             <w:pPr>
               <w:rPr>
                 <w:rFonts w:ascii="Arial" w:hAnsi="Arial" w:cs="Arial"/>
-                <w:b/>
+                <w:bCs/>
                 <w:sz w:val="22"/>
                 <w:szCs w:val="22"/>
               </w:rPr>
@@ -1221,18 +1261,11 @@
             <w:r>
               <w:rPr>
                 <w:rFonts w:ascii="Arial" w:hAnsi="Arial" w:cs="Arial"/>
-                <w:sz w:val="22"/>
-                <w:szCs w:val="22"/>
-              </w:rPr>
-              <w:t>Generación d</w:t>
-            </w:r>
-            <w:r>
-              <w:rPr>
-                <w:rFonts w:ascii="Arial" w:hAnsi="Arial" w:cs="Arial"/>
-                <w:sz w:val="22"/>
-                <w:szCs w:val="22"/>
-              </w:rPr>
-              <w:t>e encuestas</w:t>
+                <w:bCs/>
+                <w:sz w:val="22"/>
+                <w:szCs w:val="22"/>
+              </w:rPr>
+              <w:t>Actualización de datos del usuario</w:t>
             </w:r>
           </w:p>
         </w:tc>
@@ -1243,7 +1276,7 @@
         </w:trPr>
         <w:tc>
           <w:tcPr>
-            <w:tcW w:w="5211" w:type="dxa"/>
+            <w:tcW w:w="5098" w:type="dxa"/>
             <w:gridSpan w:val="2"/>
             <w:vAlign w:val="center"/>
           </w:tcPr>
@@ -1256,48 +1289,37 @@
                 <w:szCs w:val="22"/>
               </w:rPr>
             </w:pPr>
-            <w:proofErr w:type="gramStart"/>
-            <w:r>
-              <w:rPr>
-                <w:rFonts w:ascii="Arial" w:hAnsi="Arial" w:cs="Arial"/>
-                <w:b/>
-                <w:sz w:val="22"/>
-                <w:szCs w:val="22"/>
-              </w:rPr>
-              <w:t>Prioridad  en</w:t>
-            </w:r>
-            <w:proofErr w:type="gramEnd"/>
-            <w:r>
-              <w:rPr>
-                <w:rFonts w:ascii="Arial" w:hAnsi="Arial" w:cs="Arial"/>
-                <w:b/>
-                <w:sz w:val="22"/>
-                <w:szCs w:val="22"/>
-              </w:rPr>
-              <w:t xml:space="preserve"> negocio:  </w:t>
-            </w:r>
-          </w:p>
-          <w:p>
-            <w:pPr>
-              <w:rPr>
-                <w:rFonts w:ascii="Arial" w:hAnsi="Arial" w:cs="Arial"/>
-                <w:sz w:val="22"/>
-                <w:szCs w:val="22"/>
-              </w:rPr>
-            </w:pPr>
-            <w:r>
-              <w:rPr>
-                <w:rFonts w:ascii="Arial" w:hAnsi="Arial" w:cs="Arial"/>
-                <w:sz w:val="22"/>
-                <w:szCs w:val="22"/>
-              </w:rPr>
-              <w:t xml:space="preserve">Alta </w:t>
-            </w:r>
-          </w:p>
-        </w:tc>
-        <w:tc>
-          <w:tcPr>
-            <w:tcW w:w="5209" w:type="dxa"/>
+            <w:r>
+              <w:rPr>
+                <w:rFonts w:ascii="Arial" w:hAnsi="Arial" w:cs="Arial"/>
+                <w:b/>
+                <w:sz w:val="22"/>
+                <w:szCs w:val="22"/>
+              </w:rPr>
+              <w:t xml:space="preserve">Prioridad en negocio:  </w:t>
+            </w:r>
+          </w:p>
+          <w:p>
+            <w:pPr>
+              <w:rPr>
+                <w:rFonts w:ascii="Arial" w:hAnsi="Arial" w:cs="Arial"/>
+                <w:sz w:val="22"/>
+                <w:szCs w:val="22"/>
+              </w:rPr>
+            </w:pPr>
+            <w:r>
+              <w:rPr>
+                <w:rFonts w:ascii="Arial" w:hAnsi="Arial" w:cs="Arial"/>
+                <w:sz w:val="22"/>
+                <w:szCs w:val="22"/>
+              </w:rPr>
+              <w:t>Media</w:t>
+            </w:r>
+          </w:p>
+        </w:tc>
+        <w:tc>
+          <w:tcPr>
+            <w:tcW w:w="5096" w:type="dxa"/>
             <w:vAlign w:val="center"/>
           </w:tcPr>
           <w:p>
@@ -1334,7 +1356,7 @@
                 <w:sz w:val="22"/>
                 <w:szCs w:val="22"/>
               </w:rPr>
-              <w:t>Alta</w:t>
+              <w:t>Medio</w:t>
             </w:r>
           </w:p>
         </w:tc>
@@ -1373,40 +1395,32 @@
                 <w:sz w:val="22"/>
                 <w:szCs w:val="22"/>
               </w:rPr>
-              <w:t>3</w:t>
-            </w:r>
-          </w:p>
-        </w:tc>
-        <w:tc>
-          <w:tcPr>
-            <w:tcW w:w="5209" w:type="dxa"/>
-            <w:vAlign w:val="center"/>
-          </w:tcPr>
-          <w:p>
-            <w:pPr>
-              <w:rPr>
-                <w:rFonts w:ascii="Arial" w:hAnsi="Arial" w:cs="Arial"/>
-                <w:b/>
-                <w:sz w:val="22"/>
-                <w:szCs w:val="22"/>
-              </w:rPr>
-            </w:pPr>
-            <w:r>
-              <w:rPr>
-                <w:rFonts w:ascii="Arial" w:hAnsi="Arial" w:cs="Arial"/>
-                <w:b/>
-                <w:sz w:val="22"/>
-                <w:szCs w:val="22"/>
-              </w:rPr>
-              <w:t xml:space="preserve">Iteración asignada:  </w:t>
-            </w:r>
-            <w:r>
-              <w:rPr>
-                <w:rFonts w:ascii="Arial" w:hAnsi="Arial" w:cs="Arial"/>
-                <w:sz w:val="22"/>
-                <w:szCs w:val="22"/>
-              </w:rPr>
-              <w:t>1-2</w:t>
+              <w:t>1</w:t>
+            </w:r>
+          </w:p>
+        </w:tc>
+        <w:tc>
+          <w:tcPr>
+            <w:tcW w:w="5096" w:type="dxa"/>
+            <w:vAlign w:val="center"/>
+          </w:tcPr>
+          <w:p>
+            <w:pPr>
+              <w:rPr>
+                <w:rFonts w:ascii="Arial" w:hAnsi="Arial" w:cs="Arial"/>
+                <w:b/>
+                <w:sz w:val="22"/>
+                <w:szCs w:val="22"/>
+              </w:rPr>
+            </w:pPr>
+            <w:r>
+              <w:rPr>
+                <w:rFonts w:ascii="Arial" w:hAnsi="Arial" w:cs="Arial"/>
+                <w:b/>
+                <w:sz w:val="22"/>
+                <w:szCs w:val="22"/>
+              </w:rPr>
+              <w:t>Iteración asignada: 1</w:t>
             </w:r>
           </w:p>
         </w:tc>
@@ -1439,31 +1453,21 @@
               </w:rPr>
               <w:t xml:space="preserve">Programador responsable: </w:t>
             </w:r>
-            <w:proofErr w:type="spellStart"/>
-            <w:r>
-              <w:rPr>
-                <w:rFonts w:ascii="Arial" w:hAnsi="Arial" w:cs="Arial"/>
-                <w:sz w:val="22"/>
-                <w:szCs w:val="22"/>
-              </w:rPr>
-              <w:t>Ivan</w:t>
-            </w:r>
-            <w:proofErr w:type="spellEnd"/>
-            <w:r>
-              <w:rPr>
-                <w:rFonts w:ascii="Arial" w:hAnsi="Arial" w:cs="Arial"/>
-                <w:sz w:val="22"/>
-                <w:szCs w:val="22"/>
-              </w:rPr>
-              <w:t xml:space="preserve"> de la Cruz</w:t>
-            </w:r>
-          </w:p>
-        </w:tc>
-      </w:tr>
-      <w:tr>
-        <w:tc>
-          <w:tcPr>
-            <w:tcW w:w="10420" w:type="dxa"/>
+            <w:r>
+              <w:rPr>
+                <w:rFonts w:ascii="Arial" w:hAnsi="Arial" w:cs="Arial"/>
+                <w:sz w:val="22"/>
+                <w:szCs w:val="22"/>
+              </w:rPr>
+              <w:t>Ivan de la Cruz</w:t>
+            </w:r>
+          </w:p>
+        </w:tc>
+      </w:tr>
+      <w:tr>
+        <w:tc>
+          <w:tcPr>
+            <w:tcW w:w="10194" w:type="dxa"/>
             <w:gridSpan w:val="3"/>
             <w:vAlign w:val="center"/>
           </w:tcPr>
@@ -1510,15 +1514,7 @@
                 <w:sz w:val="22"/>
                 <w:szCs w:val="22"/>
               </w:rPr>
-              <w:t xml:space="preserve">El </w:t>
-            </w:r>
-            <w:r>
-              <w:rPr>
-                <w:rFonts w:ascii="Arial" w:hAnsi="Arial" w:cs="Arial"/>
-                <w:sz w:val="22"/>
-                <w:szCs w:val="22"/>
-              </w:rPr>
-              <w:t>usuario autenticado con el rol de administrador tendrá podrá realizar las siguientes tareas.</w:t>
+              <w:t>El sistema permitirá a los siguientes roles agregar o modificar los datos necesarios por el usuario.</w:t>
             </w:r>
           </w:p>
           <w:p>
@@ -1526,7 +1522,7 @@
               <w:pStyle w:val="Prrafodelista"/>
               <w:numPr>
                 <w:ilvl w:val="0"/>
-                <w:numId w:val="1"/>
+                <w:numId w:val="4"/>
               </w:numPr>
               <w:rPr>
                 <w:rFonts w:ascii="Arial" w:hAnsi="Arial" w:cs="Arial"/>
@@ -1540,7 +1536,7 @@
                 <w:sz w:val="22"/>
                 <w:szCs w:val="22"/>
               </w:rPr>
-              <w:t>Crear una nueva encuesta.</w:t>
+              <w:t>Super administrador</w:t>
             </w:r>
           </w:p>
           <w:p>
@@ -1548,7 +1544,7 @@
               <w:pStyle w:val="Prrafodelista"/>
               <w:numPr>
                 <w:ilvl w:val="0"/>
-                <w:numId w:val="1"/>
+                <w:numId w:val="4"/>
               </w:numPr>
               <w:rPr>
                 <w:rFonts w:ascii="Arial" w:hAnsi="Arial" w:cs="Arial"/>
@@ -1562,56 +1558,25 @@
                 <w:sz w:val="22"/>
                 <w:szCs w:val="22"/>
               </w:rPr>
-              <w:t>Definir el tiempo para cada encuesta.</w:t>
-            </w:r>
-          </w:p>
-          <w:p>
-            <w:pPr>
-              <w:pStyle w:val="Prrafodelista"/>
-              <w:numPr>
-                <w:ilvl w:val="0"/>
-                <w:numId w:val="1"/>
-              </w:numPr>
-              <w:rPr>
-                <w:rFonts w:ascii="Arial" w:hAnsi="Arial" w:cs="Arial"/>
-                <w:sz w:val="22"/>
-                <w:szCs w:val="22"/>
-              </w:rPr>
-            </w:pPr>
-            <w:r>
-              <w:rPr>
-                <w:rFonts w:ascii="Arial" w:hAnsi="Arial" w:cs="Arial"/>
-                <w:sz w:val="22"/>
-                <w:szCs w:val="22"/>
-              </w:rPr>
-              <w:t>Definir el nivel de complejidad de la encuesta.</w:t>
-            </w:r>
-          </w:p>
-          <w:p>
-            <w:pPr>
-              <w:rPr>
-                <w:rFonts w:ascii="Arial" w:hAnsi="Arial" w:cs="Arial"/>
-                <w:b/>
-                <w:sz w:val="22"/>
-                <w:szCs w:val="22"/>
-              </w:rPr>
-            </w:pPr>
-            <w:r>
-              <w:rPr>
-                <w:rFonts w:ascii="Arial" w:hAnsi="Arial" w:cs="Arial"/>
-                <w:b/>
-                <w:sz w:val="22"/>
-                <w:szCs w:val="22"/>
-              </w:rPr>
-              <w:t xml:space="preserve"> </w:t>
-            </w:r>
-          </w:p>
-        </w:tc>
-      </w:tr>
-      <w:tr>
-        <w:tc>
-          <w:tcPr>
-            <w:tcW w:w="10420" w:type="dxa"/>
+              <w:t>Usuario (solo datos del usuario)</w:t>
+            </w:r>
+          </w:p>
+          <w:p>
+            <w:pPr>
+              <w:rPr>
+                <w:rFonts w:ascii="Arial" w:hAnsi="Arial" w:cs="Arial"/>
+                <w:b/>
+                <w:sz w:val="22"/>
+                <w:szCs w:val="22"/>
+              </w:rPr>
+            </w:pPr>
+          </w:p>
+        </w:tc>
+      </w:tr>
+      <w:tr>
+        <w:tc>
+          <w:tcPr>
+            <w:tcW w:w="10194" w:type="dxa"/>
             <w:gridSpan w:val="3"/>
             <w:vAlign w:val="center"/>
           </w:tcPr>
@@ -1646,17 +1611,17 @@
           </w:p>
           <w:p>
             <w:pPr>
-              <w:ind w:left="720"/>
-              <w:rPr>
-                <w:rFonts w:ascii="Arial" w:hAnsi="Arial" w:cs="Arial"/>
-                <w:sz w:val="22"/>
-                <w:szCs w:val="22"/>
-              </w:rPr>
-            </w:pPr>
-          </w:p>
-          <w:p>
-            <w:pPr>
-              <w:ind w:left="720"/>
+              <w:rPr>
+                <w:rFonts w:ascii="Arial" w:hAnsi="Arial" w:cs="Arial"/>
+                <w:b/>
+                <w:i/>
+                <w:sz w:val="22"/>
+                <w:szCs w:val="22"/>
+              </w:rPr>
+            </w:pPr>
+          </w:p>
+          <w:p>
+            <w:pPr>
               <w:rPr>
                 <w:rFonts w:ascii="Arial" w:hAnsi="Arial" w:cs="Arial"/>
                 <w:b/>
@@ -1668,7 +1633,11 @@
         </w:tc>
       </w:tr>
     </w:tbl>
-    <w:p/>
+    <w:p>
+      <w:r>
+        <w:t xml:space="preserve"> </w:t>
+      </w:r>
+    </w:p>
     <w:tbl>
       <w:tblPr>
         <w:tblpPr w:leftFromText="141" w:rightFromText="141" w:vertAnchor="text" w:horzAnchor="margin" w:tblpY="981"/>
@@ -1746,7 +1715,16 @@
                 <w:sz w:val="22"/>
                 <w:szCs w:val="22"/>
               </w:rPr>
-              <w:t>Número: 4</w:t>
+              <w:t>ID: H00</w:t>
+            </w:r>
+            <w:r>
+              <w:rPr>
+                <w:rFonts w:ascii="Arial" w:hAnsi="Arial" w:cs="Arial"/>
+                <w:b/>
+                <w:sz w:val="22"/>
+                <w:szCs w:val="22"/>
+              </w:rPr>
+              <w:t>4</w:t>
             </w:r>
           </w:p>
         </w:tc>
@@ -1819,15 +1797,7 @@
                 <w:sz w:val="22"/>
                 <w:szCs w:val="22"/>
               </w:rPr>
-              <w:t xml:space="preserve">Generación de </w:t>
-            </w:r>
-            <w:r>
-              <w:rPr>
-                <w:rFonts w:ascii="Arial" w:hAnsi="Arial" w:cs="Arial"/>
-                <w:sz w:val="22"/>
-                <w:szCs w:val="22"/>
-              </w:rPr>
-              <w:t>preguntas</w:t>
+              <w:t>Registro de pacientes</w:t>
             </w:r>
           </w:p>
         </w:tc>
@@ -1851,25 +1821,14 @@
                 <w:szCs w:val="22"/>
               </w:rPr>
             </w:pPr>
-            <w:proofErr w:type="gramStart"/>
-            <w:r>
-              <w:rPr>
-                <w:rFonts w:ascii="Arial" w:hAnsi="Arial" w:cs="Arial"/>
-                <w:b/>
-                <w:sz w:val="22"/>
-                <w:szCs w:val="22"/>
-              </w:rPr>
-              <w:t>Prioridad  en</w:t>
-            </w:r>
-            <w:proofErr w:type="gramEnd"/>
-            <w:r>
-              <w:rPr>
-                <w:rFonts w:ascii="Arial" w:hAnsi="Arial" w:cs="Arial"/>
-                <w:b/>
-                <w:sz w:val="22"/>
-                <w:szCs w:val="22"/>
-              </w:rPr>
-              <w:t xml:space="preserve"> negocio:  </w:t>
+            <w:r>
+              <w:rPr>
+                <w:rFonts w:ascii="Arial" w:hAnsi="Arial" w:cs="Arial"/>
+                <w:b/>
+                <w:sz w:val="22"/>
+                <w:szCs w:val="22"/>
+              </w:rPr>
+              <w:t xml:space="preserve">Prioridad en negocio:  </w:t>
             </w:r>
           </w:p>
           <w:p>
@@ -1993,15 +1952,7 @@
                 <w:sz w:val="22"/>
                 <w:szCs w:val="22"/>
               </w:rPr>
-              <w:t xml:space="preserve">Iteración asignada:  </w:t>
-            </w:r>
-            <w:r>
-              <w:rPr>
-                <w:rFonts w:ascii="Arial" w:hAnsi="Arial" w:cs="Arial"/>
-                <w:sz w:val="22"/>
-                <w:szCs w:val="22"/>
-              </w:rPr>
-              <w:t>2</w:t>
+              <w:t>Iteración asignada:  1</w:t>
             </w:r>
           </w:p>
         </w:tc>
@@ -2034,23 +1985,13 @@
               </w:rPr>
               <w:t xml:space="preserve">Programador responsable: </w:t>
             </w:r>
-            <w:proofErr w:type="spellStart"/>
-            <w:r>
-              <w:rPr>
-                <w:rFonts w:ascii="Arial" w:hAnsi="Arial" w:cs="Arial"/>
-                <w:sz w:val="22"/>
-                <w:szCs w:val="22"/>
-              </w:rPr>
-              <w:t>Ivan</w:t>
-            </w:r>
-            <w:proofErr w:type="spellEnd"/>
-            <w:r>
-              <w:rPr>
-                <w:rFonts w:ascii="Arial" w:hAnsi="Arial" w:cs="Arial"/>
-                <w:sz w:val="22"/>
-                <w:szCs w:val="22"/>
-              </w:rPr>
-              <w:t xml:space="preserve"> de la Cruz</w:t>
+            <w:r>
+              <w:rPr>
+                <w:rFonts w:ascii="Arial" w:hAnsi="Arial" w:cs="Arial"/>
+                <w:sz w:val="22"/>
+                <w:szCs w:val="22"/>
+              </w:rPr>
+              <w:t>Ivan de la Cruz</w:t>
             </w:r>
           </w:p>
         </w:tc>
@@ -2105,26 +2046,17 @@
                 <w:sz w:val="22"/>
                 <w:szCs w:val="22"/>
               </w:rPr>
-              <w:t xml:space="preserve">Se generan las </w:t>
-            </w:r>
-            <w:proofErr w:type="gramStart"/>
-            <w:r>
-              <w:rPr>
-                <w:rFonts w:ascii="Arial" w:hAnsi="Arial" w:cs="Arial"/>
-                <w:sz w:val="22"/>
-                <w:szCs w:val="22"/>
-              </w:rPr>
-              <w:t>preguntas  correspondientes</w:t>
-            </w:r>
-            <w:proofErr w:type="gramEnd"/>
-            <w:r>
-              <w:rPr>
-                <w:rFonts w:ascii="Arial" w:hAnsi="Arial" w:cs="Arial"/>
-                <w:sz w:val="22"/>
-                <w:szCs w:val="22"/>
-              </w:rPr>
-              <w:t xml:space="preserve"> a la encuesta creada previamente, el número de preguntas será definido por el administrador, y las tareas que puede realizar son las siguientes:</w:t>
-            </w:r>
+              <w:t>El sistema permitirá el registro de pacientes para lo cual se usará los siguientes datos:</w:t>
+            </w:r>
+          </w:p>
+          <w:p>
+            <w:pPr>
+              <w:rPr>
+                <w:rFonts w:ascii="Arial" w:hAnsi="Arial" w:cs="Arial"/>
+                <w:sz w:val="22"/>
+                <w:szCs w:val="22"/>
+              </w:rPr>
+            </w:pPr>
           </w:p>
           <w:p>
             <w:pPr>
@@ -2145,7 +2077,7 @@
                 <w:sz w:val="22"/>
                 <w:szCs w:val="22"/>
               </w:rPr>
-              <w:t>Definir la encuesta a la que pertenece la pregunta.</w:t>
+              <w:t>Nombres y apellidos</w:t>
             </w:r>
           </w:p>
           <w:p>
@@ -2167,7 +2099,7 @@
                 <w:sz w:val="22"/>
                 <w:szCs w:val="22"/>
               </w:rPr>
-              <w:t xml:space="preserve">Definir el tipo de pregunta. </w:t>
+              <w:t>CI o pasaporte</w:t>
             </w:r>
           </w:p>
           <w:p>
@@ -2189,7 +2121,7 @@
                 <w:sz w:val="22"/>
                 <w:szCs w:val="22"/>
               </w:rPr>
-              <w:t xml:space="preserve">Eliminar la pregunta </w:t>
+              <w:t>Fecha de nacimiento</w:t>
             </w:r>
           </w:p>
           <w:p>
@@ -2211,7 +2143,95 @@
                 <w:sz w:val="22"/>
                 <w:szCs w:val="22"/>
               </w:rPr>
-              <w:t>Definir las respuestas de la pregunta.</w:t>
+              <w:t xml:space="preserve">Dirección </w:t>
+            </w:r>
+          </w:p>
+          <w:p>
+            <w:pPr>
+              <w:pStyle w:val="Prrafodelista"/>
+              <w:numPr>
+                <w:ilvl w:val="0"/>
+                <w:numId w:val="2"/>
+              </w:numPr>
+              <w:rPr>
+                <w:rFonts w:ascii="Arial" w:hAnsi="Arial" w:cs="Arial"/>
+                <w:sz w:val="22"/>
+                <w:szCs w:val="22"/>
+              </w:rPr>
+            </w:pPr>
+            <w:r>
+              <w:rPr>
+                <w:rFonts w:ascii="Arial" w:hAnsi="Arial" w:cs="Arial"/>
+                <w:sz w:val="22"/>
+                <w:szCs w:val="22"/>
+              </w:rPr>
+              <w:t>Genero</w:t>
+            </w:r>
+          </w:p>
+          <w:p>
+            <w:pPr>
+              <w:pStyle w:val="Prrafodelista"/>
+              <w:numPr>
+                <w:ilvl w:val="0"/>
+                <w:numId w:val="2"/>
+              </w:numPr>
+              <w:rPr>
+                <w:rFonts w:ascii="Arial" w:hAnsi="Arial" w:cs="Arial"/>
+                <w:sz w:val="22"/>
+                <w:szCs w:val="22"/>
+              </w:rPr>
+            </w:pPr>
+            <w:r>
+              <w:rPr>
+                <w:rFonts w:ascii="Arial" w:hAnsi="Arial" w:cs="Arial"/>
+                <w:sz w:val="22"/>
+                <w:szCs w:val="22"/>
+              </w:rPr>
+              <w:t xml:space="preserve">Teléfono </w:t>
+            </w:r>
+          </w:p>
+          <w:p>
+            <w:pPr>
+              <w:pStyle w:val="Prrafodelista"/>
+              <w:numPr>
+                <w:ilvl w:val="0"/>
+                <w:numId w:val="2"/>
+              </w:numPr>
+              <w:rPr>
+                <w:rFonts w:ascii="Arial" w:hAnsi="Arial" w:cs="Arial"/>
+                <w:sz w:val="22"/>
+                <w:szCs w:val="22"/>
+              </w:rPr>
+            </w:pPr>
+            <w:r>
+              <w:rPr>
+                <w:rFonts w:ascii="Arial" w:hAnsi="Arial" w:cs="Arial"/>
+                <w:sz w:val="22"/>
+                <w:szCs w:val="22"/>
+              </w:rPr>
+              <w:t>Correo</w:t>
+            </w:r>
+          </w:p>
+          <w:p>
+            <w:pPr>
+              <w:pStyle w:val="Prrafodelista"/>
+              <w:numPr>
+                <w:ilvl w:val="0"/>
+                <w:numId w:val="2"/>
+              </w:numPr>
+              <w:rPr>
+                <w:rFonts w:ascii="Arial" w:hAnsi="Arial" w:cs="Arial"/>
+                <w:sz w:val="22"/>
+                <w:szCs w:val="22"/>
+              </w:rPr>
+            </w:pPr>
+            <w:r>
+              <w:rPr>
+                <w:rFonts w:ascii="Arial" w:hAnsi="Arial" w:cs="Arial"/>
+                <w:sz w:val="22"/>
+                <w:szCs w:val="22"/>
+              </w:rPr>
+              <w:t>Telf. alternativo</w:t>
             </w:r>
           </w:p>
           <w:p>
@@ -2275,15 +2295,6 @@
             <w:pPr>
               <w:rPr>
                 <w:rFonts w:ascii="Arial" w:hAnsi="Arial" w:cs="Arial"/>
-                <w:sz w:val="22"/>
-                <w:szCs w:val="22"/>
-              </w:rPr>
-            </w:pPr>
-          </w:p>
-          <w:p>
-            <w:pPr>
-              <w:rPr>
-                <w:rFonts w:ascii="Arial" w:hAnsi="Arial" w:cs="Arial"/>
                 <w:b/>
                 <w:sz w:val="22"/>
                 <w:szCs w:val="22"/>
@@ -2293,14 +2304,9 @@
         </w:tc>
       </w:tr>
     </w:tbl>
-    <w:p>
-      <w:r>
-        <w:t xml:space="preserve"> </w:t>
-      </w:r>
-      <w:r>
-        <w:br w:type="page"/>
-      </w:r>
-    </w:p>
+    <w:p/>
+    <w:p/>
+    <w:p/>
     <w:p/>
     <w:tbl>
       <w:tblPr>
@@ -2349,6 +2355,7 @@
                 <w:b/>
                 <w:szCs w:val="24"/>
               </w:rPr>
+              <w:lastRenderedPageBreak/>
               <w:t>Historia de Usuario</w:t>
             </w:r>
           </w:p>
@@ -2379,7 +2386,16 @@
                 <w:sz w:val="22"/>
                 <w:szCs w:val="22"/>
               </w:rPr>
-              <w:t>Número: 5</w:t>
+              <w:t>ID: H00</w:t>
+            </w:r>
+            <w:r>
+              <w:rPr>
+                <w:rFonts w:ascii="Arial" w:hAnsi="Arial" w:cs="Arial"/>
+                <w:b/>
+                <w:sz w:val="22"/>
+                <w:szCs w:val="22"/>
+              </w:rPr>
+              <w:t>5</w:t>
             </w:r>
           </w:p>
         </w:tc>
@@ -2452,15 +2468,7 @@
                 <w:sz w:val="22"/>
                 <w:szCs w:val="22"/>
               </w:rPr>
-              <w:t xml:space="preserve">Gestión de </w:t>
-            </w:r>
-            <w:r>
-              <w:rPr>
-                <w:rFonts w:ascii="Arial" w:hAnsi="Arial" w:cs="Arial"/>
-                <w:sz w:val="22"/>
-                <w:szCs w:val="22"/>
-              </w:rPr>
-              <w:t>respuestas</w:t>
+              <w:t xml:space="preserve">Actualización datos paciente </w:t>
             </w:r>
           </w:p>
         </w:tc>
@@ -2484,25 +2492,14 @@
                 <w:szCs w:val="22"/>
               </w:rPr>
             </w:pPr>
-            <w:proofErr w:type="gramStart"/>
-            <w:r>
-              <w:rPr>
-                <w:rFonts w:ascii="Arial" w:hAnsi="Arial" w:cs="Arial"/>
-                <w:b/>
-                <w:sz w:val="22"/>
-                <w:szCs w:val="22"/>
-              </w:rPr>
-              <w:t>Prioridad  en</w:t>
-            </w:r>
-            <w:proofErr w:type="gramEnd"/>
-            <w:r>
-              <w:rPr>
-                <w:rFonts w:ascii="Arial" w:hAnsi="Arial" w:cs="Arial"/>
-                <w:b/>
-                <w:sz w:val="22"/>
-                <w:szCs w:val="22"/>
-              </w:rPr>
-              <w:t xml:space="preserve"> negocio:  </w:t>
+            <w:r>
+              <w:rPr>
+                <w:rFonts w:ascii="Arial" w:hAnsi="Arial" w:cs="Arial"/>
+                <w:b/>
+                <w:sz w:val="22"/>
+                <w:szCs w:val="22"/>
+              </w:rPr>
+              <w:t xml:space="preserve">Prioridad en negocio:  </w:t>
             </w:r>
           </w:p>
           <w:p>
@@ -2667,23 +2664,13 @@
               </w:rPr>
               <w:t xml:space="preserve">Programador responsable: </w:t>
             </w:r>
-            <w:proofErr w:type="spellStart"/>
-            <w:r>
-              <w:rPr>
-                <w:rFonts w:ascii="Arial" w:hAnsi="Arial" w:cs="Arial"/>
-                <w:sz w:val="22"/>
-                <w:szCs w:val="22"/>
-              </w:rPr>
-              <w:t>Ivan</w:t>
-            </w:r>
-            <w:proofErr w:type="spellEnd"/>
-            <w:r>
-              <w:rPr>
-                <w:rFonts w:ascii="Arial" w:hAnsi="Arial" w:cs="Arial"/>
-                <w:sz w:val="22"/>
-                <w:szCs w:val="22"/>
-              </w:rPr>
-              <w:t xml:space="preserve"> de la Cruz</w:t>
+            <w:r>
+              <w:rPr>
+                <w:rFonts w:ascii="Arial" w:hAnsi="Arial" w:cs="Arial"/>
+                <w:sz w:val="22"/>
+                <w:szCs w:val="22"/>
+              </w:rPr>
+              <w:t>Ivan de la Cruz</w:t>
             </w:r>
           </w:p>
         </w:tc>
@@ -2728,27 +2715,536 @@
             <w:pPr>
               <w:rPr>
                 <w:rFonts w:ascii="Arial" w:hAnsi="Arial" w:cs="Arial"/>
-                <w:sz w:val="22"/>
-                <w:szCs w:val="22"/>
-              </w:rPr>
-            </w:pPr>
-            <w:proofErr w:type="gramStart"/>
-            <w:r>
-              <w:rPr>
-                <w:rFonts w:ascii="Arial" w:hAnsi="Arial" w:cs="Arial"/>
-                <w:sz w:val="22"/>
-                <w:szCs w:val="22"/>
-              </w:rPr>
-              <w:t>Cada pregunta tendrán</w:t>
-            </w:r>
-            <w:proofErr w:type="gramEnd"/>
-            <w:r>
-              <w:rPr>
-                <w:rFonts w:ascii="Arial" w:hAnsi="Arial" w:cs="Arial"/>
-                <w:sz w:val="22"/>
-                <w:szCs w:val="22"/>
-              </w:rPr>
-              <w:t xml:space="preserve"> una o más respuestas, esto lo define el administrador en la sección de tipo de pregunta, el administrador podrá realizar las siguientes acciones:</w:t>
+                <w:b/>
+                <w:sz w:val="22"/>
+                <w:szCs w:val="22"/>
+              </w:rPr>
+            </w:pPr>
+            <w:r>
+              <w:rPr>
+                <w:rFonts w:ascii="Arial" w:hAnsi="Arial" w:cs="Arial"/>
+                <w:sz w:val="22"/>
+                <w:szCs w:val="22"/>
+              </w:rPr>
+              <w:t xml:space="preserve">El sistema permitirá agregar o modificar algún dato que sea necesario. </w:t>
+            </w:r>
+          </w:p>
+        </w:tc>
+      </w:tr>
+      <w:tr>
+        <w:tc>
+          <w:tcPr>
+            <w:tcW w:w="10194" w:type="dxa"/>
+            <w:gridSpan w:val="3"/>
+            <w:vAlign w:val="center"/>
+          </w:tcPr>
+          <w:p>
+            <w:pPr>
+              <w:rPr>
+                <w:rFonts w:ascii="Arial" w:hAnsi="Arial" w:cs="Arial"/>
+                <w:b/>
+                <w:sz w:val="12"/>
+                <w:szCs w:val="12"/>
+              </w:rPr>
+            </w:pPr>
+          </w:p>
+          <w:p>
+            <w:pPr>
+              <w:rPr>
+                <w:rFonts w:ascii="Arial" w:hAnsi="Arial" w:cs="Arial"/>
+                <w:b/>
+                <w:sz w:val="22"/>
+                <w:szCs w:val="22"/>
+              </w:rPr>
+            </w:pPr>
+            <w:r>
+              <w:rPr>
+                <w:rFonts w:ascii="Arial" w:hAnsi="Arial" w:cs="Arial"/>
+                <w:b/>
+                <w:sz w:val="22"/>
+                <w:szCs w:val="22"/>
+              </w:rPr>
+              <w:t>Observaciones:</w:t>
+            </w:r>
+          </w:p>
+          <w:p>
+            <w:pPr>
+              <w:rPr>
+                <w:rFonts w:ascii="Arial" w:hAnsi="Arial" w:cs="Arial"/>
+                <w:sz w:val="22"/>
+                <w:szCs w:val="22"/>
+              </w:rPr>
+            </w:pPr>
+          </w:p>
+          <w:p>
+            <w:pPr>
+              <w:rPr>
+                <w:rFonts w:ascii="Arial" w:hAnsi="Arial" w:cs="Arial"/>
+                <w:b/>
+                <w:sz w:val="22"/>
+                <w:szCs w:val="22"/>
+              </w:rPr>
+            </w:pPr>
+          </w:p>
+          <w:p>
+            <w:pPr>
+              <w:rPr>
+                <w:rFonts w:ascii="Arial" w:hAnsi="Arial" w:cs="Arial"/>
+                <w:b/>
+                <w:sz w:val="22"/>
+                <w:szCs w:val="22"/>
+              </w:rPr>
+            </w:pPr>
+          </w:p>
+        </w:tc>
+      </w:tr>
+    </w:tbl>
+    <w:p/>
+    <w:p/>
+    <w:p/>
+    <w:p/>
+    <w:p/>
+    <w:tbl>
+      <w:tblPr>
+        <w:tblW w:w="0" w:type="auto"/>
+        <w:tblBorders>
+          <w:top w:val="single" w:sz="4" w:space="0" w:color="auto"/>
+          <w:left w:val="single" w:sz="4" w:space="0" w:color="auto"/>
+          <w:bottom w:val="single" w:sz="4" w:space="0" w:color="auto"/>
+          <w:right w:val="single" w:sz="4" w:space="0" w:color="auto"/>
+          <w:insideH w:val="single" w:sz="4" w:space="0" w:color="auto"/>
+          <w:insideV w:val="single" w:sz="4" w:space="0" w:color="auto"/>
+        </w:tblBorders>
+        <w:tblLook w:val="01E0" w:firstRow="1" w:lastRow="1" w:firstColumn="1" w:lastColumn="1" w:noHBand="0" w:noVBand="0"/>
+      </w:tblPr>
+      <w:tblGrid>
+        <w:gridCol w:w="1968"/>
+        <w:gridCol w:w="3129"/>
+        <w:gridCol w:w="5097"/>
+      </w:tblGrid>
+      <w:tr>
+        <w:trPr>
+          <w:trHeight w:val="570"/>
+        </w:trPr>
+        <w:tc>
+          <w:tcPr>
+            <w:tcW w:w="10420" w:type="dxa"/>
+            <w:gridSpan w:val="3"/>
+            <w:shd w:val="clear" w:color="auto" w:fill="E6E6E6"/>
+            <w:vAlign w:val="center"/>
+          </w:tcPr>
+          <w:p>
+            <w:pPr>
+              <w:pStyle w:val="Encabezado"/>
+              <w:ind w:left="142"/>
+              <w:jc w:val="right"/>
+              <w:rPr>
+                <w:rFonts w:ascii="Arial" w:hAnsi="Arial" w:cs="Arial"/>
+                <w:b/>
+                <w:szCs w:val="24"/>
+              </w:rPr>
+            </w:pPr>
+            <w:r>
+              <w:rPr>
+                <w:rFonts w:ascii="Arial" w:hAnsi="Arial" w:cs="Arial"/>
+                <w:b/>
+                <w:szCs w:val="24"/>
+              </w:rPr>
+              <w:t>Historia de Usuario</w:t>
+            </w:r>
+          </w:p>
+        </w:tc>
+      </w:tr>
+      <w:tr>
+        <w:trPr>
+          <w:trHeight w:val="567"/>
+        </w:trPr>
+        <w:tc>
+          <w:tcPr>
+            <w:tcW w:w="1996" w:type="dxa"/>
+            <w:vAlign w:val="center"/>
+          </w:tcPr>
+          <w:p>
+            <w:pPr>
+              <w:rPr>
+                <w:rFonts w:ascii="Arial" w:hAnsi="Arial" w:cs="Arial"/>
+                <w:b/>
+                <w:sz w:val="22"/>
+                <w:szCs w:val="22"/>
+              </w:rPr>
+            </w:pPr>
+            <w:r>
+              <w:rPr>
+                <w:rFonts w:ascii="Arial" w:hAnsi="Arial" w:cs="Arial"/>
+                <w:b/>
+                <w:sz w:val="22"/>
+                <w:szCs w:val="22"/>
+              </w:rPr>
+              <w:t>ID: H00</w:t>
+            </w:r>
+            <w:r>
+              <w:rPr>
+                <w:rFonts w:ascii="Arial" w:hAnsi="Arial" w:cs="Arial"/>
+                <w:b/>
+                <w:sz w:val="22"/>
+                <w:szCs w:val="22"/>
+              </w:rPr>
+              <w:t>6</w:t>
+            </w:r>
+          </w:p>
+        </w:tc>
+        <w:tc>
+          <w:tcPr>
+            <w:tcW w:w="8424" w:type="dxa"/>
+            <w:gridSpan w:val="2"/>
+            <w:vAlign w:val="center"/>
+          </w:tcPr>
+          <w:p>
+            <w:pPr>
+              <w:rPr>
+                <w:rFonts w:ascii="Arial" w:hAnsi="Arial" w:cs="Arial"/>
+                <w:b/>
+                <w:sz w:val="22"/>
+                <w:szCs w:val="22"/>
+              </w:rPr>
+            </w:pPr>
+            <w:r>
+              <w:rPr>
+                <w:rFonts w:ascii="Arial" w:hAnsi="Arial" w:cs="Arial"/>
+                <w:b/>
+                <w:sz w:val="22"/>
+                <w:szCs w:val="22"/>
+              </w:rPr>
+              <w:t xml:space="preserve">Usuario: </w:t>
+            </w:r>
+            <w:r>
+              <w:rPr>
+                <w:rFonts w:ascii="Arial" w:hAnsi="Arial" w:cs="Arial"/>
+                <w:sz w:val="22"/>
+                <w:szCs w:val="22"/>
+              </w:rPr>
+              <w:t>Administrador</w:t>
+            </w:r>
+          </w:p>
+        </w:tc>
+      </w:tr>
+      <w:tr>
+        <w:trPr>
+          <w:trHeight w:val="567"/>
+        </w:trPr>
+        <w:tc>
+          <w:tcPr>
+            <w:tcW w:w="10420" w:type="dxa"/>
+            <w:gridSpan w:val="3"/>
+            <w:vAlign w:val="center"/>
+          </w:tcPr>
+          <w:p>
+            <w:pPr>
+              <w:rPr>
+                <w:rFonts w:ascii="Arial" w:hAnsi="Arial" w:cs="Arial"/>
+                <w:b/>
+                <w:sz w:val="22"/>
+                <w:szCs w:val="22"/>
+              </w:rPr>
+            </w:pPr>
+            <w:r>
+              <w:rPr>
+                <w:rFonts w:ascii="Arial" w:hAnsi="Arial" w:cs="Arial"/>
+                <w:b/>
+                <w:sz w:val="22"/>
+                <w:szCs w:val="22"/>
+              </w:rPr>
+              <w:t xml:space="preserve">Nombre historia: </w:t>
+            </w:r>
+            <w:r>
+              <w:rPr>
+                <w:rFonts w:ascii="Arial" w:hAnsi="Arial" w:cs="Arial"/>
+                <w:sz w:val="22"/>
+                <w:szCs w:val="22"/>
+              </w:rPr>
+              <w:t>Ficha medica de pacientes</w:t>
+            </w:r>
+          </w:p>
+        </w:tc>
+      </w:tr>
+      <w:tr>
+        <w:trPr>
+          <w:trHeight w:val="567"/>
+        </w:trPr>
+        <w:tc>
+          <w:tcPr>
+            <w:tcW w:w="5211" w:type="dxa"/>
+            <w:gridSpan w:val="2"/>
+            <w:vAlign w:val="center"/>
+          </w:tcPr>
+          <w:p>
+            <w:pPr>
+              <w:rPr>
+                <w:rFonts w:ascii="Arial" w:hAnsi="Arial" w:cs="Arial"/>
+                <w:b/>
+                <w:sz w:val="22"/>
+                <w:szCs w:val="22"/>
+              </w:rPr>
+            </w:pPr>
+            <w:r>
+              <w:rPr>
+                <w:rFonts w:ascii="Arial" w:hAnsi="Arial" w:cs="Arial"/>
+                <w:b/>
+                <w:sz w:val="22"/>
+                <w:szCs w:val="22"/>
+              </w:rPr>
+              <w:t>Prioridad en</w:t>
+            </w:r>
+            <w:r>
+              <w:rPr>
+                <w:rFonts w:ascii="Arial" w:hAnsi="Arial" w:cs="Arial"/>
+                <w:b/>
+                <w:sz w:val="22"/>
+                <w:szCs w:val="22"/>
+              </w:rPr>
+              <w:t xml:space="preserve"> negocio:  </w:t>
+            </w:r>
+          </w:p>
+          <w:p>
+            <w:pPr>
+              <w:rPr>
+                <w:rFonts w:ascii="Arial" w:hAnsi="Arial" w:cs="Arial"/>
+                <w:sz w:val="22"/>
+                <w:szCs w:val="22"/>
+              </w:rPr>
+            </w:pPr>
+            <w:r>
+              <w:rPr>
+                <w:rFonts w:ascii="Arial" w:hAnsi="Arial" w:cs="Arial"/>
+                <w:sz w:val="22"/>
+                <w:szCs w:val="22"/>
+              </w:rPr>
+              <w:t xml:space="preserve">Alta </w:t>
+            </w:r>
+          </w:p>
+        </w:tc>
+        <w:tc>
+          <w:tcPr>
+            <w:tcW w:w="5209" w:type="dxa"/>
+            <w:vAlign w:val="center"/>
+          </w:tcPr>
+          <w:p>
+            <w:pPr>
+              <w:rPr>
+                <w:rFonts w:ascii="Arial" w:hAnsi="Arial" w:cs="Arial"/>
+                <w:b/>
+                <w:sz w:val="22"/>
+                <w:szCs w:val="22"/>
+              </w:rPr>
+            </w:pPr>
+            <w:r>
+              <w:rPr>
+                <w:rFonts w:ascii="Arial" w:hAnsi="Arial" w:cs="Arial"/>
+                <w:b/>
+                <w:sz w:val="22"/>
+                <w:szCs w:val="22"/>
+              </w:rPr>
+              <w:t xml:space="preserve">Riesgo en desarrollo: </w:t>
+            </w:r>
+          </w:p>
+          <w:p>
+            <w:pPr>
+              <w:rPr>
+                <w:rFonts w:ascii="Arial" w:hAnsi="Arial" w:cs="Arial"/>
+                <w:b/>
+                <w:sz w:val="22"/>
+                <w:szCs w:val="22"/>
+              </w:rPr>
+            </w:pPr>
+            <w:r>
+              <w:rPr>
+                <w:rFonts w:ascii="Arial" w:hAnsi="Arial" w:cs="Arial"/>
+                <w:sz w:val="22"/>
+                <w:szCs w:val="22"/>
+              </w:rPr>
+              <w:t>Alta</w:t>
+            </w:r>
+          </w:p>
+        </w:tc>
+      </w:tr>
+      <w:tr>
+        <w:trPr>
+          <w:trHeight w:val="567"/>
+        </w:trPr>
+        <w:tc>
+          <w:tcPr>
+            <w:tcW w:w="0" w:type="auto"/>
+            <w:gridSpan w:val="2"/>
+            <w:vAlign w:val="center"/>
+          </w:tcPr>
+          <w:p>
+            <w:pPr>
+              <w:rPr>
+                <w:rFonts w:ascii="Arial" w:hAnsi="Arial" w:cs="Arial"/>
+                <w:b/>
+                <w:sz w:val="22"/>
+                <w:szCs w:val="22"/>
+              </w:rPr>
+            </w:pPr>
+            <w:r>
+              <w:rPr>
+                <w:rFonts w:ascii="Arial" w:hAnsi="Arial" w:cs="Arial"/>
+                <w:b/>
+                <w:sz w:val="22"/>
+                <w:szCs w:val="22"/>
+              </w:rPr>
+              <w:t xml:space="preserve">Puntos estimados: </w:t>
+            </w:r>
+            <w:r>
+              <w:rPr>
+                <w:rFonts w:ascii="Arial" w:hAnsi="Arial" w:cs="Arial"/>
+                <w:sz w:val="22"/>
+                <w:szCs w:val="22"/>
+              </w:rPr>
+              <w:t>3</w:t>
+            </w:r>
+          </w:p>
+        </w:tc>
+        <w:tc>
+          <w:tcPr>
+            <w:tcW w:w="5209" w:type="dxa"/>
+            <w:vAlign w:val="center"/>
+          </w:tcPr>
+          <w:p>
+            <w:pPr>
+              <w:rPr>
+                <w:rFonts w:ascii="Arial" w:hAnsi="Arial" w:cs="Arial"/>
+                <w:b/>
+                <w:sz w:val="22"/>
+                <w:szCs w:val="22"/>
+              </w:rPr>
+            </w:pPr>
+            <w:r>
+              <w:rPr>
+                <w:rFonts w:ascii="Arial" w:hAnsi="Arial" w:cs="Arial"/>
+                <w:b/>
+                <w:sz w:val="22"/>
+                <w:szCs w:val="22"/>
+              </w:rPr>
+              <w:t xml:space="preserve">Iteración asignada:  </w:t>
+            </w:r>
+            <w:r>
+              <w:rPr>
+                <w:rFonts w:ascii="Arial" w:hAnsi="Arial" w:cs="Arial"/>
+                <w:sz w:val="22"/>
+                <w:szCs w:val="22"/>
+              </w:rPr>
+              <w:t>2</w:t>
+            </w:r>
+          </w:p>
+        </w:tc>
+      </w:tr>
+      <w:tr>
+        <w:trPr>
+          <w:trHeight w:val="567"/>
+        </w:trPr>
+        <w:tc>
+          <w:tcPr>
+            <w:tcW w:w="0" w:type="auto"/>
+            <w:gridSpan w:val="3"/>
+            <w:vAlign w:val="center"/>
+          </w:tcPr>
+          <w:p>
+            <w:pPr>
+              <w:rPr>
+                <w:rFonts w:ascii="Arial" w:hAnsi="Arial" w:cs="Arial"/>
+                <w:b/>
+                <w:sz w:val="22"/>
+                <w:szCs w:val="22"/>
+              </w:rPr>
+            </w:pPr>
+            <w:r>
+              <w:rPr>
+                <w:rFonts w:ascii="Arial" w:hAnsi="Arial" w:cs="Arial"/>
+                <w:b/>
+                <w:sz w:val="22"/>
+                <w:szCs w:val="22"/>
+              </w:rPr>
+              <w:t xml:space="preserve">Programador responsable: </w:t>
+            </w:r>
+            <w:r>
+              <w:rPr>
+                <w:rFonts w:ascii="Arial" w:hAnsi="Arial" w:cs="Arial"/>
+                <w:sz w:val="22"/>
+                <w:szCs w:val="22"/>
+              </w:rPr>
+              <w:t>Ivan de la Cruz</w:t>
+            </w:r>
+          </w:p>
+        </w:tc>
+      </w:tr>
+      <w:tr>
+        <w:tc>
+          <w:tcPr>
+            <w:tcW w:w="10420" w:type="dxa"/>
+            <w:gridSpan w:val="3"/>
+            <w:vAlign w:val="center"/>
+          </w:tcPr>
+          <w:p>
+            <w:pPr>
+              <w:rPr>
+                <w:rFonts w:ascii="Arial" w:hAnsi="Arial" w:cs="Arial"/>
+                <w:b/>
+                <w:sz w:val="12"/>
+                <w:szCs w:val="12"/>
+              </w:rPr>
+            </w:pPr>
+          </w:p>
+          <w:p>
+            <w:pPr>
+              <w:rPr>
+                <w:rFonts w:ascii="Arial" w:hAnsi="Arial" w:cs="Arial"/>
+                <w:b/>
+                <w:sz w:val="22"/>
+                <w:szCs w:val="22"/>
+              </w:rPr>
+            </w:pPr>
+            <w:r>
+              <w:rPr>
+                <w:rFonts w:ascii="Arial" w:hAnsi="Arial" w:cs="Arial"/>
+                <w:b/>
+                <w:sz w:val="22"/>
+                <w:szCs w:val="22"/>
+              </w:rPr>
+              <w:t>Descripción:</w:t>
+            </w:r>
+          </w:p>
+          <w:p>
+            <w:pPr>
+              <w:rPr>
+                <w:rFonts w:ascii="Arial" w:hAnsi="Arial" w:cs="Arial"/>
+                <w:sz w:val="22"/>
+                <w:szCs w:val="22"/>
+              </w:rPr>
+            </w:pPr>
+            <w:r>
+              <w:rPr>
+                <w:rFonts w:ascii="Arial" w:hAnsi="Arial" w:cs="Arial"/>
+                <w:sz w:val="22"/>
+                <w:szCs w:val="22"/>
+              </w:rPr>
+              <w:t xml:space="preserve">El </w:t>
+            </w:r>
+            <w:r>
+              <w:rPr>
+                <w:rFonts w:ascii="Arial" w:hAnsi="Arial" w:cs="Arial"/>
+                <w:sz w:val="22"/>
+                <w:szCs w:val="22"/>
+              </w:rPr>
+              <w:t xml:space="preserve">usuario autenticado con el rol de administrador podrá </w:t>
+            </w:r>
+            <w:r>
+              <w:rPr>
+                <w:rFonts w:ascii="Arial" w:hAnsi="Arial" w:cs="Arial"/>
+                <w:sz w:val="22"/>
+                <w:szCs w:val="22"/>
+              </w:rPr>
+              <w:t>registrar una nueva ficha médica con los siguientes datos:</w:t>
             </w:r>
           </w:p>
           <w:p>
@@ -2756,7 +3252,7 @@
               <w:pStyle w:val="Prrafodelista"/>
               <w:numPr>
                 <w:ilvl w:val="0"/>
-                <w:numId w:val="3"/>
+                <w:numId w:val="1"/>
               </w:numPr>
               <w:rPr>
                 <w:rFonts w:ascii="Arial" w:hAnsi="Arial" w:cs="Arial"/>
@@ -2770,45 +3266,47 @@
                 <w:sz w:val="22"/>
                 <w:szCs w:val="22"/>
               </w:rPr>
-              <w:t>Crear una o varias opciones de respuesta</w:t>
-            </w:r>
-          </w:p>
-          <w:p>
-            <w:pPr>
-              <w:rPr>
-                <w:rFonts w:ascii="Arial" w:hAnsi="Arial" w:cs="Arial"/>
-                <w:b/>
-                <w:sz w:val="22"/>
-                <w:szCs w:val="22"/>
-              </w:rPr>
-            </w:pPr>
-          </w:p>
-          <w:p>
-            <w:pPr>
-              <w:rPr>
-                <w:rFonts w:ascii="Arial" w:hAnsi="Arial" w:cs="Arial"/>
-                <w:b/>
-                <w:sz w:val="22"/>
-                <w:szCs w:val="22"/>
-              </w:rPr>
-            </w:pPr>
-          </w:p>
-          <w:p>
-            <w:pPr>
-              <w:rPr>
-                <w:rFonts w:ascii="Arial" w:hAnsi="Arial" w:cs="Arial"/>
-                <w:b/>
-                <w:sz w:val="22"/>
-                <w:szCs w:val="22"/>
-              </w:rPr>
-            </w:pPr>
-          </w:p>
-        </w:tc>
-      </w:tr>
-      <w:tr>
-        <w:tc>
-          <w:tcPr>
-            <w:tcW w:w="10194" w:type="dxa"/>
+              <w:t>Paciente</w:t>
+            </w:r>
+          </w:p>
+          <w:p>
+            <w:pPr>
+              <w:pStyle w:val="Prrafodelista"/>
+              <w:numPr>
+                <w:ilvl w:val="0"/>
+                <w:numId w:val="1"/>
+              </w:numPr>
+              <w:rPr>
+                <w:rFonts w:ascii="Arial" w:hAnsi="Arial" w:cs="Arial"/>
+                <w:sz w:val="22"/>
+                <w:szCs w:val="22"/>
+              </w:rPr>
+            </w:pPr>
+            <w:r>
+              <w:rPr>
+                <w:rFonts w:ascii="Arial" w:hAnsi="Arial" w:cs="Arial"/>
+                <w:sz w:val="22"/>
+                <w:szCs w:val="22"/>
+              </w:rPr>
+              <w:t>Patologías</w:t>
+            </w:r>
+          </w:p>
+          <w:p>
+            <w:pPr>
+              <w:rPr>
+                <w:rFonts w:ascii="Arial" w:hAnsi="Arial" w:cs="Arial"/>
+                <w:b/>
+                <w:sz w:val="22"/>
+                <w:szCs w:val="22"/>
+              </w:rPr>
+            </w:pPr>
+          </w:p>
+        </w:tc>
+      </w:tr>
+      <w:tr>
+        <w:tc>
+          <w:tcPr>
+            <w:tcW w:w="10420" w:type="dxa"/>
             <w:gridSpan w:val="3"/>
             <w:vAlign w:val="center"/>
           </w:tcPr>
@@ -2845,25 +3343,6 @@
             <w:pPr>
               <w:rPr>
                 <w:rFonts w:ascii="Arial" w:hAnsi="Arial" w:cs="Arial"/>
-                <w:sz w:val="22"/>
-                <w:szCs w:val="22"/>
-              </w:rPr>
-            </w:pPr>
-          </w:p>
-          <w:p>
-            <w:pPr>
-              <w:rPr>
-                <w:rFonts w:ascii="Arial" w:hAnsi="Arial" w:cs="Arial"/>
-                <w:b/>
-                <w:sz w:val="22"/>
-                <w:szCs w:val="22"/>
-              </w:rPr>
-            </w:pPr>
-          </w:p>
-          <w:p>
-            <w:pPr>
-              <w:rPr>
-                <w:rFonts w:ascii="Arial" w:hAnsi="Arial" w:cs="Arial"/>
                 <w:b/>
                 <w:sz w:val="22"/>
                 <w:szCs w:val="22"/>
@@ -2873,10 +3352,25 @@
         </w:tc>
       </w:tr>
     </w:tbl>
+    <w:p/>
+    <w:p/>
+    <w:p/>
+    <w:p/>
+    <w:p>
+      <w:r>
+        <w:t xml:space="preserve"> </w:t>
+      </w:r>
+      <w:r>
+        <w:br w:type="page"/>
+      </w:r>
+    </w:p>
+    <w:p/>
+    <w:p/>
+    <w:p/>
     <w:p/>
     <w:tbl>
       <w:tblPr>
-        <w:tblpPr w:leftFromText="141" w:rightFromText="141" w:vertAnchor="text" w:horzAnchor="margin" w:tblpY="134"/>
+        <w:tblpPr w:leftFromText="141" w:rightFromText="141" w:vertAnchor="text" w:horzAnchor="margin" w:tblpY="490"/>
         <w:tblW w:w="0" w:type="auto"/>
         <w:tblBorders>
           <w:top w:val="single" w:sz="4" w:space="0" w:color="auto"/>
@@ -2951,7 +3445,16 @@
                 <w:sz w:val="22"/>
                 <w:szCs w:val="22"/>
               </w:rPr>
-              <w:t>Número:  6</w:t>
+              <w:t>ID: H00</w:t>
+            </w:r>
+            <w:r>
+              <w:rPr>
+                <w:rFonts w:ascii="Arial" w:hAnsi="Arial" w:cs="Arial"/>
+                <w:b/>
+                <w:sz w:val="22"/>
+                <w:szCs w:val="22"/>
+              </w:rPr>
+              <w:t>7</w:t>
             </w:r>
           </w:p>
         </w:tc>
@@ -2985,7 +3488,7 @@
                 <w:sz w:val="22"/>
                 <w:szCs w:val="22"/>
               </w:rPr>
-              <w:t>Usuario</w:t>
+              <w:t xml:space="preserve">Administrador </w:t>
             </w:r>
           </w:p>
         </w:tc>
@@ -3004,6 +3507,7 @@
             <w:pPr>
               <w:rPr>
                 <w:rFonts w:ascii="Arial" w:hAnsi="Arial" w:cs="Arial"/>
+                <w:b/>
                 <w:sz w:val="22"/>
                 <w:szCs w:val="22"/>
               </w:rPr>
@@ -3023,7 +3527,7 @@
                 <w:sz w:val="22"/>
                 <w:szCs w:val="22"/>
               </w:rPr>
-              <w:t>Solucionar encuesta</w:t>
+              <w:t>Actualización de fichas medicas</w:t>
             </w:r>
           </w:p>
         </w:tc>
@@ -3047,17 +3551,15 @@
                 <w:szCs w:val="22"/>
               </w:rPr>
             </w:pPr>
-            <w:proofErr w:type="gramStart"/>
-            <w:r>
-              <w:rPr>
-                <w:rFonts w:ascii="Arial" w:hAnsi="Arial" w:cs="Arial"/>
-                <w:b/>
-                <w:sz w:val="22"/>
-                <w:szCs w:val="22"/>
-              </w:rPr>
-              <w:t>Prioridad  en</w:t>
-            </w:r>
-            <w:proofErr w:type="gramEnd"/>
+            <w:r>
+              <w:rPr>
+                <w:rFonts w:ascii="Arial" w:hAnsi="Arial" w:cs="Arial"/>
+                <w:b/>
+                <w:sz w:val="22"/>
+                <w:szCs w:val="22"/>
+              </w:rPr>
+              <w:t>Prioridad en</w:t>
+            </w:r>
             <w:r>
               <w:rPr>
                 <w:rFonts w:ascii="Arial" w:hAnsi="Arial" w:cs="Arial"/>
@@ -3082,7 +3584,7 @@
                 <w:sz w:val="22"/>
                 <w:szCs w:val="22"/>
               </w:rPr>
-              <w:t>Baja</w:t>
+              <w:t xml:space="preserve"> Media </w:t>
             </w:r>
           </w:p>
         </w:tc>
@@ -3125,7 +3627,7 @@
                 <w:sz w:val="22"/>
                 <w:szCs w:val="22"/>
               </w:rPr>
-              <w:t>Baja</w:t>
+              <w:t>Media</w:t>
             </w:r>
           </w:p>
         </w:tc>
@@ -3144,7 +3646,6 @@
             <w:pPr>
               <w:rPr>
                 <w:rFonts w:ascii="Arial" w:hAnsi="Arial" w:cs="Arial"/>
-                <w:b/>
                 <w:sz w:val="22"/>
                 <w:szCs w:val="22"/>
               </w:rPr>
@@ -3164,7 +3665,7 @@
                 <w:sz w:val="22"/>
                 <w:szCs w:val="22"/>
               </w:rPr>
-              <w:t>1</w:t>
+              <w:t>5</w:t>
             </w:r>
           </w:p>
         </w:tc>
@@ -3189,15 +3690,7 @@
                 <w:sz w:val="22"/>
                 <w:szCs w:val="22"/>
               </w:rPr>
-              <w:t xml:space="preserve">Iteración asignada: </w:t>
-            </w:r>
-            <w:r>
-              <w:rPr>
-                <w:rFonts w:ascii="Arial" w:hAnsi="Arial" w:cs="Arial"/>
-                <w:sz w:val="22"/>
-                <w:szCs w:val="22"/>
-              </w:rPr>
-              <w:t>3</w:t>
+              <w:t>Iteración asignada:  2 - 3</w:t>
             </w:r>
           </w:p>
         </w:tc>
@@ -3230,23 +3723,13 @@
               </w:rPr>
               <w:t xml:space="preserve">Programador responsable: </w:t>
             </w:r>
-            <w:proofErr w:type="spellStart"/>
-            <w:r>
-              <w:rPr>
-                <w:rFonts w:ascii="Arial" w:hAnsi="Arial" w:cs="Arial"/>
-                <w:sz w:val="22"/>
-                <w:szCs w:val="22"/>
-              </w:rPr>
-              <w:t>Ivan</w:t>
-            </w:r>
-            <w:proofErr w:type="spellEnd"/>
-            <w:r>
-              <w:rPr>
-                <w:rFonts w:ascii="Arial" w:hAnsi="Arial" w:cs="Arial"/>
-                <w:sz w:val="22"/>
-                <w:szCs w:val="22"/>
-              </w:rPr>
-              <w:t xml:space="preserve"> de la Cruz</w:t>
+            <w:r>
+              <w:rPr>
+                <w:rFonts w:ascii="Arial" w:hAnsi="Arial" w:cs="Arial"/>
+                <w:sz w:val="22"/>
+                <w:szCs w:val="22"/>
+              </w:rPr>
+              <w:t>Ivan de la Cruz</w:t>
             </w:r>
           </w:p>
         </w:tc>
@@ -3301,118 +3784,34 @@
                 <w:sz w:val="22"/>
                 <w:szCs w:val="22"/>
               </w:rPr>
-              <w:t>El usuario autenticado con el rol de usuario tendrá acceso a resolver el cuestionario, para ello una vez autenticado podrá intentar resolver el cuestionario, para ello se listan las siguientes consideraciones:</w:t>
-            </w:r>
-          </w:p>
-          <w:p>
-            <w:pPr>
-              <w:pStyle w:val="Prrafodelista"/>
-              <w:numPr>
-                <w:ilvl w:val="0"/>
-                <w:numId w:val="4"/>
-              </w:numPr>
-              <w:rPr>
-                <w:rFonts w:ascii="Arial" w:hAnsi="Arial" w:cs="Arial"/>
-                <w:sz w:val="22"/>
-                <w:szCs w:val="22"/>
-              </w:rPr>
-            </w:pPr>
-            <w:r>
-              <w:rPr>
-                <w:rFonts w:ascii="Arial" w:hAnsi="Arial" w:cs="Arial"/>
-                <w:sz w:val="22"/>
-                <w:szCs w:val="22"/>
-              </w:rPr>
-              <w:t>El usuario tendrá un tiempo definido para resolver el cuestionario.</w:t>
-            </w:r>
-          </w:p>
-          <w:p>
-            <w:pPr>
-              <w:pStyle w:val="Prrafodelista"/>
-              <w:numPr>
-                <w:ilvl w:val="0"/>
-                <w:numId w:val="4"/>
-              </w:numPr>
-              <w:rPr>
-                <w:rFonts w:ascii="Arial" w:hAnsi="Arial" w:cs="Arial"/>
-                <w:sz w:val="22"/>
-                <w:szCs w:val="22"/>
-              </w:rPr>
-            </w:pPr>
-            <w:r>
-              <w:rPr>
-                <w:rFonts w:ascii="Arial" w:hAnsi="Arial" w:cs="Arial"/>
-                <w:sz w:val="22"/>
-                <w:szCs w:val="22"/>
-              </w:rPr>
-              <w:t>El cuestionario estará ordenado por el nivel de dificultad</w:t>
-            </w:r>
-          </w:p>
-          <w:p>
-            <w:pPr>
-              <w:pStyle w:val="Prrafodelista"/>
-              <w:numPr>
-                <w:ilvl w:val="0"/>
-                <w:numId w:val="4"/>
-              </w:numPr>
-              <w:rPr>
-                <w:rFonts w:ascii="Arial" w:hAnsi="Arial" w:cs="Arial"/>
-                <w:sz w:val="22"/>
-                <w:szCs w:val="22"/>
-              </w:rPr>
-            </w:pPr>
-            <w:r>
-              <w:rPr>
-                <w:rFonts w:ascii="Arial" w:hAnsi="Arial" w:cs="Arial"/>
-                <w:sz w:val="22"/>
-                <w:szCs w:val="22"/>
-              </w:rPr>
-              <w:t>El sistema mostrara un temporizador cuando inicie el intento.</w:t>
-            </w:r>
-          </w:p>
-          <w:p>
-            <w:pPr>
-              <w:pStyle w:val="Prrafodelista"/>
-              <w:numPr>
-                <w:ilvl w:val="0"/>
-                <w:numId w:val="4"/>
-              </w:numPr>
-              <w:rPr>
-                <w:rFonts w:ascii="Arial" w:hAnsi="Arial" w:cs="Arial"/>
-                <w:sz w:val="22"/>
-                <w:szCs w:val="22"/>
-              </w:rPr>
-            </w:pPr>
-            <w:r>
-              <w:rPr>
-                <w:rFonts w:ascii="Arial" w:hAnsi="Arial" w:cs="Arial"/>
-                <w:sz w:val="22"/>
-                <w:szCs w:val="22"/>
-              </w:rPr>
-              <w:t>Una vez finalizado el cuestionario el sistema mostrara la calificación.</w:t>
-            </w:r>
-          </w:p>
-          <w:p>
-            <w:pPr>
-              <w:pStyle w:val="Prrafodelista"/>
-              <w:numPr>
-                <w:ilvl w:val="0"/>
-                <w:numId w:val="4"/>
-              </w:numPr>
-              <w:rPr>
-                <w:rFonts w:ascii="Arial" w:hAnsi="Arial" w:cs="Arial"/>
-                <w:sz w:val="22"/>
-                <w:szCs w:val="22"/>
-              </w:rPr>
-            </w:pPr>
-            <w:r>
-              <w:rPr>
-                <w:rFonts w:ascii="Arial" w:hAnsi="Arial" w:cs="Arial"/>
-                <w:sz w:val="22"/>
-                <w:szCs w:val="22"/>
-              </w:rPr>
-              <w:t>El sistema permitirá solo un intento para resolver el cuestionario.</w:t>
-            </w:r>
+              <w:t>El sistema permitirá</w:t>
+            </w:r>
+            <w:r>
+              <w:rPr>
+                <w:rFonts w:ascii="Arial" w:hAnsi="Arial" w:cs="Arial"/>
+                <w:sz w:val="22"/>
+                <w:szCs w:val="22"/>
+              </w:rPr>
+              <w:t xml:space="preserve"> agregar o modificar los datos necesarios en las fichas medicas de los pacientes</w:t>
+            </w:r>
+            <w:r>
+              <w:rPr>
+                <w:rFonts w:ascii="Arial" w:hAnsi="Arial" w:cs="Arial"/>
+                <w:sz w:val="22"/>
+                <w:szCs w:val="22"/>
+              </w:rPr>
+              <w:t>.</w:t>
+            </w:r>
+          </w:p>
+          <w:p>
+            <w:pPr>
+              <w:rPr>
+                <w:rFonts w:ascii="Arial" w:hAnsi="Arial" w:cs="Arial"/>
+                <w:b/>
+                <w:sz w:val="22"/>
+                <w:szCs w:val="22"/>
+              </w:rPr>
+            </w:pPr>
           </w:p>
           <w:p>
             <w:pPr>
@@ -3477,7 +3876,531 @@
               <w:rPr>
                 <w:rFonts w:ascii="Arial" w:hAnsi="Arial" w:cs="Arial"/>
                 <w:b/>
-                <w:i/>
+                <w:sz w:val="22"/>
+                <w:szCs w:val="22"/>
+              </w:rPr>
+            </w:pPr>
+          </w:p>
+          <w:p>
+            <w:pPr>
+              <w:rPr>
+                <w:rFonts w:ascii="Arial" w:hAnsi="Arial" w:cs="Arial"/>
+                <w:b/>
+                <w:sz w:val="22"/>
+                <w:szCs w:val="22"/>
+              </w:rPr>
+            </w:pPr>
+          </w:p>
+        </w:tc>
+      </w:tr>
+    </w:tbl>
+    <w:p/>
+    <w:p/>
+    <w:p>
+      <w:r>
+        <w:t xml:space="preserve"> </w:t>
+      </w:r>
+    </w:p>
+    <w:tbl>
+      <w:tblPr>
+        <w:tblpPr w:leftFromText="141" w:rightFromText="141" w:vertAnchor="text" w:horzAnchor="margin" w:tblpY="490"/>
+        <w:tblW w:w="0" w:type="auto"/>
+        <w:tblBorders>
+          <w:top w:val="single" w:sz="4" w:space="0" w:color="auto"/>
+          <w:left w:val="single" w:sz="4" w:space="0" w:color="auto"/>
+          <w:bottom w:val="single" w:sz="4" w:space="0" w:color="auto"/>
+          <w:right w:val="single" w:sz="4" w:space="0" w:color="auto"/>
+          <w:insideH w:val="single" w:sz="4" w:space="0" w:color="auto"/>
+          <w:insideV w:val="single" w:sz="4" w:space="0" w:color="auto"/>
+        </w:tblBorders>
+        <w:tblLook w:val="01E0" w:firstRow="1" w:lastRow="1" w:firstColumn="1" w:lastColumn="1" w:noHBand="0" w:noVBand="0"/>
+      </w:tblPr>
+      <w:tblGrid>
+        <w:gridCol w:w="1975"/>
+        <w:gridCol w:w="3123"/>
+        <w:gridCol w:w="5096"/>
+      </w:tblGrid>
+      <w:tr>
+        <w:trPr>
+          <w:trHeight w:val="570"/>
+        </w:trPr>
+        <w:tc>
+          <w:tcPr>
+            <w:tcW w:w="10194" w:type="dxa"/>
+            <w:gridSpan w:val="3"/>
+            <w:shd w:val="clear" w:color="auto" w:fill="E6E6E6"/>
+            <w:vAlign w:val="center"/>
+          </w:tcPr>
+          <w:p>
+            <w:pPr>
+              <w:pStyle w:val="Encabezado"/>
+              <w:ind w:left="142"/>
+              <w:jc w:val="right"/>
+              <w:rPr>
+                <w:rFonts w:ascii="Arial" w:hAnsi="Arial" w:cs="Arial"/>
+                <w:b/>
+                <w:szCs w:val="24"/>
+              </w:rPr>
+            </w:pPr>
+            <w:r>
+              <w:rPr>
+                <w:rFonts w:ascii="Arial" w:hAnsi="Arial" w:cs="Arial"/>
+                <w:b/>
+                <w:szCs w:val="24"/>
+              </w:rPr>
+              <w:t>Historia de Usuario</w:t>
+            </w:r>
+          </w:p>
+        </w:tc>
+      </w:tr>
+      <w:tr>
+        <w:trPr>
+          <w:trHeight w:val="567"/>
+        </w:trPr>
+        <w:tc>
+          <w:tcPr>
+            <w:tcW w:w="1975" w:type="dxa"/>
+            <w:vAlign w:val="center"/>
+          </w:tcPr>
+          <w:p>
+            <w:pPr>
+              <w:rPr>
+                <w:rFonts w:ascii="Arial" w:hAnsi="Arial" w:cs="Arial"/>
+                <w:b/>
+                <w:sz w:val="22"/>
+                <w:szCs w:val="22"/>
+              </w:rPr>
+            </w:pPr>
+            <w:r>
+              <w:rPr>
+                <w:rFonts w:ascii="Arial" w:hAnsi="Arial" w:cs="Arial"/>
+                <w:b/>
+                <w:sz w:val="22"/>
+                <w:szCs w:val="22"/>
+              </w:rPr>
+              <w:t>ID: H00</w:t>
+            </w:r>
+            <w:r>
+              <w:rPr>
+                <w:rFonts w:ascii="Arial" w:hAnsi="Arial" w:cs="Arial"/>
+                <w:b/>
+                <w:sz w:val="22"/>
+                <w:szCs w:val="22"/>
+              </w:rPr>
+              <w:t>8</w:t>
+            </w:r>
+          </w:p>
+        </w:tc>
+        <w:tc>
+          <w:tcPr>
+            <w:tcW w:w="8219" w:type="dxa"/>
+            <w:gridSpan w:val="2"/>
+            <w:vAlign w:val="center"/>
+          </w:tcPr>
+          <w:p>
+            <w:pPr>
+              <w:rPr>
+                <w:rFonts w:ascii="Arial" w:hAnsi="Arial" w:cs="Arial"/>
+                <w:b/>
+                <w:sz w:val="22"/>
+                <w:szCs w:val="22"/>
+              </w:rPr>
+            </w:pPr>
+            <w:r>
+              <w:rPr>
+                <w:rFonts w:ascii="Arial" w:hAnsi="Arial" w:cs="Arial"/>
+                <w:b/>
+                <w:sz w:val="22"/>
+                <w:szCs w:val="22"/>
+              </w:rPr>
+              <w:t xml:space="preserve">Usuario: </w:t>
+            </w:r>
+            <w:r>
+              <w:rPr>
+                <w:rFonts w:ascii="Arial" w:hAnsi="Arial" w:cs="Arial"/>
+                <w:sz w:val="22"/>
+                <w:szCs w:val="22"/>
+              </w:rPr>
+              <w:t xml:space="preserve">Administrador </w:t>
+            </w:r>
+          </w:p>
+        </w:tc>
+      </w:tr>
+      <w:tr>
+        <w:trPr>
+          <w:trHeight w:val="567"/>
+        </w:trPr>
+        <w:tc>
+          <w:tcPr>
+            <w:tcW w:w="10194" w:type="dxa"/>
+            <w:gridSpan w:val="3"/>
+            <w:vAlign w:val="center"/>
+          </w:tcPr>
+          <w:p>
+            <w:pPr>
+              <w:rPr>
+                <w:rFonts w:ascii="Arial" w:hAnsi="Arial" w:cs="Arial"/>
+                <w:b/>
+                <w:sz w:val="22"/>
+                <w:szCs w:val="22"/>
+              </w:rPr>
+            </w:pPr>
+            <w:r>
+              <w:rPr>
+                <w:rFonts w:ascii="Arial" w:hAnsi="Arial" w:cs="Arial"/>
+                <w:b/>
+                <w:sz w:val="22"/>
+                <w:szCs w:val="22"/>
+              </w:rPr>
+              <w:t xml:space="preserve">Nombre historia: </w:t>
+            </w:r>
+            <w:r>
+              <w:rPr>
+                <w:rFonts w:ascii="Arial" w:hAnsi="Arial" w:cs="Arial"/>
+                <w:bCs/>
+                <w:sz w:val="22"/>
+                <w:szCs w:val="22"/>
+              </w:rPr>
+              <w:t>Registro de c</w:t>
+            </w:r>
+            <w:r>
+              <w:rPr>
+                <w:rFonts w:ascii="Arial" w:hAnsi="Arial" w:cs="Arial"/>
+                <w:sz w:val="22"/>
+                <w:szCs w:val="22"/>
+              </w:rPr>
+              <w:t xml:space="preserve">onsultas medicas </w:t>
+            </w:r>
+          </w:p>
+        </w:tc>
+      </w:tr>
+      <w:tr>
+        <w:trPr>
+          <w:trHeight w:val="567"/>
+        </w:trPr>
+        <w:tc>
+          <w:tcPr>
+            <w:tcW w:w="5098" w:type="dxa"/>
+            <w:gridSpan w:val="2"/>
+            <w:vAlign w:val="center"/>
+          </w:tcPr>
+          <w:p>
+            <w:pPr>
+              <w:rPr>
+                <w:rFonts w:ascii="Arial" w:hAnsi="Arial" w:cs="Arial"/>
+                <w:b/>
+                <w:sz w:val="22"/>
+                <w:szCs w:val="22"/>
+              </w:rPr>
+            </w:pPr>
+            <w:r>
+              <w:rPr>
+                <w:rFonts w:ascii="Arial" w:hAnsi="Arial" w:cs="Arial"/>
+                <w:b/>
+                <w:sz w:val="22"/>
+                <w:szCs w:val="22"/>
+              </w:rPr>
+              <w:t xml:space="preserve">Prioridad en negocio:  </w:t>
+            </w:r>
+          </w:p>
+          <w:p>
+            <w:pPr>
+              <w:rPr>
+                <w:rFonts w:ascii="Arial" w:hAnsi="Arial" w:cs="Arial"/>
+                <w:sz w:val="22"/>
+                <w:szCs w:val="22"/>
+              </w:rPr>
+            </w:pPr>
+            <w:r>
+              <w:rPr>
+                <w:rFonts w:ascii="Arial" w:hAnsi="Arial" w:cs="Arial"/>
+                <w:sz w:val="22"/>
+                <w:szCs w:val="22"/>
+              </w:rPr>
+              <w:t xml:space="preserve"> Media </w:t>
+            </w:r>
+          </w:p>
+        </w:tc>
+        <w:tc>
+          <w:tcPr>
+            <w:tcW w:w="5096" w:type="dxa"/>
+            <w:vAlign w:val="center"/>
+          </w:tcPr>
+          <w:p>
+            <w:pPr>
+              <w:rPr>
+                <w:rFonts w:ascii="Arial" w:hAnsi="Arial" w:cs="Arial"/>
+                <w:b/>
+                <w:sz w:val="22"/>
+                <w:szCs w:val="22"/>
+              </w:rPr>
+            </w:pPr>
+            <w:r>
+              <w:rPr>
+                <w:rFonts w:ascii="Arial" w:hAnsi="Arial" w:cs="Arial"/>
+                <w:b/>
+                <w:sz w:val="22"/>
+                <w:szCs w:val="22"/>
+              </w:rPr>
+              <w:t xml:space="preserve">Riesgo en desarrollo: </w:t>
+            </w:r>
+          </w:p>
+          <w:p>
+            <w:pPr>
+              <w:rPr>
+                <w:rFonts w:ascii="Arial" w:hAnsi="Arial" w:cs="Arial"/>
+                <w:b/>
+                <w:sz w:val="22"/>
+                <w:szCs w:val="22"/>
+              </w:rPr>
+            </w:pPr>
+            <w:r>
+              <w:rPr>
+                <w:rFonts w:ascii="Arial" w:hAnsi="Arial" w:cs="Arial"/>
+                <w:sz w:val="22"/>
+                <w:szCs w:val="22"/>
+              </w:rPr>
+              <w:t>Media</w:t>
+            </w:r>
+          </w:p>
+        </w:tc>
+      </w:tr>
+      <w:tr>
+        <w:trPr>
+          <w:trHeight w:val="567"/>
+        </w:trPr>
+        <w:tc>
+          <w:tcPr>
+            <w:tcW w:w="0" w:type="auto"/>
+            <w:gridSpan w:val="2"/>
+            <w:vAlign w:val="center"/>
+          </w:tcPr>
+          <w:p>
+            <w:pPr>
+              <w:rPr>
+                <w:rFonts w:ascii="Arial" w:hAnsi="Arial" w:cs="Arial"/>
+                <w:sz w:val="22"/>
+                <w:szCs w:val="22"/>
+              </w:rPr>
+            </w:pPr>
+            <w:r>
+              <w:rPr>
+                <w:rFonts w:ascii="Arial" w:hAnsi="Arial" w:cs="Arial"/>
+                <w:b/>
+                <w:sz w:val="22"/>
+                <w:szCs w:val="22"/>
+              </w:rPr>
+              <w:t xml:space="preserve">Puntos estimados: </w:t>
+            </w:r>
+            <w:r>
+              <w:rPr>
+                <w:rFonts w:ascii="Arial" w:hAnsi="Arial" w:cs="Arial"/>
+                <w:sz w:val="22"/>
+                <w:szCs w:val="22"/>
+              </w:rPr>
+              <w:t>5</w:t>
+            </w:r>
+          </w:p>
+        </w:tc>
+        <w:tc>
+          <w:tcPr>
+            <w:tcW w:w="5096" w:type="dxa"/>
+            <w:vAlign w:val="center"/>
+          </w:tcPr>
+          <w:p>
+            <w:pPr>
+              <w:rPr>
+                <w:rFonts w:ascii="Arial" w:hAnsi="Arial" w:cs="Arial"/>
+                <w:b/>
+                <w:sz w:val="22"/>
+                <w:szCs w:val="22"/>
+              </w:rPr>
+            </w:pPr>
+            <w:r>
+              <w:rPr>
+                <w:rFonts w:ascii="Arial" w:hAnsi="Arial" w:cs="Arial"/>
+                <w:b/>
+                <w:sz w:val="22"/>
+                <w:szCs w:val="22"/>
+              </w:rPr>
+              <w:t>Iteración asignada:  2 - 3</w:t>
+            </w:r>
+          </w:p>
+        </w:tc>
+      </w:tr>
+      <w:tr>
+        <w:trPr>
+          <w:trHeight w:val="567"/>
+        </w:trPr>
+        <w:tc>
+          <w:tcPr>
+            <w:tcW w:w="0" w:type="auto"/>
+            <w:gridSpan w:val="3"/>
+            <w:vAlign w:val="center"/>
+          </w:tcPr>
+          <w:p>
+            <w:pPr>
+              <w:rPr>
+                <w:rFonts w:ascii="Arial" w:hAnsi="Arial" w:cs="Arial"/>
+                <w:b/>
+                <w:sz w:val="22"/>
+                <w:szCs w:val="22"/>
+              </w:rPr>
+            </w:pPr>
+            <w:r>
+              <w:rPr>
+                <w:rFonts w:ascii="Arial" w:hAnsi="Arial" w:cs="Arial"/>
+                <w:b/>
+                <w:sz w:val="22"/>
+                <w:szCs w:val="22"/>
+              </w:rPr>
+              <w:t xml:space="preserve">Programador responsable: </w:t>
+            </w:r>
+            <w:r>
+              <w:rPr>
+                <w:rFonts w:ascii="Arial" w:hAnsi="Arial" w:cs="Arial"/>
+                <w:sz w:val="22"/>
+                <w:szCs w:val="22"/>
+              </w:rPr>
+              <w:t>Ivan de la Cruz</w:t>
+            </w:r>
+          </w:p>
+        </w:tc>
+      </w:tr>
+      <w:tr>
+        <w:tc>
+          <w:tcPr>
+            <w:tcW w:w="10194" w:type="dxa"/>
+            <w:gridSpan w:val="3"/>
+            <w:vAlign w:val="center"/>
+          </w:tcPr>
+          <w:p>
+            <w:pPr>
+              <w:rPr>
+                <w:rFonts w:ascii="Arial" w:hAnsi="Arial" w:cs="Arial"/>
+                <w:b/>
+                <w:sz w:val="12"/>
+                <w:szCs w:val="12"/>
+              </w:rPr>
+            </w:pPr>
+          </w:p>
+          <w:p>
+            <w:pPr>
+              <w:rPr>
+                <w:rFonts w:ascii="Arial" w:hAnsi="Arial" w:cs="Arial"/>
+                <w:b/>
+                <w:sz w:val="22"/>
+                <w:szCs w:val="22"/>
+              </w:rPr>
+            </w:pPr>
+            <w:r>
+              <w:rPr>
+                <w:rFonts w:ascii="Arial" w:hAnsi="Arial" w:cs="Arial"/>
+                <w:b/>
+                <w:sz w:val="22"/>
+                <w:szCs w:val="22"/>
+              </w:rPr>
+              <w:t>Descripción:</w:t>
+            </w:r>
+          </w:p>
+          <w:p>
+            <w:pPr>
+              <w:rPr>
+                <w:rFonts w:ascii="Arial" w:hAnsi="Arial" w:cs="Arial"/>
+                <w:sz w:val="22"/>
+                <w:szCs w:val="22"/>
+              </w:rPr>
+            </w:pPr>
+            <w:r>
+              <w:rPr>
+                <w:rFonts w:ascii="Arial" w:hAnsi="Arial" w:cs="Arial"/>
+                <w:sz w:val="22"/>
+                <w:szCs w:val="22"/>
+              </w:rPr>
+              <w:t xml:space="preserve">El sistema permitirá agregar </w:t>
+            </w:r>
+            <w:r>
+              <w:rPr>
+                <w:rFonts w:ascii="Arial" w:hAnsi="Arial" w:cs="Arial"/>
+                <w:sz w:val="22"/>
+                <w:szCs w:val="22"/>
+              </w:rPr>
+              <w:t>las consultas medicas que la clínica ofrece a los pacientes.</w:t>
+            </w:r>
+          </w:p>
+          <w:p>
+            <w:pPr>
+              <w:rPr>
+                <w:rFonts w:ascii="Arial" w:hAnsi="Arial" w:cs="Arial"/>
+                <w:b/>
+                <w:sz w:val="22"/>
+                <w:szCs w:val="22"/>
+              </w:rPr>
+            </w:pPr>
+          </w:p>
+          <w:p>
+            <w:pPr>
+              <w:rPr>
+                <w:rFonts w:ascii="Arial" w:hAnsi="Arial" w:cs="Arial"/>
+                <w:b/>
+                <w:sz w:val="22"/>
+                <w:szCs w:val="22"/>
+              </w:rPr>
+            </w:pPr>
+          </w:p>
+        </w:tc>
+      </w:tr>
+      <w:tr>
+        <w:tc>
+          <w:tcPr>
+            <w:tcW w:w="10194" w:type="dxa"/>
+            <w:gridSpan w:val="3"/>
+            <w:vAlign w:val="center"/>
+          </w:tcPr>
+          <w:p>
+            <w:pPr>
+              <w:rPr>
+                <w:rFonts w:ascii="Arial" w:hAnsi="Arial" w:cs="Arial"/>
+                <w:b/>
+                <w:sz w:val="12"/>
+                <w:szCs w:val="12"/>
+              </w:rPr>
+            </w:pPr>
+          </w:p>
+          <w:p>
+            <w:pPr>
+              <w:rPr>
+                <w:rFonts w:ascii="Arial" w:hAnsi="Arial" w:cs="Arial"/>
+                <w:b/>
+                <w:sz w:val="22"/>
+                <w:szCs w:val="22"/>
+              </w:rPr>
+            </w:pPr>
+            <w:r>
+              <w:rPr>
+                <w:rFonts w:ascii="Arial" w:hAnsi="Arial" w:cs="Arial"/>
+                <w:b/>
+                <w:sz w:val="22"/>
+                <w:szCs w:val="22"/>
+              </w:rPr>
+              <w:t>Observaciones:</w:t>
+            </w:r>
+          </w:p>
+          <w:p>
+            <w:pPr>
+              <w:rPr>
+                <w:rFonts w:ascii="Arial" w:hAnsi="Arial" w:cs="Arial"/>
+                <w:b/>
+                <w:sz w:val="22"/>
+                <w:szCs w:val="22"/>
+              </w:rPr>
+            </w:pPr>
+          </w:p>
+          <w:p>
+            <w:pPr>
+              <w:rPr>
+                <w:rFonts w:ascii="Arial" w:hAnsi="Arial" w:cs="Arial"/>
+                <w:b/>
                 <w:sz w:val="22"/>
                 <w:szCs w:val="22"/>
               </w:rPr>
@@ -3576,7 +4499,16 @@
                 <w:sz w:val="22"/>
                 <w:szCs w:val="22"/>
               </w:rPr>
-              <w:t>Número: 7</w:t>
+              <w:t>ID: H00</w:t>
+            </w:r>
+            <w:r>
+              <w:rPr>
+                <w:rFonts w:ascii="Arial" w:hAnsi="Arial" w:cs="Arial"/>
+                <w:b/>
+                <w:sz w:val="22"/>
+                <w:szCs w:val="22"/>
+              </w:rPr>
+              <w:t>9</w:t>
             </w:r>
           </w:p>
         </w:tc>
@@ -3646,10 +4578,28 @@
             <w:r>
               <w:rPr>
                 <w:rFonts w:ascii="Arial" w:hAnsi="Arial" w:cs="Arial"/>
-                <w:sz w:val="22"/>
-                <w:szCs w:val="22"/>
-              </w:rPr>
-              <w:t>Verificación de los resultados</w:t>
+                <w:bCs/>
+                <w:sz w:val="22"/>
+                <w:szCs w:val="22"/>
+              </w:rPr>
+              <w:t>Actualización</w:t>
+            </w:r>
+            <w:r>
+              <w:rPr>
+                <w:rFonts w:ascii="Arial" w:hAnsi="Arial" w:cs="Arial"/>
+                <w:bCs/>
+                <w:sz w:val="22"/>
+                <w:szCs w:val="22"/>
+              </w:rPr>
+              <w:t xml:space="preserve"> de c</w:t>
+            </w:r>
+            <w:r>
+              <w:rPr>
+                <w:rFonts w:ascii="Arial" w:hAnsi="Arial" w:cs="Arial"/>
+                <w:sz w:val="22"/>
+                <w:szCs w:val="22"/>
+              </w:rPr>
+              <w:t xml:space="preserve">onsultas medicas </w:t>
             </w:r>
           </w:p>
         </w:tc>
@@ -3673,25 +4623,14 @@
                 <w:szCs w:val="22"/>
               </w:rPr>
             </w:pPr>
-            <w:proofErr w:type="gramStart"/>
-            <w:r>
-              <w:rPr>
-                <w:rFonts w:ascii="Arial" w:hAnsi="Arial" w:cs="Arial"/>
-                <w:b/>
-                <w:sz w:val="22"/>
-                <w:szCs w:val="22"/>
-              </w:rPr>
-              <w:t>Prioridad  en</w:t>
-            </w:r>
-            <w:proofErr w:type="gramEnd"/>
-            <w:r>
-              <w:rPr>
-                <w:rFonts w:ascii="Arial" w:hAnsi="Arial" w:cs="Arial"/>
-                <w:b/>
-                <w:sz w:val="22"/>
-                <w:szCs w:val="22"/>
-              </w:rPr>
-              <w:t xml:space="preserve"> negocio:  </w:t>
+            <w:r>
+              <w:rPr>
+                <w:rFonts w:ascii="Arial" w:hAnsi="Arial" w:cs="Arial"/>
+                <w:b/>
+                <w:sz w:val="22"/>
+                <w:szCs w:val="22"/>
+              </w:rPr>
+              <w:t xml:space="preserve">Prioridad en negocio:  </w:t>
             </w:r>
           </w:p>
           <w:p>
@@ -3814,7 +4753,7 @@
                 <w:sz w:val="22"/>
                 <w:szCs w:val="22"/>
               </w:rPr>
-              <w:t>Iteración asignada:  2 - 3</w:t>
+              <w:t>Iteración asignada:   3</w:t>
             </w:r>
           </w:p>
         </w:tc>
@@ -3847,23 +4786,13 @@
               </w:rPr>
               <w:t xml:space="preserve">Programador responsable: </w:t>
             </w:r>
-            <w:proofErr w:type="spellStart"/>
-            <w:r>
-              <w:rPr>
-                <w:rFonts w:ascii="Arial" w:hAnsi="Arial" w:cs="Arial"/>
-                <w:sz w:val="22"/>
-                <w:szCs w:val="22"/>
-              </w:rPr>
-              <w:t>Ivan</w:t>
-            </w:r>
-            <w:proofErr w:type="spellEnd"/>
-            <w:r>
-              <w:rPr>
-                <w:rFonts w:ascii="Arial" w:hAnsi="Arial" w:cs="Arial"/>
-                <w:sz w:val="22"/>
-                <w:szCs w:val="22"/>
-              </w:rPr>
-              <w:t xml:space="preserve"> de la Cruz</w:t>
+            <w:r>
+              <w:rPr>
+                <w:rFonts w:ascii="Arial" w:hAnsi="Arial" w:cs="Arial"/>
+                <w:sz w:val="22"/>
+                <w:szCs w:val="22"/>
+              </w:rPr>
+              <w:t>Ivan de la Cruz</w:t>
             </w:r>
           </w:p>
         </w:tc>
@@ -3918,36 +4847,32 @@
                 <w:sz w:val="22"/>
                 <w:szCs w:val="22"/>
               </w:rPr>
-              <w:t xml:space="preserve">El sistema permitirá monitorear las calificaciones y las respuestas de cada uno de los participantes, esto resultados se </w:t>
-            </w:r>
-            <w:proofErr w:type="gramStart"/>
-            <w:r>
-              <w:rPr>
-                <w:rFonts w:ascii="Arial" w:hAnsi="Arial" w:cs="Arial"/>
-                <w:sz w:val="22"/>
-                <w:szCs w:val="22"/>
-              </w:rPr>
-              <w:t>mostraran</w:t>
-            </w:r>
-            <w:proofErr w:type="gramEnd"/>
-            <w:r>
-              <w:rPr>
-                <w:rFonts w:ascii="Arial" w:hAnsi="Arial" w:cs="Arial"/>
-                <w:sz w:val="22"/>
-                <w:szCs w:val="22"/>
-              </w:rPr>
-              <w:t xml:space="preserve"> en una tabla ordenados de mayor a menor calificación.</w:t>
-            </w:r>
-          </w:p>
-          <w:p>
-            <w:pPr>
-              <w:rPr>
-                <w:rFonts w:ascii="Arial" w:hAnsi="Arial" w:cs="Arial"/>
-                <w:b/>
-                <w:sz w:val="22"/>
-                <w:szCs w:val="22"/>
-              </w:rPr>
-            </w:pPr>
+              <w:t xml:space="preserve">El sistema permitirá agregar </w:t>
+            </w:r>
+            <w:r>
+              <w:rPr>
+                <w:rFonts w:ascii="Arial" w:hAnsi="Arial" w:cs="Arial"/>
+                <w:sz w:val="22"/>
+                <w:szCs w:val="22"/>
+              </w:rPr>
+              <w:t xml:space="preserve">y modificar los datos necesarios de </w:t>
+            </w:r>
+            <w:r>
+              <w:rPr>
+                <w:rFonts w:ascii="Arial" w:hAnsi="Arial" w:cs="Arial"/>
+                <w:sz w:val="22"/>
+                <w:szCs w:val="22"/>
+              </w:rPr>
+              <w:t xml:space="preserve">las consultas </w:t>
+            </w:r>
+            <w:r>
+              <w:rPr>
+                <w:rFonts w:ascii="Arial" w:hAnsi="Arial" w:cs="Arial"/>
+                <w:sz w:val="22"/>
+                <w:szCs w:val="22"/>
+              </w:rPr>
+              <w:t>médicas existentes</w:t>
+            </w:r>
           </w:p>
           <w:p>
             <w:pPr>
@@ -4032,11 +4957,1217 @@
     </w:tbl>
     <w:p/>
     <w:p/>
+    <w:tbl>
+      <w:tblPr>
+        <w:tblpPr w:leftFromText="141" w:rightFromText="141" w:vertAnchor="text" w:horzAnchor="margin" w:tblpY="490"/>
+        <w:tblW w:w="0" w:type="auto"/>
+        <w:tblBorders>
+          <w:top w:val="single" w:sz="4" w:space="0" w:color="auto"/>
+          <w:left w:val="single" w:sz="4" w:space="0" w:color="auto"/>
+          <w:bottom w:val="single" w:sz="4" w:space="0" w:color="auto"/>
+          <w:right w:val="single" w:sz="4" w:space="0" w:color="auto"/>
+          <w:insideH w:val="single" w:sz="4" w:space="0" w:color="auto"/>
+          <w:insideV w:val="single" w:sz="4" w:space="0" w:color="auto"/>
+        </w:tblBorders>
+        <w:tblLook w:val="01E0" w:firstRow="1" w:lastRow="1" w:firstColumn="1" w:lastColumn="1" w:noHBand="0" w:noVBand="0"/>
+      </w:tblPr>
+      <w:tblGrid>
+        <w:gridCol w:w="1975"/>
+        <w:gridCol w:w="3123"/>
+        <w:gridCol w:w="5096"/>
+      </w:tblGrid>
+      <w:tr>
+        <w:trPr>
+          <w:trHeight w:val="570"/>
+        </w:trPr>
+        <w:tc>
+          <w:tcPr>
+            <w:tcW w:w="10194" w:type="dxa"/>
+            <w:gridSpan w:val="3"/>
+            <w:shd w:val="clear" w:color="auto" w:fill="E6E6E6"/>
+            <w:vAlign w:val="center"/>
+          </w:tcPr>
+          <w:p>
+            <w:pPr>
+              <w:pStyle w:val="Encabezado"/>
+              <w:ind w:left="142"/>
+              <w:jc w:val="right"/>
+              <w:rPr>
+                <w:rFonts w:ascii="Arial" w:hAnsi="Arial" w:cs="Arial"/>
+                <w:b/>
+                <w:szCs w:val="24"/>
+              </w:rPr>
+            </w:pPr>
+            <w:r>
+              <w:rPr>
+                <w:rFonts w:ascii="Arial" w:hAnsi="Arial" w:cs="Arial"/>
+                <w:b/>
+                <w:szCs w:val="24"/>
+              </w:rPr>
+              <w:t>Historia de Usuario</w:t>
+            </w:r>
+          </w:p>
+        </w:tc>
+      </w:tr>
+      <w:tr>
+        <w:trPr>
+          <w:trHeight w:val="567"/>
+        </w:trPr>
+        <w:tc>
+          <w:tcPr>
+            <w:tcW w:w="1975" w:type="dxa"/>
+            <w:vAlign w:val="center"/>
+          </w:tcPr>
+          <w:p>
+            <w:pPr>
+              <w:rPr>
+                <w:rFonts w:ascii="Arial" w:hAnsi="Arial" w:cs="Arial"/>
+                <w:b/>
+                <w:sz w:val="22"/>
+                <w:szCs w:val="22"/>
+              </w:rPr>
+            </w:pPr>
+            <w:r>
+              <w:rPr>
+                <w:rFonts w:ascii="Arial" w:hAnsi="Arial" w:cs="Arial"/>
+                <w:b/>
+                <w:sz w:val="22"/>
+                <w:szCs w:val="22"/>
+              </w:rPr>
+              <w:t>ID: H0</w:t>
+            </w:r>
+            <w:r>
+              <w:rPr>
+                <w:rFonts w:ascii="Arial" w:hAnsi="Arial" w:cs="Arial"/>
+                <w:b/>
+                <w:sz w:val="22"/>
+                <w:szCs w:val="22"/>
+              </w:rPr>
+              <w:t>10</w:t>
+            </w:r>
+          </w:p>
+        </w:tc>
+        <w:tc>
+          <w:tcPr>
+            <w:tcW w:w="8219" w:type="dxa"/>
+            <w:gridSpan w:val="2"/>
+            <w:vAlign w:val="center"/>
+          </w:tcPr>
+          <w:p>
+            <w:pPr>
+              <w:rPr>
+                <w:rFonts w:ascii="Arial" w:hAnsi="Arial" w:cs="Arial"/>
+                <w:b/>
+                <w:sz w:val="22"/>
+                <w:szCs w:val="22"/>
+              </w:rPr>
+            </w:pPr>
+            <w:r>
+              <w:rPr>
+                <w:rFonts w:ascii="Arial" w:hAnsi="Arial" w:cs="Arial"/>
+                <w:b/>
+                <w:sz w:val="22"/>
+                <w:szCs w:val="22"/>
+              </w:rPr>
+              <w:t xml:space="preserve">Usuario: </w:t>
+            </w:r>
+            <w:r>
+              <w:rPr>
+                <w:rFonts w:ascii="Arial" w:hAnsi="Arial" w:cs="Arial"/>
+                <w:sz w:val="22"/>
+                <w:szCs w:val="22"/>
+              </w:rPr>
+              <w:t xml:space="preserve">Administrador </w:t>
+            </w:r>
+          </w:p>
+        </w:tc>
+      </w:tr>
+      <w:tr>
+        <w:trPr>
+          <w:trHeight w:val="567"/>
+        </w:trPr>
+        <w:tc>
+          <w:tcPr>
+            <w:tcW w:w="10194" w:type="dxa"/>
+            <w:gridSpan w:val="3"/>
+            <w:vAlign w:val="center"/>
+          </w:tcPr>
+          <w:p>
+            <w:pPr>
+              <w:rPr>
+                <w:rFonts w:ascii="Arial" w:hAnsi="Arial" w:cs="Arial"/>
+                <w:b/>
+                <w:sz w:val="22"/>
+                <w:szCs w:val="22"/>
+              </w:rPr>
+            </w:pPr>
+            <w:r>
+              <w:rPr>
+                <w:rFonts w:ascii="Arial" w:hAnsi="Arial" w:cs="Arial"/>
+                <w:b/>
+                <w:sz w:val="22"/>
+                <w:szCs w:val="22"/>
+              </w:rPr>
+              <w:t xml:space="preserve">Nombre historia: </w:t>
+            </w:r>
+            <w:r>
+              <w:rPr>
+                <w:rFonts w:ascii="Arial" w:hAnsi="Arial" w:cs="Arial"/>
+                <w:bCs/>
+                <w:sz w:val="22"/>
+                <w:szCs w:val="22"/>
+              </w:rPr>
+              <w:t>Registro de citas medicas</w:t>
+            </w:r>
+            <w:r>
+              <w:rPr>
+                <w:rFonts w:ascii="Arial" w:hAnsi="Arial" w:cs="Arial"/>
+                <w:sz w:val="22"/>
+                <w:szCs w:val="22"/>
+              </w:rPr>
+              <w:t xml:space="preserve"> </w:t>
+            </w:r>
+          </w:p>
+        </w:tc>
+      </w:tr>
+      <w:tr>
+        <w:trPr>
+          <w:trHeight w:val="567"/>
+        </w:trPr>
+        <w:tc>
+          <w:tcPr>
+            <w:tcW w:w="5098" w:type="dxa"/>
+            <w:gridSpan w:val="2"/>
+            <w:vAlign w:val="center"/>
+          </w:tcPr>
+          <w:p>
+            <w:pPr>
+              <w:rPr>
+                <w:rFonts w:ascii="Arial" w:hAnsi="Arial" w:cs="Arial"/>
+                <w:b/>
+                <w:sz w:val="22"/>
+                <w:szCs w:val="22"/>
+              </w:rPr>
+            </w:pPr>
+            <w:r>
+              <w:rPr>
+                <w:rFonts w:ascii="Arial" w:hAnsi="Arial" w:cs="Arial"/>
+                <w:b/>
+                <w:sz w:val="22"/>
+                <w:szCs w:val="22"/>
+              </w:rPr>
+              <w:t xml:space="preserve">Prioridad en negocio:  </w:t>
+            </w:r>
+          </w:p>
+          <w:p>
+            <w:pPr>
+              <w:rPr>
+                <w:rFonts w:ascii="Arial" w:hAnsi="Arial" w:cs="Arial"/>
+                <w:sz w:val="22"/>
+                <w:szCs w:val="22"/>
+              </w:rPr>
+            </w:pPr>
+            <w:r>
+              <w:rPr>
+                <w:rFonts w:ascii="Arial" w:hAnsi="Arial" w:cs="Arial"/>
+                <w:sz w:val="22"/>
+                <w:szCs w:val="22"/>
+              </w:rPr>
+              <w:t xml:space="preserve"> </w:t>
+            </w:r>
+            <w:r>
+              <w:rPr>
+                <w:rFonts w:ascii="Arial" w:hAnsi="Arial" w:cs="Arial"/>
+                <w:sz w:val="22"/>
+                <w:szCs w:val="22"/>
+              </w:rPr>
+              <w:t>Alta</w:t>
+            </w:r>
+            <w:r>
+              <w:rPr>
+                <w:rFonts w:ascii="Arial" w:hAnsi="Arial" w:cs="Arial"/>
+                <w:sz w:val="22"/>
+                <w:szCs w:val="22"/>
+              </w:rPr>
+              <w:t xml:space="preserve"> </w:t>
+            </w:r>
+          </w:p>
+        </w:tc>
+        <w:tc>
+          <w:tcPr>
+            <w:tcW w:w="5096" w:type="dxa"/>
+            <w:vAlign w:val="center"/>
+          </w:tcPr>
+          <w:p>
+            <w:pPr>
+              <w:rPr>
+                <w:rFonts w:ascii="Arial" w:hAnsi="Arial" w:cs="Arial"/>
+                <w:b/>
+                <w:sz w:val="22"/>
+                <w:szCs w:val="22"/>
+              </w:rPr>
+            </w:pPr>
+            <w:r>
+              <w:rPr>
+                <w:rFonts w:ascii="Arial" w:hAnsi="Arial" w:cs="Arial"/>
+                <w:b/>
+                <w:sz w:val="22"/>
+                <w:szCs w:val="22"/>
+              </w:rPr>
+              <w:t xml:space="preserve">Riesgo en desarrollo: </w:t>
+            </w:r>
+          </w:p>
+          <w:p>
+            <w:pPr>
+              <w:rPr>
+                <w:rFonts w:ascii="Arial" w:hAnsi="Arial" w:cs="Arial"/>
+                <w:b/>
+                <w:sz w:val="22"/>
+                <w:szCs w:val="22"/>
+              </w:rPr>
+            </w:pPr>
+            <w:r>
+              <w:rPr>
+                <w:rFonts w:ascii="Arial" w:hAnsi="Arial" w:cs="Arial"/>
+                <w:sz w:val="22"/>
+                <w:szCs w:val="22"/>
+              </w:rPr>
+              <w:t>Media</w:t>
+            </w:r>
+          </w:p>
+        </w:tc>
+      </w:tr>
+      <w:tr>
+        <w:trPr>
+          <w:trHeight w:val="567"/>
+        </w:trPr>
+        <w:tc>
+          <w:tcPr>
+            <w:tcW w:w="0" w:type="auto"/>
+            <w:gridSpan w:val="2"/>
+            <w:vAlign w:val="center"/>
+          </w:tcPr>
+          <w:p>
+            <w:pPr>
+              <w:rPr>
+                <w:rFonts w:ascii="Arial" w:hAnsi="Arial" w:cs="Arial"/>
+                <w:sz w:val="22"/>
+                <w:szCs w:val="22"/>
+              </w:rPr>
+            </w:pPr>
+            <w:r>
+              <w:rPr>
+                <w:rFonts w:ascii="Arial" w:hAnsi="Arial" w:cs="Arial"/>
+                <w:b/>
+                <w:sz w:val="22"/>
+                <w:szCs w:val="22"/>
+              </w:rPr>
+              <w:t xml:space="preserve">Puntos estimados: </w:t>
+            </w:r>
+            <w:r>
+              <w:rPr>
+                <w:rFonts w:ascii="Arial" w:hAnsi="Arial" w:cs="Arial"/>
+                <w:sz w:val="22"/>
+                <w:szCs w:val="22"/>
+              </w:rPr>
+              <w:t>5</w:t>
+            </w:r>
+          </w:p>
+        </w:tc>
+        <w:tc>
+          <w:tcPr>
+            <w:tcW w:w="5096" w:type="dxa"/>
+            <w:vAlign w:val="center"/>
+          </w:tcPr>
+          <w:p>
+            <w:pPr>
+              <w:rPr>
+                <w:rFonts w:ascii="Arial" w:hAnsi="Arial" w:cs="Arial"/>
+                <w:b/>
+                <w:sz w:val="22"/>
+                <w:szCs w:val="22"/>
+              </w:rPr>
+            </w:pPr>
+            <w:r>
+              <w:rPr>
+                <w:rFonts w:ascii="Arial" w:hAnsi="Arial" w:cs="Arial"/>
+                <w:b/>
+                <w:sz w:val="22"/>
+                <w:szCs w:val="22"/>
+              </w:rPr>
+              <w:t>Iteración asignada:  3</w:t>
+            </w:r>
+          </w:p>
+        </w:tc>
+      </w:tr>
+      <w:tr>
+        <w:trPr>
+          <w:trHeight w:val="567"/>
+        </w:trPr>
+        <w:tc>
+          <w:tcPr>
+            <w:tcW w:w="0" w:type="auto"/>
+            <w:gridSpan w:val="3"/>
+            <w:vAlign w:val="center"/>
+          </w:tcPr>
+          <w:p>
+            <w:pPr>
+              <w:rPr>
+                <w:rFonts w:ascii="Arial" w:hAnsi="Arial" w:cs="Arial"/>
+                <w:b/>
+                <w:sz w:val="22"/>
+                <w:szCs w:val="22"/>
+              </w:rPr>
+            </w:pPr>
+            <w:r>
+              <w:rPr>
+                <w:rFonts w:ascii="Arial" w:hAnsi="Arial" w:cs="Arial"/>
+                <w:b/>
+                <w:sz w:val="22"/>
+                <w:szCs w:val="22"/>
+              </w:rPr>
+              <w:t xml:space="preserve">Programador responsable: </w:t>
+            </w:r>
+            <w:r>
+              <w:rPr>
+                <w:rFonts w:ascii="Arial" w:hAnsi="Arial" w:cs="Arial"/>
+                <w:sz w:val="22"/>
+                <w:szCs w:val="22"/>
+              </w:rPr>
+              <w:t>Ivan de la Cruz</w:t>
+            </w:r>
+          </w:p>
+        </w:tc>
+      </w:tr>
+      <w:tr>
+        <w:tc>
+          <w:tcPr>
+            <w:tcW w:w="10194" w:type="dxa"/>
+            <w:gridSpan w:val="3"/>
+            <w:vAlign w:val="center"/>
+          </w:tcPr>
+          <w:p>
+            <w:pPr>
+              <w:rPr>
+                <w:rFonts w:ascii="Arial" w:hAnsi="Arial" w:cs="Arial"/>
+                <w:b/>
+                <w:sz w:val="12"/>
+                <w:szCs w:val="12"/>
+              </w:rPr>
+            </w:pPr>
+          </w:p>
+          <w:p>
+            <w:pPr>
+              <w:rPr>
+                <w:rFonts w:ascii="Arial" w:hAnsi="Arial" w:cs="Arial"/>
+                <w:b/>
+                <w:sz w:val="22"/>
+                <w:szCs w:val="22"/>
+              </w:rPr>
+            </w:pPr>
+            <w:r>
+              <w:rPr>
+                <w:rFonts w:ascii="Arial" w:hAnsi="Arial" w:cs="Arial"/>
+                <w:b/>
+                <w:sz w:val="22"/>
+                <w:szCs w:val="22"/>
+              </w:rPr>
+              <w:t>Descripción:</w:t>
+            </w:r>
+          </w:p>
+          <w:p>
+            <w:pPr>
+              <w:rPr>
+                <w:rFonts w:ascii="Arial" w:hAnsi="Arial" w:cs="Arial"/>
+                <w:sz w:val="22"/>
+                <w:szCs w:val="22"/>
+              </w:rPr>
+            </w:pPr>
+            <w:r>
+              <w:rPr>
+                <w:rFonts w:ascii="Arial" w:hAnsi="Arial" w:cs="Arial"/>
+                <w:sz w:val="22"/>
+                <w:szCs w:val="22"/>
+              </w:rPr>
+              <w:t xml:space="preserve">El sistema permitirá agregar </w:t>
+            </w:r>
+            <w:r>
+              <w:rPr>
+                <w:rFonts w:ascii="Arial" w:hAnsi="Arial" w:cs="Arial"/>
+                <w:sz w:val="22"/>
+                <w:szCs w:val="22"/>
+              </w:rPr>
+              <w:t>las citas medicas de los pacientes con los siguientes datos:</w:t>
+            </w:r>
+          </w:p>
+          <w:p>
+            <w:pPr>
+              <w:pStyle w:val="Prrafodelista"/>
+              <w:numPr>
+                <w:ilvl w:val="0"/>
+                <w:numId w:val="5"/>
+              </w:numPr>
+              <w:rPr>
+                <w:rFonts w:ascii="Arial" w:hAnsi="Arial" w:cs="Arial"/>
+                <w:sz w:val="22"/>
+                <w:szCs w:val="22"/>
+              </w:rPr>
+            </w:pPr>
+            <w:r>
+              <w:rPr>
+                <w:rFonts w:ascii="Arial" w:hAnsi="Arial" w:cs="Arial"/>
+                <w:sz w:val="22"/>
+                <w:szCs w:val="22"/>
+              </w:rPr>
+              <w:t>Fecha</w:t>
+            </w:r>
+          </w:p>
+          <w:p>
+            <w:pPr>
+              <w:pStyle w:val="Prrafodelista"/>
+              <w:numPr>
+                <w:ilvl w:val="0"/>
+                <w:numId w:val="5"/>
+              </w:numPr>
+              <w:rPr>
+                <w:rFonts w:ascii="Arial" w:hAnsi="Arial" w:cs="Arial"/>
+                <w:sz w:val="22"/>
+                <w:szCs w:val="22"/>
+              </w:rPr>
+            </w:pPr>
+            <w:r>
+              <w:rPr>
+                <w:rFonts w:ascii="Arial" w:hAnsi="Arial" w:cs="Arial"/>
+                <w:sz w:val="22"/>
+                <w:szCs w:val="22"/>
+              </w:rPr>
+              <w:t>Hora</w:t>
+            </w:r>
+          </w:p>
+          <w:p>
+            <w:pPr>
+              <w:pStyle w:val="Prrafodelista"/>
+              <w:numPr>
+                <w:ilvl w:val="0"/>
+                <w:numId w:val="5"/>
+              </w:numPr>
+              <w:rPr>
+                <w:rFonts w:ascii="Arial" w:hAnsi="Arial" w:cs="Arial"/>
+                <w:sz w:val="22"/>
+                <w:szCs w:val="22"/>
+              </w:rPr>
+            </w:pPr>
+            <w:r>
+              <w:rPr>
+                <w:rFonts w:ascii="Arial" w:hAnsi="Arial" w:cs="Arial"/>
+                <w:sz w:val="22"/>
+                <w:szCs w:val="22"/>
+              </w:rPr>
+              <w:t>Paciente</w:t>
+            </w:r>
+          </w:p>
+          <w:p>
+            <w:pPr>
+              <w:pStyle w:val="Prrafodelista"/>
+              <w:numPr>
+                <w:ilvl w:val="0"/>
+                <w:numId w:val="5"/>
+              </w:numPr>
+              <w:rPr>
+                <w:rFonts w:ascii="Arial" w:hAnsi="Arial" w:cs="Arial"/>
+                <w:sz w:val="22"/>
+                <w:szCs w:val="22"/>
+              </w:rPr>
+            </w:pPr>
+            <w:r>
+              <w:rPr>
+                <w:rFonts w:ascii="Arial" w:hAnsi="Arial" w:cs="Arial"/>
+                <w:sz w:val="22"/>
+                <w:szCs w:val="22"/>
+              </w:rPr>
+              <w:t>Doctor</w:t>
+            </w:r>
+          </w:p>
+          <w:p>
+            <w:pPr>
+              <w:pStyle w:val="Prrafodelista"/>
+              <w:numPr>
+                <w:ilvl w:val="0"/>
+                <w:numId w:val="5"/>
+              </w:numPr>
+              <w:rPr>
+                <w:rFonts w:ascii="Arial" w:hAnsi="Arial" w:cs="Arial"/>
+                <w:sz w:val="22"/>
+                <w:szCs w:val="22"/>
+              </w:rPr>
+            </w:pPr>
+            <w:r>
+              <w:rPr>
+                <w:rFonts w:ascii="Arial" w:hAnsi="Arial" w:cs="Arial"/>
+                <w:sz w:val="22"/>
+                <w:szCs w:val="22"/>
+              </w:rPr>
+              <w:t>Consulta medica</w:t>
+            </w:r>
+          </w:p>
+          <w:p>
+            <w:pPr>
+              <w:rPr>
+                <w:rFonts w:ascii="Arial" w:hAnsi="Arial" w:cs="Arial"/>
+                <w:b/>
+                <w:sz w:val="22"/>
+                <w:szCs w:val="22"/>
+              </w:rPr>
+            </w:pPr>
+          </w:p>
+        </w:tc>
+      </w:tr>
+      <w:tr>
+        <w:tc>
+          <w:tcPr>
+            <w:tcW w:w="10194" w:type="dxa"/>
+            <w:gridSpan w:val="3"/>
+            <w:vAlign w:val="center"/>
+          </w:tcPr>
+          <w:p>
+            <w:pPr>
+              <w:rPr>
+                <w:rFonts w:ascii="Arial" w:hAnsi="Arial" w:cs="Arial"/>
+                <w:b/>
+                <w:sz w:val="12"/>
+                <w:szCs w:val="12"/>
+              </w:rPr>
+            </w:pPr>
+          </w:p>
+          <w:p>
+            <w:pPr>
+              <w:rPr>
+                <w:rFonts w:ascii="Arial" w:hAnsi="Arial" w:cs="Arial"/>
+                <w:b/>
+                <w:sz w:val="22"/>
+                <w:szCs w:val="22"/>
+              </w:rPr>
+            </w:pPr>
+            <w:r>
+              <w:rPr>
+                <w:rFonts w:ascii="Arial" w:hAnsi="Arial" w:cs="Arial"/>
+                <w:b/>
+                <w:sz w:val="22"/>
+                <w:szCs w:val="22"/>
+              </w:rPr>
+              <w:t>Observaciones:</w:t>
+            </w:r>
+          </w:p>
+          <w:p>
+            <w:pPr>
+              <w:rPr>
+                <w:rFonts w:ascii="Arial" w:hAnsi="Arial" w:cs="Arial"/>
+                <w:b/>
+                <w:sz w:val="22"/>
+                <w:szCs w:val="22"/>
+              </w:rPr>
+            </w:pPr>
+          </w:p>
+          <w:p>
+            <w:pPr>
+              <w:rPr>
+                <w:rFonts w:ascii="Arial" w:hAnsi="Arial" w:cs="Arial"/>
+                <w:b/>
+                <w:sz w:val="22"/>
+                <w:szCs w:val="22"/>
+              </w:rPr>
+            </w:pPr>
+          </w:p>
+          <w:p>
+            <w:pPr>
+              <w:rPr>
+                <w:rFonts w:ascii="Arial" w:hAnsi="Arial" w:cs="Arial"/>
+                <w:b/>
+                <w:sz w:val="22"/>
+                <w:szCs w:val="22"/>
+              </w:rPr>
+            </w:pPr>
+          </w:p>
+        </w:tc>
+      </w:tr>
+    </w:tbl>
+    <w:p/>
+    <w:p/>
+    <w:p/>
     <w:p>
+      <w:pPr>
+        <w:spacing w:after="160" w:line="259" w:lineRule="auto"/>
+      </w:pPr>
       <w:r>
-        <w:t xml:space="preserve"> </w:t>
+        <w:br w:type="page"/>
       </w:r>
     </w:p>
+    <w:tbl>
+      <w:tblPr>
+        <w:tblpPr w:leftFromText="141" w:rightFromText="141" w:vertAnchor="text" w:horzAnchor="margin" w:tblpY="490"/>
+        <w:tblW w:w="0" w:type="auto"/>
+        <w:tblBorders>
+          <w:top w:val="single" w:sz="4" w:space="0" w:color="auto"/>
+          <w:left w:val="single" w:sz="4" w:space="0" w:color="auto"/>
+          <w:bottom w:val="single" w:sz="4" w:space="0" w:color="auto"/>
+          <w:right w:val="single" w:sz="4" w:space="0" w:color="auto"/>
+          <w:insideH w:val="single" w:sz="4" w:space="0" w:color="auto"/>
+          <w:insideV w:val="single" w:sz="4" w:space="0" w:color="auto"/>
+        </w:tblBorders>
+        <w:tblLook w:val="01E0" w:firstRow="1" w:lastRow="1" w:firstColumn="1" w:lastColumn="1" w:noHBand="0" w:noVBand="0"/>
+      </w:tblPr>
+      <w:tblGrid>
+        <w:gridCol w:w="1975"/>
+        <w:gridCol w:w="3123"/>
+        <w:gridCol w:w="5096"/>
+      </w:tblGrid>
+      <w:tr>
+        <w:trPr>
+          <w:trHeight w:val="570"/>
+        </w:trPr>
+        <w:tc>
+          <w:tcPr>
+            <w:tcW w:w="10194" w:type="dxa"/>
+            <w:gridSpan w:val="3"/>
+            <w:shd w:val="clear" w:color="auto" w:fill="E6E6E6"/>
+            <w:vAlign w:val="center"/>
+          </w:tcPr>
+          <w:p>
+            <w:pPr>
+              <w:pStyle w:val="Encabezado"/>
+              <w:ind w:left="142"/>
+              <w:jc w:val="right"/>
+              <w:rPr>
+                <w:rFonts w:ascii="Arial" w:hAnsi="Arial" w:cs="Arial"/>
+                <w:b/>
+                <w:szCs w:val="24"/>
+              </w:rPr>
+            </w:pPr>
+            <w:r>
+              <w:rPr>
+                <w:rFonts w:ascii="Arial" w:hAnsi="Arial" w:cs="Arial"/>
+                <w:b/>
+                <w:szCs w:val="24"/>
+              </w:rPr>
+              <w:lastRenderedPageBreak/>
+              <w:t>Historia de Usuario</w:t>
+            </w:r>
+          </w:p>
+        </w:tc>
+      </w:tr>
+      <w:tr>
+        <w:trPr>
+          <w:trHeight w:val="567"/>
+        </w:trPr>
+        <w:tc>
+          <w:tcPr>
+            <w:tcW w:w="1975" w:type="dxa"/>
+            <w:vAlign w:val="center"/>
+          </w:tcPr>
+          <w:p>
+            <w:pPr>
+              <w:rPr>
+                <w:rFonts w:ascii="Arial" w:hAnsi="Arial" w:cs="Arial"/>
+                <w:b/>
+                <w:sz w:val="22"/>
+                <w:szCs w:val="22"/>
+              </w:rPr>
+            </w:pPr>
+            <w:r>
+              <w:rPr>
+                <w:rFonts w:ascii="Arial" w:hAnsi="Arial" w:cs="Arial"/>
+                <w:b/>
+                <w:sz w:val="22"/>
+                <w:szCs w:val="22"/>
+              </w:rPr>
+              <w:t>ID: H01</w:t>
+            </w:r>
+            <w:r>
+              <w:rPr>
+                <w:rFonts w:ascii="Arial" w:hAnsi="Arial" w:cs="Arial"/>
+                <w:b/>
+                <w:sz w:val="22"/>
+                <w:szCs w:val="22"/>
+              </w:rPr>
+              <w:t>1</w:t>
+            </w:r>
+          </w:p>
+        </w:tc>
+        <w:tc>
+          <w:tcPr>
+            <w:tcW w:w="8219" w:type="dxa"/>
+            <w:gridSpan w:val="2"/>
+            <w:vAlign w:val="center"/>
+          </w:tcPr>
+          <w:p>
+            <w:pPr>
+              <w:rPr>
+                <w:rFonts w:ascii="Arial" w:hAnsi="Arial" w:cs="Arial"/>
+                <w:b/>
+                <w:sz w:val="22"/>
+                <w:szCs w:val="22"/>
+              </w:rPr>
+            </w:pPr>
+            <w:r>
+              <w:rPr>
+                <w:rFonts w:ascii="Arial" w:hAnsi="Arial" w:cs="Arial"/>
+                <w:b/>
+                <w:sz w:val="22"/>
+                <w:szCs w:val="22"/>
+              </w:rPr>
+              <w:t xml:space="preserve">Usuario: </w:t>
+            </w:r>
+            <w:r>
+              <w:rPr>
+                <w:rFonts w:ascii="Arial" w:hAnsi="Arial" w:cs="Arial"/>
+                <w:sz w:val="22"/>
+                <w:szCs w:val="22"/>
+              </w:rPr>
+              <w:t xml:space="preserve">Administrador </w:t>
+            </w:r>
+          </w:p>
+        </w:tc>
+      </w:tr>
+      <w:tr>
+        <w:trPr>
+          <w:trHeight w:val="567"/>
+        </w:trPr>
+        <w:tc>
+          <w:tcPr>
+            <w:tcW w:w="10194" w:type="dxa"/>
+            <w:gridSpan w:val="3"/>
+            <w:vAlign w:val="center"/>
+          </w:tcPr>
+          <w:p>
+            <w:pPr>
+              <w:rPr>
+                <w:rFonts w:ascii="Arial" w:hAnsi="Arial" w:cs="Arial"/>
+                <w:b/>
+                <w:sz w:val="22"/>
+                <w:szCs w:val="22"/>
+              </w:rPr>
+            </w:pPr>
+            <w:r>
+              <w:rPr>
+                <w:rFonts w:ascii="Arial" w:hAnsi="Arial" w:cs="Arial"/>
+                <w:b/>
+                <w:sz w:val="22"/>
+                <w:szCs w:val="22"/>
+              </w:rPr>
+              <w:t xml:space="preserve">Nombre historia: </w:t>
+            </w:r>
+            <w:r>
+              <w:rPr>
+                <w:rFonts w:ascii="Arial" w:hAnsi="Arial" w:cs="Arial"/>
+                <w:bCs/>
+                <w:sz w:val="22"/>
+                <w:szCs w:val="22"/>
+              </w:rPr>
+              <w:t>Actualización</w:t>
+            </w:r>
+            <w:r>
+              <w:rPr>
+                <w:rFonts w:ascii="Arial" w:hAnsi="Arial" w:cs="Arial"/>
+                <w:bCs/>
+                <w:sz w:val="22"/>
+                <w:szCs w:val="22"/>
+              </w:rPr>
+              <w:t xml:space="preserve"> de citas medicas</w:t>
+            </w:r>
+            <w:r>
+              <w:rPr>
+                <w:rFonts w:ascii="Arial" w:hAnsi="Arial" w:cs="Arial"/>
+                <w:sz w:val="22"/>
+                <w:szCs w:val="22"/>
+              </w:rPr>
+              <w:t xml:space="preserve"> </w:t>
+            </w:r>
+          </w:p>
+        </w:tc>
+      </w:tr>
+      <w:tr>
+        <w:trPr>
+          <w:trHeight w:val="567"/>
+        </w:trPr>
+        <w:tc>
+          <w:tcPr>
+            <w:tcW w:w="5098" w:type="dxa"/>
+            <w:gridSpan w:val="2"/>
+            <w:vAlign w:val="center"/>
+          </w:tcPr>
+          <w:p>
+            <w:pPr>
+              <w:rPr>
+                <w:rFonts w:ascii="Arial" w:hAnsi="Arial" w:cs="Arial"/>
+                <w:b/>
+                <w:sz w:val="22"/>
+                <w:szCs w:val="22"/>
+              </w:rPr>
+            </w:pPr>
+            <w:r>
+              <w:rPr>
+                <w:rFonts w:ascii="Arial" w:hAnsi="Arial" w:cs="Arial"/>
+                <w:b/>
+                <w:sz w:val="22"/>
+                <w:szCs w:val="22"/>
+              </w:rPr>
+              <w:t xml:space="preserve">Prioridad en negocio:  </w:t>
+            </w:r>
+          </w:p>
+          <w:p>
+            <w:pPr>
+              <w:rPr>
+                <w:rFonts w:ascii="Arial" w:hAnsi="Arial" w:cs="Arial"/>
+                <w:sz w:val="22"/>
+                <w:szCs w:val="22"/>
+              </w:rPr>
+            </w:pPr>
+            <w:r>
+              <w:rPr>
+                <w:rFonts w:ascii="Arial" w:hAnsi="Arial" w:cs="Arial"/>
+                <w:sz w:val="22"/>
+                <w:szCs w:val="22"/>
+              </w:rPr>
+              <w:t xml:space="preserve"> </w:t>
+            </w:r>
+            <w:r>
+              <w:rPr>
+                <w:rFonts w:ascii="Arial" w:hAnsi="Arial" w:cs="Arial"/>
+                <w:sz w:val="22"/>
+                <w:szCs w:val="22"/>
+              </w:rPr>
+              <w:t>Baja</w:t>
+            </w:r>
+            <w:r>
+              <w:rPr>
+                <w:rFonts w:ascii="Arial" w:hAnsi="Arial" w:cs="Arial"/>
+                <w:sz w:val="22"/>
+                <w:szCs w:val="22"/>
+              </w:rPr>
+              <w:t xml:space="preserve"> </w:t>
+            </w:r>
+          </w:p>
+        </w:tc>
+        <w:tc>
+          <w:tcPr>
+            <w:tcW w:w="5096" w:type="dxa"/>
+            <w:vAlign w:val="center"/>
+          </w:tcPr>
+          <w:p>
+            <w:pPr>
+              <w:rPr>
+                <w:rFonts w:ascii="Arial" w:hAnsi="Arial" w:cs="Arial"/>
+                <w:b/>
+                <w:sz w:val="22"/>
+                <w:szCs w:val="22"/>
+              </w:rPr>
+            </w:pPr>
+            <w:r>
+              <w:rPr>
+                <w:rFonts w:ascii="Arial" w:hAnsi="Arial" w:cs="Arial"/>
+                <w:b/>
+                <w:sz w:val="22"/>
+                <w:szCs w:val="22"/>
+              </w:rPr>
+              <w:t xml:space="preserve">Riesgo en desarrollo: </w:t>
+            </w:r>
+          </w:p>
+          <w:p>
+            <w:pPr>
+              <w:rPr>
+                <w:rFonts w:ascii="Arial" w:hAnsi="Arial" w:cs="Arial"/>
+                <w:b/>
+                <w:sz w:val="22"/>
+                <w:szCs w:val="22"/>
+              </w:rPr>
+            </w:pPr>
+            <w:r>
+              <w:rPr>
+                <w:rFonts w:ascii="Arial" w:hAnsi="Arial" w:cs="Arial"/>
+                <w:sz w:val="22"/>
+                <w:szCs w:val="22"/>
+              </w:rPr>
+              <w:t>Media</w:t>
+            </w:r>
+          </w:p>
+        </w:tc>
+      </w:tr>
+      <w:tr>
+        <w:trPr>
+          <w:trHeight w:val="567"/>
+        </w:trPr>
+        <w:tc>
+          <w:tcPr>
+            <w:tcW w:w="0" w:type="auto"/>
+            <w:gridSpan w:val="2"/>
+            <w:vAlign w:val="center"/>
+          </w:tcPr>
+          <w:p>
+            <w:pPr>
+              <w:rPr>
+                <w:rFonts w:ascii="Arial" w:hAnsi="Arial" w:cs="Arial"/>
+                <w:sz w:val="22"/>
+                <w:szCs w:val="22"/>
+              </w:rPr>
+            </w:pPr>
+            <w:r>
+              <w:rPr>
+                <w:rFonts w:ascii="Arial" w:hAnsi="Arial" w:cs="Arial"/>
+                <w:b/>
+                <w:sz w:val="22"/>
+                <w:szCs w:val="22"/>
+              </w:rPr>
+              <w:t xml:space="preserve">Puntos estimados: </w:t>
+            </w:r>
+            <w:r>
+              <w:rPr>
+                <w:rFonts w:ascii="Arial" w:hAnsi="Arial" w:cs="Arial"/>
+                <w:sz w:val="22"/>
+                <w:szCs w:val="22"/>
+              </w:rPr>
+              <w:t>5</w:t>
+            </w:r>
+          </w:p>
+        </w:tc>
+        <w:tc>
+          <w:tcPr>
+            <w:tcW w:w="5096" w:type="dxa"/>
+            <w:vAlign w:val="center"/>
+          </w:tcPr>
+          <w:p>
+            <w:pPr>
+              <w:rPr>
+                <w:rFonts w:ascii="Arial" w:hAnsi="Arial" w:cs="Arial"/>
+                <w:b/>
+                <w:sz w:val="22"/>
+                <w:szCs w:val="22"/>
+              </w:rPr>
+            </w:pPr>
+            <w:r>
+              <w:rPr>
+                <w:rFonts w:ascii="Arial" w:hAnsi="Arial" w:cs="Arial"/>
+                <w:b/>
+                <w:sz w:val="22"/>
+                <w:szCs w:val="22"/>
+              </w:rPr>
+              <w:t>Iteración asignada:  3</w:t>
+            </w:r>
+          </w:p>
+        </w:tc>
+      </w:tr>
+      <w:tr>
+        <w:trPr>
+          <w:trHeight w:val="567"/>
+        </w:trPr>
+        <w:tc>
+          <w:tcPr>
+            <w:tcW w:w="0" w:type="auto"/>
+            <w:gridSpan w:val="3"/>
+            <w:vAlign w:val="center"/>
+          </w:tcPr>
+          <w:p>
+            <w:pPr>
+              <w:rPr>
+                <w:rFonts w:ascii="Arial" w:hAnsi="Arial" w:cs="Arial"/>
+                <w:b/>
+                <w:sz w:val="22"/>
+                <w:szCs w:val="22"/>
+              </w:rPr>
+            </w:pPr>
+            <w:r>
+              <w:rPr>
+                <w:rFonts w:ascii="Arial" w:hAnsi="Arial" w:cs="Arial"/>
+                <w:b/>
+                <w:sz w:val="22"/>
+                <w:szCs w:val="22"/>
+              </w:rPr>
+              <w:t xml:space="preserve">Programador responsable: </w:t>
+            </w:r>
+            <w:r>
+              <w:rPr>
+                <w:rFonts w:ascii="Arial" w:hAnsi="Arial" w:cs="Arial"/>
+                <w:sz w:val="22"/>
+                <w:szCs w:val="22"/>
+              </w:rPr>
+              <w:t>Ivan de la Cruz</w:t>
+            </w:r>
+          </w:p>
+        </w:tc>
+      </w:tr>
+      <w:tr>
+        <w:tc>
+          <w:tcPr>
+            <w:tcW w:w="10194" w:type="dxa"/>
+            <w:gridSpan w:val="3"/>
+            <w:vAlign w:val="center"/>
+          </w:tcPr>
+          <w:p>
+            <w:pPr>
+              <w:rPr>
+                <w:rFonts w:ascii="Arial" w:hAnsi="Arial" w:cs="Arial"/>
+                <w:b/>
+                <w:sz w:val="12"/>
+                <w:szCs w:val="12"/>
+              </w:rPr>
+            </w:pPr>
+          </w:p>
+          <w:p>
+            <w:pPr>
+              <w:rPr>
+                <w:rFonts w:ascii="Arial" w:hAnsi="Arial" w:cs="Arial"/>
+                <w:b/>
+                <w:sz w:val="22"/>
+                <w:szCs w:val="22"/>
+              </w:rPr>
+            </w:pPr>
+            <w:r>
+              <w:rPr>
+                <w:rFonts w:ascii="Arial" w:hAnsi="Arial" w:cs="Arial"/>
+                <w:b/>
+                <w:sz w:val="22"/>
+                <w:szCs w:val="22"/>
+              </w:rPr>
+              <w:t>Descripción:</w:t>
+            </w:r>
+          </w:p>
+          <w:p>
+            <w:pPr>
+              <w:rPr>
+                <w:rFonts w:ascii="Arial" w:hAnsi="Arial" w:cs="Arial"/>
+                <w:sz w:val="22"/>
+                <w:szCs w:val="22"/>
+              </w:rPr>
+            </w:pPr>
+            <w:r>
+              <w:rPr>
+                <w:rFonts w:ascii="Arial" w:hAnsi="Arial" w:cs="Arial"/>
+                <w:sz w:val="22"/>
+                <w:szCs w:val="22"/>
+              </w:rPr>
+              <w:t xml:space="preserve">El sistema permitirá agregar </w:t>
+            </w:r>
+            <w:r>
+              <w:rPr>
+                <w:rFonts w:ascii="Arial" w:hAnsi="Arial" w:cs="Arial"/>
+                <w:sz w:val="22"/>
+                <w:szCs w:val="22"/>
+              </w:rPr>
+              <w:t xml:space="preserve">o modificar los datos necesarios de </w:t>
+            </w:r>
+            <w:r>
+              <w:rPr>
+                <w:rFonts w:ascii="Arial" w:hAnsi="Arial" w:cs="Arial"/>
+                <w:sz w:val="22"/>
+                <w:szCs w:val="22"/>
+              </w:rPr>
+              <w:t xml:space="preserve">las citas </w:t>
+            </w:r>
+            <w:r>
+              <w:rPr>
+                <w:rFonts w:ascii="Arial" w:hAnsi="Arial" w:cs="Arial"/>
+                <w:sz w:val="22"/>
+                <w:szCs w:val="22"/>
+              </w:rPr>
+              <w:t>médicas</w:t>
+            </w:r>
+            <w:r>
+              <w:rPr>
+                <w:rFonts w:ascii="Arial" w:hAnsi="Arial" w:cs="Arial"/>
+                <w:sz w:val="22"/>
+                <w:szCs w:val="22"/>
+              </w:rPr>
+              <w:t xml:space="preserve"> de los pacientes</w:t>
+            </w:r>
+            <w:r>
+              <w:rPr>
+                <w:rFonts w:ascii="Arial" w:hAnsi="Arial" w:cs="Arial"/>
+                <w:sz w:val="22"/>
+                <w:szCs w:val="22"/>
+              </w:rPr>
+              <w:t>.</w:t>
+            </w:r>
+          </w:p>
+          <w:p>
+            <w:pPr>
+              <w:rPr>
+                <w:rFonts w:ascii="Arial" w:hAnsi="Arial" w:cs="Arial"/>
+                <w:b/>
+                <w:sz w:val="22"/>
+                <w:szCs w:val="22"/>
+              </w:rPr>
+            </w:pPr>
+          </w:p>
+        </w:tc>
+      </w:tr>
+      <w:tr>
+        <w:tc>
+          <w:tcPr>
+            <w:tcW w:w="10194" w:type="dxa"/>
+            <w:gridSpan w:val="3"/>
+            <w:vAlign w:val="center"/>
+          </w:tcPr>
+          <w:p>
+            <w:pPr>
+              <w:rPr>
+                <w:rFonts w:ascii="Arial" w:hAnsi="Arial" w:cs="Arial"/>
+                <w:b/>
+                <w:sz w:val="12"/>
+                <w:szCs w:val="12"/>
+              </w:rPr>
+            </w:pPr>
+          </w:p>
+          <w:p>
+            <w:pPr>
+              <w:rPr>
+                <w:rFonts w:ascii="Arial" w:hAnsi="Arial" w:cs="Arial"/>
+                <w:b/>
+                <w:sz w:val="22"/>
+                <w:szCs w:val="22"/>
+              </w:rPr>
+            </w:pPr>
+            <w:r>
+              <w:rPr>
+                <w:rFonts w:ascii="Arial" w:hAnsi="Arial" w:cs="Arial"/>
+                <w:b/>
+                <w:sz w:val="22"/>
+                <w:szCs w:val="22"/>
+              </w:rPr>
+              <w:t>Observaciones:</w:t>
+            </w:r>
+          </w:p>
+          <w:p>
+            <w:pPr>
+              <w:rPr>
+                <w:rFonts w:ascii="Arial" w:hAnsi="Arial" w:cs="Arial"/>
+                <w:b/>
+                <w:sz w:val="22"/>
+                <w:szCs w:val="22"/>
+              </w:rPr>
+            </w:pPr>
+          </w:p>
+          <w:p>
+            <w:pPr>
+              <w:rPr>
+                <w:rFonts w:ascii="Arial" w:hAnsi="Arial" w:cs="Arial"/>
+                <w:b/>
+                <w:sz w:val="22"/>
+                <w:szCs w:val="22"/>
+              </w:rPr>
+            </w:pPr>
+          </w:p>
+          <w:p>
+            <w:pPr>
+              <w:rPr>
+                <w:rFonts w:ascii="Arial" w:hAnsi="Arial" w:cs="Arial"/>
+                <w:b/>
+                <w:sz w:val="22"/>
+                <w:szCs w:val="22"/>
+              </w:rPr>
+            </w:pPr>
+          </w:p>
+        </w:tc>
+      </w:tr>
+    </w:tbl>
     <w:p/>
     <w:sectPr>
       <w:footerReference w:type="default" r:id="rId7"/>
@@ -4050,7 +6181,7 @@
 </file>
 
 <file path=word/endnotes.xml><?xml version="1.0" encoding="utf-8"?>
-<w:endnotes xmlns:wpc="http://schemas.microsoft.com/office/word/2010/wordprocessingCanvas" xmlns:cx="http://schemas.microsoft.com/office/drawing/2014/chartex" xmlns:cx1="http://schemas.microsoft.com/office/drawing/2015/9/8/chartex" xmlns:cx2="http://schemas.microsoft.com/office/drawing/2015/10/21/chartex" xmlns:cx3="http://schemas.microsoft.com/office/drawing/2016/5/9/chartex" xmlns:cx4="http://schemas.microsoft.com/office/drawing/2016/5/10/chartex" xmlns:cx5="http://schemas.microsoft.com/office/drawing/2016/5/11/chartex" xmlns:cx6="http://schemas.microsoft.com/office/drawing/2016/5/12/chartex" xmlns:cx7="http://schemas.microsoft.com/office/drawing/2016/5/13/chartex" xmlns:cx8="http://schemas.microsoft.com/office/drawing/2016/5/14/chartex" xmlns:mc="http://schemas.openxmlformats.org/markup-compatibility/2006" xmlns:aink="http://schemas.microsoft.com/office/drawing/2016/ink" xmlns:am3d="http://schemas.microsoft.com/office/drawing/2017/model3d" xmlns:o="urn:schemas-microsoft-com:office:office" xmlns:r="http://schemas.openxmlformats.org/officeDocument/2006/relationships" xmlns:m="http://schemas.openxmlformats.org/officeDocument/2006/math" xmlns:v="urn:schemas-microsoft-com:vml" xmlns:wp14="http://schemas.microsoft.com/office/word/2010/wordprocessingDrawing" xmlns:wp="http://schemas.openxmlformats.org/drawingml/2006/wordprocessingDrawing" xmlns:w10="urn:schemas-microsoft-com:office:word" xmlns:w="http://schemas.openxmlformats.org/wordprocessingml/2006/main" xmlns:w14="http://schemas.microsoft.com/office/word/2010/wordml" xmlns:w15="http://schemas.microsoft.com/office/word/2012/wordml" xmlns:w16cid="http://schemas.microsoft.com/office/word/2016/wordml/cid" xmlns:w16se="http://schemas.microsoft.com/office/word/2015/wordml/symex" xmlns:wpg="http://schemas.microsoft.com/office/word/2010/wordprocessingGroup" xmlns:wpi="http://schemas.microsoft.com/office/word/2010/wordprocessingInk" xmlns:wne="http://schemas.microsoft.com/office/word/2006/wordml" xmlns:wps="http://schemas.microsoft.com/office/word/2010/wordprocessingShape" mc:Ignorable="w14 w15 w16se w16cid wp14">
+<w:endnotes xmlns:wpc="http://schemas.microsoft.com/office/word/2010/wordprocessingCanvas" xmlns:cx="http://schemas.microsoft.com/office/drawing/2014/chartex" xmlns:cx1="http://schemas.microsoft.com/office/drawing/2015/9/8/chartex" xmlns:cx2="http://schemas.microsoft.com/office/drawing/2015/10/21/chartex" xmlns:cx3="http://schemas.microsoft.com/office/drawing/2016/5/9/chartex" xmlns:cx4="http://schemas.microsoft.com/office/drawing/2016/5/10/chartex" xmlns:cx5="http://schemas.microsoft.com/office/drawing/2016/5/11/chartex" xmlns:cx6="http://schemas.microsoft.com/office/drawing/2016/5/12/chartex" xmlns:cx7="http://schemas.microsoft.com/office/drawing/2016/5/13/chartex" xmlns:cx8="http://schemas.microsoft.com/office/drawing/2016/5/14/chartex" xmlns:mc="http://schemas.openxmlformats.org/markup-compatibility/2006" xmlns:aink="http://schemas.microsoft.com/office/drawing/2016/ink" xmlns:am3d="http://schemas.microsoft.com/office/drawing/2017/model3d" xmlns:o="urn:schemas-microsoft-com:office:office" xmlns:r="http://schemas.openxmlformats.org/officeDocument/2006/relationships" xmlns:m="http://schemas.openxmlformats.org/officeDocument/2006/math" xmlns:v="urn:schemas-microsoft-com:vml" xmlns:wp14="http://schemas.microsoft.com/office/word/2010/wordprocessingDrawing" xmlns:wp="http://schemas.openxmlformats.org/drawingml/2006/wordprocessingDrawing" xmlns:w10="urn:schemas-microsoft-com:office:word" xmlns:w="http://schemas.openxmlformats.org/wordprocessingml/2006/main" xmlns:w14="http://schemas.microsoft.com/office/word/2010/wordml" xmlns:w15="http://schemas.microsoft.com/office/word/2012/wordml" xmlns:w16cex="http://schemas.microsoft.com/office/word/2018/wordml/cex" xmlns:w16cid="http://schemas.microsoft.com/office/word/2016/wordml/cid" xmlns:w16="http://schemas.microsoft.com/office/word/2018/wordml" xmlns:w16se="http://schemas.microsoft.com/office/word/2015/wordml/symex" xmlns:wpg="http://schemas.microsoft.com/office/word/2010/wordprocessingGroup" xmlns:wpi="http://schemas.microsoft.com/office/word/2010/wordprocessingInk" xmlns:wne="http://schemas.microsoft.com/office/word/2006/wordml" xmlns:wps="http://schemas.microsoft.com/office/word/2010/wordprocessingShape" mc:Ignorable="w14 w15 w16se w16cid w16 w16cex wp14">
   <w:endnote w:type="separator" w:id="-1">
     <w:p>
       <w:r>
@@ -4069,7 +6200,7 @@
 </file>
 
 <file path=word/footer1.xml><?xml version="1.0" encoding="utf-8"?>
-<w:ftr xmlns:wpc="http://schemas.microsoft.com/office/word/2010/wordprocessingCanvas" xmlns:cx="http://schemas.microsoft.com/office/drawing/2014/chartex" xmlns:cx1="http://schemas.microsoft.com/office/drawing/2015/9/8/chartex" xmlns:cx2="http://schemas.microsoft.com/office/drawing/2015/10/21/chartex" xmlns:cx3="http://schemas.microsoft.com/office/drawing/2016/5/9/chartex" xmlns:cx4="http://schemas.microsoft.com/office/drawing/2016/5/10/chartex" xmlns:cx5="http://schemas.microsoft.com/office/drawing/2016/5/11/chartex" xmlns:cx6="http://schemas.microsoft.com/office/drawing/2016/5/12/chartex" xmlns:cx7="http://schemas.microsoft.com/office/drawing/2016/5/13/chartex" xmlns:cx8="http://schemas.microsoft.com/office/drawing/2016/5/14/chartex" xmlns:mc="http://schemas.openxmlformats.org/markup-compatibility/2006" xmlns:aink="http://schemas.microsoft.com/office/drawing/2016/ink" xmlns:am3d="http://schemas.microsoft.com/office/drawing/2017/model3d" xmlns:o="urn:schemas-microsoft-com:office:office" xmlns:r="http://schemas.openxmlformats.org/officeDocument/2006/relationships" xmlns:m="http://schemas.openxmlformats.org/officeDocument/2006/math" xmlns:v="urn:schemas-microsoft-com:vml" xmlns:wp14="http://schemas.microsoft.com/office/word/2010/wordprocessingDrawing" xmlns:wp="http://schemas.openxmlformats.org/drawingml/2006/wordprocessingDrawing" xmlns:w10="urn:schemas-microsoft-com:office:word" xmlns:w="http://schemas.openxmlformats.org/wordprocessingml/2006/main" xmlns:w14="http://schemas.microsoft.com/office/word/2010/wordml" xmlns:w15="http://schemas.microsoft.com/office/word/2012/wordml" xmlns:w16cid="http://schemas.microsoft.com/office/word/2016/wordml/cid" xmlns:w16se="http://schemas.microsoft.com/office/word/2015/wordml/symex" xmlns:wpg="http://schemas.microsoft.com/office/word/2010/wordprocessingGroup" xmlns:wpi="http://schemas.microsoft.com/office/word/2010/wordprocessingInk" xmlns:wne="http://schemas.microsoft.com/office/word/2006/wordml" xmlns:wps="http://schemas.microsoft.com/office/word/2010/wordprocessingShape" mc:Ignorable="w14 w15 w16se w16cid wp14">
+<w:ftr xmlns:wpc="http://schemas.microsoft.com/office/word/2010/wordprocessingCanvas" xmlns:cx="http://schemas.microsoft.com/office/drawing/2014/chartex" xmlns:cx1="http://schemas.microsoft.com/office/drawing/2015/9/8/chartex" xmlns:cx2="http://schemas.microsoft.com/office/drawing/2015/10/21/chartex" xmlns:cx3="http://schemas.microsoft.com/office/drawing/2016/5/9/chartex" xmlns:cx4="http://schemas.microsoft.com/office/drawing/2016/5/10/chartex" xmlns:cx5="http://schemas.microsoft.com/office/drawing/2016/5/11/chartex" xmlns:cx6="http://schemas.microsoft.com/office/drawing/2016/5/12/chartex" xmlns:cx7="http://schemas.microsoft.com/office/drawing/2016/5/13/chartex" xmlns:cx8="http://schemas.microsoft.com/office/drawing/2016/5/14/chartex" xmlns:mc="http://schemas.openxmlformats.org/markup-compatibility/2006" xmlns:aink="http://schemas.microsoft.com/office/drawing/2016/ink" xmlns:am3d="http://schemas.microsoft.com/office/drawing/2017/model3d" xmlns:o="urn:schemas-microsoft-com:office:office" xmlns:r="http://schemas.openxmlformats.org/officeDocument/2006/relationships" xmlns:m="http://schemas.openxmlformats.org/officeDocument/2006/math" xmlns:v="urn:schemas-microsoft-com:vml" xmlns:wp14="http://schemas.microsoft.com/office/word/2010/wordprocessingDrawing" xmlns:wp="http://schemas.openxmlformats.org/drawingml/2006/wordprocessingDrawing" xmlns:w10="urn:schemas-microsoft-com:office:word" xmlns:w="http://schemas.openxmlformats.org/wordprocessingml/2006/main" xmlns:w14="http://schemas.microsoft.com/office/word/2010/wordml" xmlns:w15="http://schemas.microsoft.com/office/word/2012/wordml" xmlns:w16cex="http://schemas.microsoft.com/office/word/2018/wordml/cex" xmlns:w16cid="http://schemas.microsoft.com/office/word/2016/wordml/cid" xmlns:w16="http://schemas.microsoft.com/office/word/2018/wordml" xmlns:w16se="http://schemas.microsoft.com/office/word/2015/wordml/symex" xmlns:wpg="http://schemas.microsoft.com/office/word/2010/wordprocessingGroup" xmlns:wpi="http://schemas.microsoft.com/office/word/2010/wordprocessingInk" xmlns:wne="http://schemas.microsoft.com/office/word/2006/wordml" xmlns:wps="http://schemas.microsoft.com/office/word/2010/wordprocessingShape" mc:Ignorable="w14 w15 w16se w16cid w16 w16cex wp14">
   <w:p>
     <w:pPr>
       <w:pStyle w:val="Piedepgina"/>
@@ -4125,7 +6256,7 @@
 </file>
 
 <file path=word/footnotes.xml><?xml version="1.0" encoding="utf-8"?>
-<w:footnotes xmlns:wpc="http://schemas.microsoft.com/office/word/2010/wordprocessingCanvas" xmlns:cx="http://schemas.microsoft.com/office/drawing/2014/chartex" xmlns:cx1="http://schemas.microsoft.com/office/drawing/2015/9/8/chartex" xmlns:cx2="http://schemas.microsoft.com/office/drawing/2015/10/21/chartex" xmlns:cx3="http://schemas.microsoft.com/office/drawing/2016/5/9/chartex" xmlns:cx4="http://schemas.microsoft.com/office/drawing/2016/5/10/chartex" xmlns:cx5="http://schemas.microsoft.com/office/drawing/2016/5/11/chartex" xmlns:cx6="http://schemas.microsoft.com/office/drawing/2016/5/12/chartex" xmlns:cx7="http://schemas.microsoft.com/office/drawing/2016/5/13/chartex" xmlns:cx8="http://schemas.microsoft.com/office/drawing/2016/5/14/chartex" xmlns:mc="http://schemas.openxmlformats.org/markup-compatibility/2006" xmlns:aink="http://schemas.microsoft.com/office/drawing/2016/ink" xmlns:am3d="http://schemas.microsoft.com/office/drawing/2017/model3d" xmlns:o="urn:schemas-microsoft-com:office:office" xmlns:r="http://schemas.openxmlformats.org/officeDocument/2006/relationships" xmlns:m="http://schemas.openxmlformats.org/officeDocument/2006/math" xmlns:v="urn:schemas-microsoft-com:vml" xmlns:wp14="http://schemas.microsoft.com/office/word/2010/wordprocessingDrawing" xmlns:wp="http://schemas.openxmlformats.org/drawingml/2006/wordprocessingDrawing" xmlns:w10="urn:schemas-microsoft-com:office:word" xmlns:w="http://schemas.openxmlformats.org/wordprocessingml/2006/main" xmlns:w14="http://schemas.microsoft.com/office/word/2010/wordml" xmlns:w15="http://schemas.microsoft.com/office/word/2012/wordml" xmlns:w16cid="http://schemas.microsoft.com/office/word/2016/wordml/cid" xmlns:w16se="http://schemas.microsoft.com/office/word/2015/wordml/symex" xmlns:wpg="http://schemas.microsoft.com/office/word/2010/wordprocessingGroup" xmlns:wpi="http://schemas.microsoft.com/office/word/2010/wordprocessingInk" xmlns:wne="http://schemas.microsoft.com/office/word/2006/wordml" xmlns:wps="http://schemas.microsoft.com/office/word/2010/wordprocessingShape" mc:Ignorable="w14 w15 w16se w16cid wp14">
+<w:footnotes xmlns:wpc="http://schemas.microsoft.com/office/word/2010/wordprocessingCanvas" xmlns:cx="http://schemas.microsoft.com/office/drawing/2014/chartex" xmlns:cx1="http://schemas.microsoft.com/office/drawing/2015/9/8/chartex" xmlns:cx2="http://schemas.microsoft.com/office/drawing/2015/10/21/chartex" xmlns:cx3="http://schemas.microsoft.com/office/drawing/2016/5/9/chartex" xmlns:cx4="http://schemas.microsoft.com/office/drawing/2016/5/10/chartex" xmlns:cx5="http://schemas.microsoft.com/office/drawing/2016/5/11/chartex" xmlns:cx6="http://schemas.microsoft.com/office/drawing/2016/5/12/chartex" xmlns:cx7="http://schemas.microsoft.com/office/drawing/2016/5/13/chartex" xmlns:cx8="http://schemas.microsoft.com/office/drawing/2016/5/14/chartex" xmlns:mc="http://schemas.openxmlformats.org/markup-compatibility/2006" xmlns:aink="http://schemas.microsoft.com/office/drawing/2016/ink" xmlns:am3d="http://schemas.microsoft.com/office/drawing/2017/model3d" xmlns:o="urn:schemas-microsoft-com:office:office" xmlns:r="http://schemas.openxmlformats.org/officeDocument/2006/relationships" xmlns:m="http://schemas.openxmlformats.org/officeDocument/2006/math" xmlns:v="urn:schemas-microsoft-com:vml" xmlns:wp14="http://schemas.microsoft.com/office/word/2010/wordprocessingDrawing" xmlns:wp="http://schemas.openxmlformats.org/drawingml/2006/wordprocessingDrawing" xmlns:w10="urn:schemas-microsoft-com:office:word" xmlns:w="http://schemas.openxmlformats.org/wordprocessingml/2006/main" xmlns:w14="http://schemas.microsoft.com/office/word/2010/wordml" xmlns:w15="http://schemas.microsoft.com/office/word/2012/wordml" xmlns:w16cex="http://schemas.microsoft.com/office/word/2018/wordml/cex" xmlns:w16cid="http://schemas.microsoft.com/office/word/2016/wordml/cid" xmlns:w16="http://schemas.microsoft.com/office/word/2018/wordml" xmlns:w16se="http://schemas.microsoft.com/office/word/2015/wordml/symex" xmlns:wpg="http://schemas.microsoft.com/office/word/2010/wordprocessingGroup" xmlns:wpi="http://schemas.microsoft.com/office/word/2010/wordprocessingInk" xmlns:wne="http://schemas.microsoft.com/office/word/2006/wordml" xmlns:wps="http://schemas.microsoft.com/office/word/2010/wordprocessingShape" mc:Ignorable="w14 w15 w16se w16cid w16 w16cex wp14">
   <w:footnote w:type="separator" w:id="-1">
     <w:p>
       <w:r>
@@ -4144,7 +6275,7 @@
 </file>
 
 <file path=word/numbering.xml><?xml version="1.0" encoding="utf-8"?>
-<w:numbering xmlns:wpc="http://schemas.microsoft.com/office/word/2010/wordprocessingCanvas" xmlns:cx="http://schemas.microsoft.com/office/drawing/2014/chartex" xmlns:cx1="http://schemas.microsoft.com/office/drawing/2015/9/8/chartex" xmlns:cx2="http://schemas.microsoft.com/office/drawing/2015/10/21/chartex" xmlns:cx3="http://schemas.microsoft.com/office/drawing/2016/5/9/chartex" xmlns:cx4="http://schemas.microsoft.com/office/drawing/2016/5/10/chartex" xmlns:cx5="http://schemas.microsoft.com/office/drawing/2016/5/11/chartex" xmlns:cx6="http://schemas.microsoft.com/office/drawing/2016/5/12/chartex" xmlns:cx7="http://schemas.microsoft.com/office/drawing/2016/5/13/chartex" xmlns:cx8="http://schemas.microsoft.com/office/drawing/2016/5/14/chartex" xmlns:mc="http://schemas.openxmlformats.org/markup-compatibility/2006" xmlns:aink="http://schemas.microsoft.com/office/drawing/2016/ink" xmlns:am3d="http://schemas.microsoft.com/office/drawing/2017/model3d" xmlns:o="urn:schemas-microsoft-com:office:office" xmlns:r="http://schemas.openxmlformats.org/officeDocument/2006/relationships" xmlns:m="http://schemas.openxmlformats.org/officeDocument/2006/math" xmlns:v="urn:schemas-microsoft-com:vml" xmlns:wp14="http://schemas.microsoft.com/office/word/2010/wordprocessingDrawing" xmlns:wp="http://schemas.openxmlformats.org/drawingml/2006/wordprocessingDrawing" xmlns:w10="urn:schemas-microsoft-com:office:word" xmlns:w="http://schemas.openxmlformats.org/wordprocessingml/2006/main" xmlns:w14="http://schemas.microsoft.com/office/word/2010/wordml" xmlns:w15="http://schemas.microsoft.com/office/word/2012/wordml" xmlns:w16cid="http://schemas.microsoft.com/office/word/2016/wordml/cid" xmlns:w16se="http://schemas.microsoft.com/office/word/2015/wordml/symex" xmlns:wpg="http://schemas.microsoft.com/office/word/2010/wordprocessingGroup" xmlns:wpi="http://schemas.microsoft.com/office/word/2010/wordprocessingInk" xmlns:wne="http://schemas.microsoft.com/office/word/2006/wordml" xmlns:wps="http://schemas.microsoft.com/office/word/2010/wordprocessingShape" mc:Ignorable="w14 w15 w16se w16cid wp14">
+<w:numbering xmlns:wpc="http://schemas.microsoft.com/office/word/2010/wordprocessingCanvas" xmlns:cx="http://schemas.microsoft.com/office/drawing/2014/chartex" xmlns:cx1="http://schemas.microsoft.com/office/drawing/2015/9/8/chartex" xmlns:cx2="http://schemas.microsoft.com/office/drawing/2015/10/21/chartex" xmlns:cx3="http://schemas.microsoft.com/office/drawing/2016/5/9/chartex" xmlns:cx4="http://schemas.microsoft.com/office/drawing/2016/5/10/chartex" xmlns:cx5="http://schemas.microsoft.com/office/drawing/2016/5/11/chartex" xmlns:cx6="http://schemas.microsoft.com/office/drawing/2016/5/12/chartex" xmlns:cx7="http://schemas.microsoft.com/office/drawing/2016/5/13/chartex" xmlns:cx8="http://schemas.microsoft.com/office/drawing/2016/5/14/chartex" xmlns:mc="http://schemas.openxmlformats.org/markup-compatibility/2006" xmlns:aink="http://schemas.microsoft.com/office/drawing/2016/ink" xmlns:am3d="http://schemas.microsoft.com/office/drawing/2017/model3d" xmlns:o="urn:schemas-microsoft-com:office:office" xmlns:r="http://schemas.openxmlformats.org/officeDocument/2006/relationships" xmlns:m="http://schemas.openxmlformats.org/officeDocument/2006/math" xmlns:v="urn:schemas-microsoft-com:vml" xmlns:wp14="http://schemas.microsoft.com/office/word/2010/wordprocessingDrawing" xmlns:wp="http://schemas.openxmlformats.org/drawingml/2006/wordprocessingDrawing" xmlns:w10="urn:schemas-microsoft-com:office:word" xmlns:w="http://schemas.openxmlformats.org/wordprocessingml/2006/main" xmlns:w14="http://schemas.microsoft.com/office/word/2010/wordml" xmlns:w15="http://schemas.microsoft.com/office/word/2012/wordml" xmlns:w16cex="http://schemas.microsoft.com/office/word/2018/wordml/cex" xmlns:w16cid="http://schemas.microsoft.com/office/word/2016/wordml/cid" xmlns:w16="http://schemas.microsoft.com/office/word/2018/wordml" xmlns:w16se="http://schemas.microsoft.com/office/word/2015/wordml/symex" xmlns:wpg="http://schemas.microsoft.com/office/word/2010/wordprocessingGroup" xmlns:wpi="http://schemas.microsoft.com/office/word/2010/wordprocessingInk" xmlns:wne="http://schemas.microsoft.com/office/word/2006/wordml" xmlns:wps="http://schemas.microsoft.com/office/word/2010/wordprocessingShape" mc:Ignorable="w14 w15 w16se w16cid w16 w16cex wp14">
   <w:abstractNum w:abstractNumId="0" w15:restartNumberingAfterBreak="0">
     <w:nsid w:val="1CB45BF5"/>
     <w:multiLevelType w:val="hybridMultilevel"/>
@@ -4404,6 +6535,92 @@
     </w:lvl>
   </w:abstractNum>
   <w:abstractNum w:abstractNumId="3" w15:restartNumberingAfterBreak="0">
+    <w:nsid w:val="67A90020"/>
+    <w:multiLevelType w:val="hybridMultilevel"/>
+    <w:tmpl w:val="AB2EB28E"/>
+    <w:lvl w:ilvl="0" w:tplc="300A000F">
+      <w:start w:val="1"/>
+      <w:numFmt w:val="decimal"/>
+      <w:lvlText w:val="%1."/>
+      <w:lvlJc w:val="left"/>
+      <w:pPr>
+        <w:ind w:left="720" w:hanging="360"/>
+      </w:pPr>
+    </w:lvl>
+    <w:lvl w:ilvl="1" w:tplc="300A0019" w:tentative="1">
+      <w:start w:val="1"/>
+      <w:numFmt w:val="lowerLetter"/>
+      <w:lvlText w:val="%2."/>
+      <w:lvlJc w:val="left"/>
+      <w:pPr>
+        <w:ind w:left="1440" w:hanging="360"/>
+      </w:pPr>
+    </w:lvl>
+    <w:lvl w:ilvl="2" w:tplc="300A001B" w:tentative="1">
+      <w:start w:val="1"/>
+      <w:numFmt w:val="lowerRoman"/>
+      <w:lvlText w:val="%3."/>
+      <w:lvlJc w:val="right"/>
+      <w:pPr>
+        <w:ind w:left="2160" w:hanging="180"/>
+      </w:pPr>
+    </w:lvl>
+    <w:lvl w:ilvl="3" w:tplc="300A000F" w:tentative="1">
+      <w:start w:val="1"/>
+      <w:numFmt w:val="decimal"/>
+      <w:lvlText w:val="%4."/>
+      <w:lvlJc w:val="left"/>
+      <w:pPr>
+        <w:ind w:left="2880" w:hanging="360"/>
+      </w:pPr>
+    </w:lvl>
+    <w:lvl w:ilvl="4" w:tplc="300A0019" w:tentative="1">
+      <w:start w:val="1"/>
+      <w:numFmt w:val="lowerLetter"/>
+      <w:lvlText w:val="%5."/>
+      <w:lvlJc w:val="left"/>
+      <w:pPr>
+        <w:ind w:left="3600" w:hanging="360"/>
+      </w:pPr>
+    </w:lvl>
+    <w:lvl w:ilvl="5" w:tplc="300A001B" w:tentative="1">
+      <w:start w:val="1"/>
+      <w:numFmt w:val="lowerRoman"/>
+      <w:lvlText w:val="%6."/>
+      <w:lvlJc w:val="right"/>
+      <w:pPr>
+        <w:ind w:left="4320" w:hanging="180"/>
+      </w:pPr>
+    </w:lvl>
+    <w:lvl w:ilvl="6" w:tplc="300A000F" w:tentative="1">
+      <w:start w:val="1"/>
+      <w:numFmt w:val="decimal"/>
+      <w:lvlText w:val="%7."/>
+      <w:lvlJc w:val="left"/>
+      <w:pPr>
+        <w:ind w:left="5040" w:hanging="360"/>
+      </w:pPr>
+    </w:lvl>
+    <w:lvl w:ilvl="7" w:tplc="300A0019" w:tentative="1">
+      <w:start w:val="1"/>
+      <w:numFmt w:val="lowerLetter"/>
+      <w:lvlText w:val="%8."/>
+      <w:lvlJc w:val="left"/>
+      <w:pPr>
+        <w:ind w:left="5760" w:hanging="360"/>
+      </w:pPr>
+    </w:lvl>
+    <w:lvl w:ilvl="8" w:tplc="300A001B" w:tentative="1">
+      <w:start w:val="1"/>
+      <w:numFmt w:val="lowerRoman"/>
+      <w:lvlText w:val="%9."/>
+      <w:lvlJc w:val="right"/>
+      <w:pPr>
+        <w:ind w:left="6480" w:hanging="180"/>
+      </w:pPr>
+    </w:lvl>
+  </w:abstractNum>
+  <w:abstractNum w:abstractNumId="4" w15:restartNumberingAfterBreak="0">
     <w:nsid w:val="745C3E31"/>
     <w:multiLevelType w:val="hybridMultilevel"/>
     <w:tmpl w:val="559A62EA"/>
@@ -4489,8 +6706,94 @@
       </w:pPr>
     </w:lvl>
   </w:abstractNum>
+  <w:abstractNum w:abstractNumId="5" w15:restartNumberingAfterBreak="0">
+    <w:nsid w:val="7E8D4E8E"/>
+    <w:multiLevelType w:val="hybridMultilevel"/>
+    <w:tmpl w:val="AB2EB28E"/>
+    <w:lvl w:ilvl="0" w:tplc="300A000F">
+      <w:start w:val="1"/>
+      <w:numFmt w:val="decimal"/>
+      <w:lvlText w:val="%1."/>
+      <w:lvlJc w:val="left"/>
+      <w:pPr>
+        <w:ind w:left="720" w:hanging="360"/>
+      </w:pPr>
+    </w:lvl>
+    <w:lvl w:ilvl="1" w:tplc="300A0019" w:tentative="1">
+      <w:start w:val="1"/>
+      <w:numFmt w:val="lowerLetter"/>
+      <w:lvlText w:val="%2."/>
+      <w:lvlJc w:val="left"/>
+      <w:pPr>
+        <w:ind w:left="1440" w:hanging="360"/>
+      </w:pPr>
+    </w:lvl>
+    <w:lvl w:ilvl="2" w:tplc="300A001B" w:tentative="1">
+      <w:start w:val="1"/>
+      <w:numFmt w:val="lowerRoman"/>
+      <w:lvlText w:val="%3."/>
+      <w:lvlJc w:val="right"/>
+      <w:pPr>
+        <w:ind w:left="2160" w:hanging="180"/>
+      </w:pPr>
+    </w:lvl>
+    <w:lvl w:ilvl="3" w:tplc="300A000F" w:tentative="1">
+      <w:start w:val="1"/>
+      <w:numFmt w:val="decimal"/>
+      <w:lvlText w:val="%4."/>
+      <w:lvlJc w:val="left"/>
+      <w:pPr>
+        <w:ind w:left="2880" w:hanging="360"/>
+      </w:pPr>
+    </w:lvl>
+    <w:lvl w:ilvl="4" w:tplc="300A0019" w:tentative="1">
+      <w:start w:val="1"/>
+      <w:numFmt w:val="lowerLetter"/>
+      <w:lvlText w:val="%5."/>
+      <w:lvlJc w:val="left"/>
+      <w:pPr>
+        <w:ind w:left="3600" w:hanging="360"/>
+      </w:pPr>
+    </w:lvl>
+    <w:lvl w:ilvl="5" w:tplc="300A001B" w:tentative="1">
+      <w:start w:val="1"/>
+      <w:numFmt w:val="lowerRoman"/>
+      <w:lvlText w:val="%6."/>
+      <w:lvlJc w:val="right"/>
+      <w:pPr>
+        <w:ind w:left="4320" w:hanging="180"/>
+      </w:pPr>
+    </w:lvl>
+    <w:lvl w:ilvl="6" w:tplc="300A000F" w:tentative="1">
+      <w:start w:val="1"/>
+      <w:numFmt w:val="decimal"/>
+      <w:lvlText w:val="%7."/>
+      <w:lvlJc w:val="left"/>
+      <w:pPr>
+        <w:ind w:left="5040" w:hanging="360"/>
+      </w:pPr>
+    </w:lvl>
+    <w:lvl w:ilvl="7" w:tplc="300A0019" w:tentative="1">
+      <w:start w:val="1"/>
+      <w:numFmt w:val="lowerLetter"/>
+      <w:lvlText w:val="%8."/>
+      <w:lvlJc w:val="left"/>
+      <w:pPr>
+        <w:ind w:left="5760" w:hanging="360"/>
+      </w:pPr>
+    </w:lvl>
+    <w:lvl w:ilvl="8" w:tplc="300A001B" w:tentative="1">
+      <w:start w:val="1"/>
+      <w:numFmt w:val="lowerRoman"/>
+      <w:lvlText w:val="%9."/>
+      <w:lvlJc w:val="right"/>
+      <w:pPr>
+        <w:ind w:left="6480" w:hanging="180"/>
+      </w:pPr>
+    </w:lvl>
+  </w:abstractNum>
   <w:num w:numId="1">
-    <w:abstractNumId w:val="3"/>
+    <w:abstractNumId w:val="4"/>
   </w:num>
   <w:num w:numId="2">
     <w:abstractNumId w:val="1"/>
@@ -4501,11 +6804,17 @@
   <w:num w:numId="4">
     <w:abstractNumId w:val="2"/>
   </w:num>
+  <w:num w:numId="5">
+    <w:abstractNumId w:val="5"/>
+  </w:num>
+  <w:num w:numId="6">
+    <w:abstractNumId w:val="3"/>
+  </w:num>
 </w:numbering>
 </file>
 
 <file path=word/styles.xml><?xml version="1.0" encoding="utf-8"?>
-<w:styles xmlns:mc="http://schemas.openxmlformats.org/markup-compatibility/2006" xmlns:r="http://schemas.openxmlformats.org/officeDocument/2006/relationships" xmlns:w="http://schemas.openxmlformats.org/wordprocessingml/2006/main" xmlns:w14="http://schemas.microsoft.com/office/word/2010/wordml" xmlns:w15="http://schemas.microsoft.com/office/word/2012/wordml" xmlns:w16cid="http://schemas.microsoft.com/office/word/2016/wordml/cid" xmlns:w16se="http://schemas.microsoft.com/office/word/2015/wordml/symex" mc:Ignorable="w14 w15 w16se w16cid">
+<w:styles xmlns:mc="http://schemas.openxmlformats.org/markup-compatibility/2006" xmlns:r="http://schemas.openxmlformats.org/officeDocument/2006/relationships" xmlns:w="http://schemas.openxmlformats.org/wordprocessingml/2006/main" xmlns:w14="http://schemas.microsoft.com/office/word/2010/wordml" xmlns:w15="http://schemas.microsoft.com/office/word/2012/wordml" xmlns:w16cex="http://schemas.microsoft.com/office/word/2018/wordml/cex" xmlns:w16cid="http://schemas.microsoft.com/office/word/2016/wordml/cid" xmlns:w16="http://schemas.microsoft.com/office/word/2018/wordml" xmlns:w16se="http://schemas.microsoft.com/office/word/2015/wordml/symex" mc:Ignorable="w14 w15 w16se w16cid w16 w16cex">
   <w:docDefaults>
     <w:rPrDefault>
       <w:rPr>
@@ -4627,6 +6936,7 @@
     <w:lsdException w:name="HTML Sample" w:semiHidden="1" w:unhideWhenUsed="1"/>
     <w:lsdException w:name="HTML Typewriter" w:semiHidden="1" w:unhideWhenUsed="1"/>
     <w:lsdException w:name="HTML Variable" w:semiHidden="1" w:unhideWhenUsed="1"/>
+    <w:lsdException w:name="Normal Table" w:semiHidden="1" w:unhideWhenUsed="1"/>
     <w:lsdException w:name="annotation subject" w:semiHidden="1" w:unhideWhenUsed="1"/>
     <w:lsdException w:name="No List" w:semiHidden="1" w:unhideWhenUsed="1"/>
     <w:lsdException w:name="Outline List 1" w:semiHidden="1" w:unhideWhenUsed="1"/>
@@ -4669,8 +6979,11 @@
     <w:lsdException w:name="Table Contemporary" w:semiHidden="1" w:unhideWhenUsed="1"/>
     <w:lsdException w:name="Table Elegant" w:semiHidden="1" w:unhideWhenUsed="1"/>
     <w:lsdException w:name="Table Professional" w:semiHidden="1" w:unhideWhenUsed="1"/>
+    <w:lsdException w:name="Table Subtle 1" w:semiHidden="1" w:unhideWhenUsed="1"/>
     <w:lsdException w:name="Table Subtle 2" w:semiHidden="1" w:unhideWhenUsed="1"/>
     <w:lsdException w:name="Table Web 1" w:semiHidden="1" w:unhideWhenUsed="1"/>
+    <w:lsdException w:name="Table Web 2" w:semiHidden="1" w:unhideWhenUsed="1"/>
+    <w:lsdException w:name="Table Web 3" w:semiHidden="1" w:unhideWhenUsed="1"/>
     <w:lsdException w:name="Balloon Text" w:semiHidden="1" w:unhideWhenUsed="1"/>
     <w:lsdException w:name="Table Grid" w:uiPriority="39"/>
     <w:lsdException w:name="Table Theme" w:semiHidden="1" w:unhideWhenUsed="1"/>

</xml_diff>

<commit_message>
Historias de usuario del administrador completo
</commit_message>
<xml_diff>
--- a/requerimientos/Historia de Usuario.docx
+++ b/requerimientos/Historia de Usuario.docx
@@ -2,11 +2,6 @@
 <file path=word/document.xml><?xml version="1.0" encoding="utf-8"?>
 <w:document xmlns:wpc="http://schemas.microsoft.com/office/word/2010/wordprocessingCanvas" xmlns:cx="http://schemas.microsoft.com/office/drawing/2014/chartex" xmlns:cx1="http://schemas.microsoft.com/office/drawing/2015/9/8/chartex" xmlns:cx2="http://schemas.microsoft.com/office/drawing/2015/10/21/chartex" xmlns:cx3="http://schemas.microsoft.com/office/drawing/2016/5/9/chartex" xmlns:cx4="http://schemas.microsoft.com/office/drawing/2016/5/10/chartex" xmlns:cx5="http://schemas.microsoft.com/office/drawing/2016/5/11/chartex" xmlns:cx6="http://schemas.microsoft.com/office/drawing/2016/5/12/chartex" xmlns:cx7="http://schemas.microsoft.com/office/drawing/2016/5/13/chartex" xmlns:cx8="http://schemas.microsoft.com/office/drawing/2016/5/14/chartex" xmlns:mc="http://schemas.openxmlformats.org/markup-compatibility/2006" xmlns:aink="http://schemas.microsoft.com/office/drawing/2016/ink" xmlns:am3d="http://schemas.microsoft.com/office/drawing/2017/model3d" xmlns:o="urn:schemas-microsoft-com:office:office" xmlns:r="http://schemas.openxmlformats.org/officeDocument/2006/relationships" xmlns:m="http://schemas.openxmlformats.org/officeDocument/2006/math" xmlns:v="urn:schemas-microsoft-com:vml" xmlns:wp14="http://schemas.microsoft.com/office/word/2010/wordprocessingDrawing" xmlns:wp="http://schemas.openxmlformats.org/drawingml/2006/wordprocessingDrawing" xmlns:w10="urn:schemas-microsoft-com:office:word" xmlns:w="http://schemas.openxmlformats.org/wordprocessingml/2006/main" xmlns:w14="http://schemas.microsoft.com/office/word/2010/wordml" xmlns:w15="http://schemas.microsoft.com/office/word/2012/wordml" xmlns:w16cex="http://schemas.microsoft.com/office/word/2018/wordml/cex" xmlns:w16cid="http://schemas.microsoft.com/office/word/2016/wordml/cid" xmlns:w16="http://schemas.microsoft.com/office/word/2018/wordml" xmlns:w16se="http://schemas.microsoft.com/office/word/2015/wordml/symex" xmlns:wpg="http://schemas.microsoft.com/office/word/2010/wordprocessingGroup" xmlns:wpi="http://schemas.microsoft.com/office/word/2010/wordprocessingInk" xmlns:wne="http://schemas.microsoft.com/office/word/2006/wordml" xmlns:wps="http://schemas.microsoft.com/office/word/2010/wordprocessingShape" mc:Ignorable="w14 w15 w16se w16cid w16 w16cex wp14">
   <w:body>
-    <w:p>
-      <w:pPr>
-        <w:ind w:left="708" w:hanging="708"/>
-      </w:pPr>
-    </w:p>
     <w:p/>
     <w:tbl>
       <w:tblPr>
@@ -557,7 +552,6 @@
       </w:tr>
     </w:tbl>
     <w:p/>
-    <w:p/>
     <w:tbl>
       <w:tblPr>
         <w:tblW w:w="0" w:type="auto"/>
@@ -634,16 +628,7 @@
                 <w:sz w:val="22"/>
                 <w:szCs w:val="22"/>
               </w:rPr>
-              <w:t>ID: H00</w:t>
-            </w:r>
-            <w:r>
-              <w:rPr>
-                <w:rFonts w:ascii="Arial" w:hAnsi="Arial" w:cs="Arial"/>
-                <w:b/>
-                <w:sz w:val="22"/>
-                <w:szCs w:val="22"/>
-              </w:rPr>
-              <w:t>2</w:t>
+              <w:t>ID: H002</w:t>
             </w:r>
           </w:p>
         </w:tc>
@@ -1101,12 +1086,17 @@
       </w:tr>
     </w:tbl>
     <w:p/>
-    <w:p/>
-    <w:p/>
-    <w:p/>
+    <w:p>
+      <w:pPr>
+        <w:spacing w:after="160" w:line="259" w:lineRule="auto"/>
+      </w:pPr>
+      <w:r>
+        <w:br w:type="page"/>
+      </w:r>
+    </w:p>
     <w:tbl>
       <w:tblPr>
-        <w:tblpPr w:leftFromText="141" w:rightFromText="141" w:vertAnchor="text" w:horzAnchor="margin" w:tblpY="134"/>
+        <w:tblpPr w:leftFromText="141" w:rightFromText="141" w:vertAnchor="text" w:horzAnchor="margin" w:tblpY="139"/>
         <w:tblW w:w="0" w:type="auto"/>
         <w:tblBorders>
           <w:top w:val="single" w:sz="4" w:space="0" w:color="auto"/>
@@ -1182,16 +1172,7 @@
                 <w:sz w:val="22"/>
                 <w:szCs w:val="22"/>
               </w:rPr>
-              <w:t>ID: H00</w:t>
-            </w:r>
-            <w:r>
-              <w:rPr>
-                <w:rFonts w:ascii="Arial" w:hAnsi="Arial" w:cs="Arial"/>
-                <w:b/>
-                <w:sz w:val="22"/>
-                <w:szCs w:val="22"/>
-              </w:rPr>
-              <w:t>3</w:t>
+              <w:t>ID: H003</w:t>
             </w:r>
           </w:p>
         </w:tc>
@@ -1633,6 +1614,7 @@
         </w:tc>
       </w:tr>
     </w:tbl>
+    <w:p/>
     <w:p>
       <w:r>
         <w:t xml:space="preserve"> </w:t>
@@ -1640,7 +1622,7 @@
     </w:p>
     <w:tbl>
       <w:tblPr>
-        <w:tblpPr w:leftFromText="141" w:rightFromText="141" w:vertAnchor="text" w:horzAnchor="margin" w:tblpY="981"/>
+        <w:tblpPr w:leftFromText="141" w:rightFromText="141" w:vertAnchor="text" w:horzAnchor="margin" w:tblpY="-114"/>
         <w:tblW w:w="0" w:type="auto"/>
         <w:tblBorders>
           <w:top w:val="single" w:sz="4" w:space="0" w:color="auto"/>
@@ -1715,16 +1697,7 @@
                 <w:sz w:val="22"/>
                 <w:szCs w:val="22"/>
               </w:rPr>
-              <w:t>ID: H00</w:t>
-            </w:r>
-            <w:r>
-              <w:rPr>
-                <w:rFonts w:ascii="Arial" w:hAnsi="Arial" w:cs="Arial"/>
-                <w:b/>
-                <w:sz w:val="22"/>
-                <w:szCs w:val="22"/>
-              </w:rPr>
-              <w:t>4</w:t>
+              <w:t>ID: H004</w:t>
             </w:r>
           </w:p>
         </w:tc>
@@ -2304,9 +2277,6 @@
         </w:tc>
       </w:tr>
     </w:tbl>
-    <w:p/>
-    <w:p/>
-    <w:p/>
     <w:p/>
     <w:tbl>
       <w:tblPr>
@@ -2386,16 +2356,7 @@
                 <w:sz w:val="22"/>
                 <w:szCs w:val="22"/>
               </w:rPr>
-              <w:t>ID: H00</w:t>
-            </w:r>
-            <w:r>
-              <w:rPr>
-                <w:rFonts w:ascii="Arial" w:hAnsi="Arial" w:cs="Arial"/>
-                <w:b/>
-                <w:sz w:val="22"/>
-                <w:szCs w:val="22"/>
-              </w:rPr>
-              <w:t>5</w:t>
+              <w:t>ID: H005</w:t>
             </w:r>
           </w:p>
         </w:tc>
@@ -2799,7 +2760,6 @@
         </w:tc>
       </w:tr>
     </w:tbl>
-    <w:p/>
     <w:p/>
     <w:p/>
     <w:p/>
@@ -2880,16 +2840,7 @@
                 <w:sz w:val="22"/>
                 <w:szCs w:val="22"/>
               </w:rPr>
-              <w:t>ID: H00</w:t>
-            </w:r>
-            <w:r>
-              <w:rPr>
-                <w:rFonts w:ascii="Arial" w:hAnsi="Arial" w:cs="Arial"/>
-                <w:b/>
-                <w:sz w:val="22"/>
-                <w:szCs w:val="22"/>
-              </w:rPr>
-              <w:t>6</w:t>
+              <w:t>ID: H006</w:t>
             </w:r>
           </w:p>
         </w:tc>
@@ -3353,20 +3304,507 @@
       </w:tr>
     </w:tbl>
     <w:p/>
-    <w:p/>
-    <w:p/>
-    <w:p/>
     <w:p>
-      <w:r>
-        <w:t xml:space="preserve"> </w:t>
-      </w:r>
+      <w:pPr>
+        <w:spacing w:after="160" w:line="259" w:lineRule="auto"/>
+      </w:pPr>
       <w:r>
         <w:br w:type="page"/>
       </w:r>
     </w:p>
-    <w:p/>
-    <w:p/>
-    <w:p/>
+    <w:tbl>
+      <w:tblPr>
+        <w:tblpPr w:leftFromText="141" w:rightFromText="141" w:vertAnchor="text" w:horzAnchor="margin" w:tblpY="10"/>
+        <w:tblW w:w="0" w:type="auto"/>
+        <w:tblBorders>
+          <w:top w:val="single" w:sz="4" w:space="0" w:color="auto"/>
+          <w:left w:val="single" w:sz="4" w:space="0" w:color="auto"/>
+          <w:bottom w:val="single" w:sz="4" w:space="0" w:color="auto"/>
+          <w:right w:val="single" w:sz="4" w:space="0" w:color="auto"/>
+          <w:insideH w:val="single" w:sz="4" w:space="0" w:color="auto"/>
+          <w:insideV w:val="single" w:sz="4" w:space="0" w:color="auto"/>
+        </w:tblBorders>
+        <w:tblLook w:val="01E0" w:firstRow="1" w:lastRow="1" w:firstColumn="1" w:lastColumn="1" w:noHBand="0" w:noVBand="0"/>
+      </w:tblPr>
+      <w:tblGrid>
+        <w:gridCol w:w="1975"/>
+        <w:gridCol w:w="3123"/>
+        <w:gridCol w:w="5096"/>
+      </w:tblGrid>
+      <w:tr>
+        <w:trPr>
+          <w:trHeight w:val="570"/>
+        </w:trPr>
+        <w:tc>
+          <w:tcPr>
+            <w:tcW w:w="10194" w:type="dxa"/>
+            <w:gridSpan w:val="3"/>
+            <w:shd w:val="clear" w:color="auto" w:fill="E6E6E6"/>
+            <w:vAlign w:val="center"/>
+          </w:tcPr>
+          <w:p>
+            <w:pPr>
+              <w:pStyle w:val="Encabezado"/>
+              <w:ind w:left="142"/>
+              <w:jc w:val="right"/>
+              <w:rPr>
+                <w:rFonts w:ascii="Arial" w:hAnsi="Arial" w:cs="Arial"/>
+                <w:b/>
+                <w:szCs w:val="24"/>
+              </w:rPr>
+            </w:pPr>
+            <w:r>
+              <w:rPr>
+                <w:rFonts w:ascii="Arial" w:hAnsi="Arial" w:cs="Arial"/>
+                <w:b/>
+                <w:szCs w:val="24"/>
+              </w:rPr>
+              <w:lastRenderedPageBreak/>
+              <w:t>Historia de Usuario</w:t>
+            </w:r>
+          </w:p>
+        </w:tc>
+      </w:tr>
+      <w:tr>
+        <w:trPr>
+          <w:trHeight w:val="567"/>
+        </w:trPr>
+        <w:tc>
+          <w:tcPr>
+            <w:tcW w:w="1975" w:type="dxa"/>
+            <w:vAlign w:val="center"/>
+          </w:tcPr>
+          <w:p>
+            <w:pPr>
+              <w:rPr>
+                <w:rFonts w:ascii="Arial" w:hAnsi="Arial" w:cs="Arial"/>
+                <w:b/>
+                <w:sz w:val="22"/>
+                <w:szCs w:val="22"/>
+              </w:rPr>
+            </w:pPr>
+            <w:r>
+              <w:rPr>
+                <w:rFonts w:ascii="Arial" w:hAnsi="Arial" w:cs="Arial"/>
+                <w:b/>
+                <w:sz w:val="22"/>
+                <w:szCs w:val="22"/>
+              </w:rPr>
+              <w:t>ID: H007</w:t>
+            </w:r>
+          </w:p>
+        </w:tc>
+        <w:tc>
+          <w:tcPr>
+            <w:tcW w:w="8219" w:type="dxa"/>
+            <w:gridSpan w:val="2"/>
+            <w:vAlign w:val="center"/>
+          </w:tcPr>
+          <w:p>
+            <w:pPr>
+              <w:rPr>
+                <w:rFonts w:ascii="Arial" w:hAnsi="Arial" w:cs="Arial"/>
+                <w:b/>
+                <w:sz w:val="22"/>
+                <w:szCs w:val="22"/>
+              </w:rPr>
+            </w:pPr>
+            <w:r>
+              <w:rPr>
+                <w:rFonts w:ascii="Arial" w:hAnsi="Arial" w:cs="Arial"/>
+                <w:b/>
+                <w:sz w:val="22"/>
+                <w:szCs w:val="22"/>
+              </w:rPr>
+              <w:t xml:space="preserve">Usuario: </w:t>
+            </w:r>
+            <w:r>
+              <w:rPr>
+                <w:rFonts w:ascii="Arial" w:hAnsi="Arial" w:cs="Arial"/>
+                <w:sz w:val="22"/>
+                <w:szCs w:val="22"/>
+              </w:rPr>
+              <w:t xml:space="preserve">Administrador </w:t>
+            </w:r>
+          </w:p>
+        </w:tc>
+      </w:tr>
+      <w:tr>
+        <w:trPr>
+          <w:trHeight w:val="567"/>
+        </w:trPr>
+        <w:tc>
+          <w:tcPr>
+            <w:tcW w:w="10194" w:type="dxa"/>
+            <w:gridSpan w:val="3"/>
+            <w:vAlign w:val="center"/>
+          </w:tcPr>
+          <w:p>
+            <w:pPr>
+              <w:rPr>
+                <w:rFonts w:ascii="Arial" w:hAnsi="Arial" w:cs="Arial"/>
+                <w:b/>
+                <w:sz w:val="22"/>
+                <w:szCs w:val="22"/>
+              </w:rPr>
+            </w:pPr>
+            <w:r>
+              <w:rPr>
+                <w:rFonts w:ascii="Arial" w:hAnsi="Arial" w:cs="Arial"/>
+                <w:b/>
+                <w:sz w:val="22"/>
+                <w:szCs w:val="22"/>
+              </w:rPr>
+              <w:t xml:space="preserve">Nombre historia: </w:t>
+            </w:r>
+            <w:r>
+              <w:rPr>
+                <w:rFonts w:ascii="Arial" w:hAnsi="Arial" w:cs="Arial"/>
+                <w:sz w:val="22"/>
+                <w:szCs w:val="22"/>
+              </w:rPr>
+              <w:t>Actualización de fichas medicas</w:t>
+            </w:r>
+          </w:p>
+        </w:tc>
+      </w:tr>
+      <w:tr>
+        <w:trPr>
+          <w:trHeight w:val="567"/>
+        </w:trPr>
+        <w:tc>
+          <w:tcPr>
+            <w:tcW w:w="5098" w:type="dxa"/>
+            <w:gridSpan w:val="2"/>
+            <w:vAlign w:val="center"/>
+          </w:tcPr>
+          <w:p>
+            <w:pPr>
+              <w:rPr>
+                <w:rFonts w:ascii="Arial" w:hAnsi="Arial" w:cs="Arial"/>
+                <w:b/>
+                <w:sz w:val="22"/>
+                <w:szCs w:val="22"/>
+              </w:rPr>
+            </w:pPr>
+            <w:r>
+              <w:rPr>
+                <w:rFonts w:ascii="Arial" w:hAnsi="Arial" w:cs="Arial"/>
+                <w:b/>
+                <w:sz w:val="22"/>
+                <w:szCs w:val="22"/>
+              </w:rPr>
+              <w:t xml:space="preserve">Prioridad en negocio:  </w:t>
+            </w:r>
+          </w:p>
+          <w:p>
+            <w:pPr>
+              <w:rPr>
+                <w:rFonts w:ascii="Arial" w:hAnsi="Arial" w:cs="Arial"/>
+                <w:sz w:val="22"/>
+                <w:szCs w:val="22"/>
+              </w:rPr>
+            </w:pPr>
+            <w:r>
+              <w:rPr>
+                <w:rFonts w:ascii="Arial" w:hAnsi="Arial" w:cs="Arial"/>
+                <w:sz w:val="22"/>
+                <w:szCs w:val="22"/>
+              </w:rPr>
+              <w:t xml:space="preserve"> Media </w:t>
+            </w:r>
+          </w:p>
+        </w:tc>
+        <w:tc>
+          <w:tcPr>
+            <w:tcW w:w="5096" w:type="dxa"/>
+            <w:vAlign w:val="center"/>
+          </w:tcPr>
+          <w:p>
+            <w:pPr>
+              <w:rPr>
+                <w:rFonts w:ascii="Arial" w:hAnsi="Arial" w:cs="Arial"/>
+                <w:b/>
+                <w:sz w:val="22"/>
+                <w:szCs w:val="22"/>
+              </w:rPr>
+            </w:pPr>
+            <w:r>
+              <w:rPr>
+                <w:rFonts w:ascii="Arial" w:hAnsi="Arial" w:cs="Arial"/>
+                <w:b/>
+                <w:sz w:val="22"/>
+                <w:szCs w:val="22"/>
+              </w:rPr>
+              <w:t xml:space="preserve">Riesgo en desarrollo: </w:t>
+            </w:r>
+          </w:p>
+          <w:p>
+            <w:pPr>
+              <w:rPr>
+                <w:rFonts w:ascii="Arial" w:hAnsi="Arial" w:cs="Arial"/>
+                <w:b/>
+                <w:sz w:val="22"/>
+                <w:szCs w:val="22"/>
+              </w:rPr>
+            </w:pPr>
+            <w:r>
+              <w:rPr>
+                <w:rFonts w:ascii="Arial" w:hAnsi="Arial" w:cs="Arial"/>
+                <w:sz w:val="22"/>
+                <w:szCs w:val="22"/>
+              </w:rPr>
+              <w:t>Media</w:t>
+            </w:r>
+          </w:p>
+        </w:tc>
+      </w:tr>
+      <w:tr>
+        <w:trPr>
+          <w:trHeight w:val="567"/>
+        </w:trPr>
+        <w:tc>
+          <w:tcPr>
+            <w:tcW w:w="0" w:type="auto"/>
+            <w:gridSpan w:val="2"/>
+            <w:vAlign w:val="center"/>
+          </w:tcPr>
+          <w:p>
+            <w:pPr>
+              <w:rPr>
+                <w:rFonts w:ascii="Arial" w:hAnsi="Arial" w:cs="Arial"/>
+                <w:sz w:val="22"/>
+                <w:szCs w:val="22"/>
+              </w:rPr>
+            </w:pPr>
+            <w:r>
+              <w:rPr>
+                <w:rFonts w:ascii="Arial" w:hAnsi="Arial" w:cs="Arial"/>
+                <w:b/>
+                <w:sz w:val="22"/>
+                <w:szCs w:val="22"/>
+              </w:rPr>
+              <w:t xml:space="preserve">Puntos estimados: </w:t>
+            </w:r>
+            <w:r>
+              <w:rPr>
+                <w:rFonts w:ascii="Arial" w:hAnsi="Arial" w:cs="Arial"/>
+                <w:sz w:val="22"/>
+                <w:szCs w:val="22"/>
+              </w:rPr>
+              <w:t>5</w:t>
+            </w:r>
+          </w:p>
+        </w:tc>
+        <w:tc>
+          <w:tcPr>
+            <w:tcW w:w="5096" w:type="dxa"/>
+            <w:vAlign w:val="center"/>
+          </w:tcPr>
+          <w:p>
+            <w:pPr>
+              <w:rPr>
+                <w:rFonts w:ascii="Arial" w:hAnsi="Arial" w:cs="Arial"/>
+                <w:b/>
+                <w:sz w:val="22"/>
+                <w:szCs w:val="22"/>
+              </w:rPr>
+            </w:pPr>
+            <w:r>
+              <w:rPr>
+                <w:rFonts w:ascii="Arial" w:hAnsi="Arial" w:cs="Arial"/>
+                <w:b/>
+                <w:sz w:val="22"/>
+                <w:szCs w:val="22"/>
+              </w:rPr>
+              <w:t>Iteración asignada:  2 - 3</w:t>
+            </w:r>
+          </w:p>
+        </w:tc>
+      </w:tr>
+      <w:tr>
+        <w:trPr>
+          <w:trHeight w:val="567"/>
+        </w:trPr>
+        <w:tc>
+          <w:tcPr>
+            <w:tcW w:w="0" w:type="auto"/>
+            <w:gridSpan w:val="3"/>
+            <w:vAlign w:val="center"/>
+          </w:tcPr>
+          <w:p>
+            <w:pPr>
+              <w:rPr>
+                <w:rFonts w:ascii="Arial" w:hAnsi="Arial" w:cs="Arial"/>
+                <w:b/>
+                <w:sz w:val="22"/>
+                <w:szCs w:val="22"/>
+              </w:rPr>
+            </w:pPr>
+            <w:r>
+              <w:rPr>
+                <w:rFonts w:ascii="Arial" w:hAnsi="Arial" w:cs="Arial"/>
+                <w:b/>
+                <w:sz w:val="22"/>
+                <w:szCs w:val="22"/>
+              </w:rPr>
+              <w:t xml:space="preserve">Programador responsable: </w:t>
+            </w:r>
+            <w:r>
+              <w:rPr>
+                <w:rFonts w:ascii="Arial" w:hAnsi="Arial" w:cs="Arial"/>
+                <w:sz w:val="22"/>
+                <w:szCs w:val="22"/>
+              </w:rPr>
+              <w:t>Ivan de la Cruz</w:t>
+            </w:r>
+          </w:p>
+        </w:tc>
+      </w:tr>
+      <w:tr>
+        <w:tc>
+          <w:tcPr>
+            <w:tcW w:w="10194" w:type="dxa"/>
+            <w:gridSpan w:val="3"/>
+            <w:vAlign w:val="center"/>
+          </w:tcPr>
+          <w:p>
+            <w:pPr>
+              <w:rPr>
+                <w:rFonts w:ascii="Arial" w:hAnsi="Arial" w:cs="Arial"/>
+                <w:b/>
+                <w:sz w:val="12"/>
+                <w:szCs w:val="12"/>
+              </w:rPr>
+            </w:pPr>
+          </w:p>
+          <w:p>
+            <w:pPr>
+              <w:rPr>
+                <w:rFonts w:ascii="Arial" w:hAnsi="Arial" w:cs="Arial"/>
+                <w:b/>
+                <w:sz w:val="22"/>
+                <w:szCs w:val="22"/>
+              </w:rPr>
+            </w:pPr>
+            <w:r>
+              <w:rPr>
+                <w:rFonts w:ascii="Arial" w:hAnsi="Arial" w:cs="Arial"/>
+                <w:b/>
+                <w:sz w:val="22"/>
+                <w:szCs w:val="22"/>
+              </w:rPr>
+              <w:t>Descripción:</w:t>
+            </w:r>
+          </w:p>
+          <w:p>
+            <w:pPr>
+              <w:rPr>
+                <w:rFonts w:ascii="Arial" w:hAnsi="Arial" w:cs="Arial"/>
+                <w:sz w:val="22"/>
+                <w:szCs w:val="22"/>
+              </w:rPr>
+            </w:pPr>
+            <w:r>
+              <w:rPr>
+                <w:rFonts w:ascii="Arial" w:hAnsi="Arial" w:cs="Arial"/>
+                <w:sz w:val="22"/>
+                <w:szCs w:val="22"/>
+              </w:rPr>
+              <w:t>El sistema permitirá agregar o modificar los datos necesarios en las fichas medicas de los pacientes.</w:t>
+            </w:r>
+          </w:p>
+          <w:p>
+            <w:pPr>
+              <w:rPr>
+                <w:rFonts w:ascii="Arial" w:hAnsi="Arial" w:cs="Arial"/>
+                <w:b/>
+                <w:sz w:val="22"/>
+                <w:szCs w:val="22"/>
+              </w:rPr>
+            </w:pPr>
+          </w:p>
+          <w:p>
+            <w:pPr>
+              <w:rPr>
+                <w:rFonts w:ascii="Arial" w:hAnsi="Arial" w:cs="Arial"/>
+                <w:b/>
+                <w:sz w:val="22"/>
+                <w:szCs w:val="22"/>
+              </w:rPr>
+            </w:pPr>
+          </w:p>
+        </w:tc>
+      </w:tr>
+      <w:tr>
+        <w:tc>
+          <w:tcPr>
+            <w:tcW w:w="10194" w:type="dxa"/>
+            <w:gridSpan w:val="3"/>
+            <w:vAlign w:val="center"/>
+          </w:tcPr>
+          <w:p>
+            <w:pPr>
+              <w:rPr>
+                <w:rFonts w:ascii="Arial" w:hAnsi="Arial" w:cs="Arial"/>
+                <w:b/>
+                <w:sz w:val="12"/>
+                <w:szCs w:val="12"/>
+              </w:rPr>
+            </w:pPr>
+          </w:p>
+          <w:p>
+            <w:pPr>
+              <w:rPr>
+                <w:rFonts w:ascii="Arial" w:hAnsi="Arial" w:cs="Arial"/>
+                <w:b/>
+                <w:sz w:val="22"/>
+                <w:szCs w:val="22"/>
+              </w:rPr>
+            </w:pPr>
+            <w:r>
+              <w:rPr>
+                <w:rFonts w:ascii="Arial" w:hAnsi="Arial" w:cs="Arial"/>
+                <w:b/>
+                <w:sz w:val="22"/>
+                <w:szCs w:val="22"/>
+              </w:rPr>
+              <w:t>Observaciones:</w:t>
+            </w:r>
+          </w:p>
+          <w:p>
+            <w:pPr>
+              <w:rPr>
+                <w:rFonts w:ascii="Arial" w:hAnsi="Arial" w:cs="Arial"/>
+                <w:b/>
+                <w:sz w:val="22"/>
+                <w:szCs w:val="22"/>
+              </w:rPr>
+            </w:pPr>
+          </w:p>
+          <w:p>
+            <w:pPr>
+              <w:rPr>
+                <w:rFonts w:ascii="Arial" w:hAnsi="Arial" w:cs="Arial"/>
+                <w:b/>
+                <w:sz w:val="22"/>
+                <w:szCs w:val="22"/>
+              </w:rPr>
+            </w:pPr>
+          </w:p>
+          <w:p>
+            <w:pPr>
+              <w:rPr>
+                <w:rFonts w:ascii="Arial" w:hAnsi="Arial" w:cs="Arial"/>
+                <w:b/>
+                <w:sz w:val="22"/>
+                <w:szCs w:val="22"/>
+              </w:rPr>
+            </w:pPr>
+          </w:p>
+        </w:tc>
+      </w:tr>
+    </w:tbl>
     <w:p/>
     <w:tbl>
       <w:tblPr>
@@ -3454,7 +3892,7 @@
                 <w:sz w:val="22"/>
                 <w:szCs w:val="22"/>
               </w:rPr>
-              <w:t>7</w:t>
+              <w:t>8</w:t>
             </w:r>
           </w:p>
         </w:tc>
@@ -3524,10 +3962,19 @@
             <w:r>
               <w:rPr>
                 <w:rFonts w:ascii="Arial" w:hAnsi="Arial" w:cs="Arial"/>
-                <w:sz w:val="22"/>
-                <w:szCs w:val="22"/>
-              </w:rPr>
-              <w:t>Actualización de fichas medicas</w:t>
+                <w:bCs/>
+                <w:sz w:val="22"/>
+                <w:szCs w:val="22"/>
+              </w:rPr>
+              <w:t>Registro de c</w:t>
+            </w:r>
+            <w:r>
+              <w:rPr>
+                <w:rFonts w:ascii="Arial" w:hAnsi="Arial" w:cs="Arial"/>
+                <w:sz w:val="22"/>
+                <w:szCs w:val="22"/>
+              </w:rPr>
+              <w:t xml:space="preserve">onsultas medicas </w:t>
             </w:r>
           </w:p>
         </w:tc>
@@ -3558,16 +4005,7 @@
                 <w:sz w:val="22"/>
                 <w:szCs w:val="22"/>
               </w:rPr>
-              <w:t>Prioridad en</w:t>
-            </w:r>
-            <w:r>
-              <w:rPr>
-                <w:rFonts w:ascii="Arial" w:hAnsi="Arial" w:cs="Arial"/>
-                <w:b/>
-                <w:sz w:val="22"/>
-                <w:szCs w:val="22"/>
-              </w:rPr>
-              <w:t xml:space="preserve"> negocio:  </w:t>
+              <w:t xml:space="preserve">Prioridad en negocio:  </w:t>
             </w:r>
           </w:p>
           <w:p>
@@ -3784,23 +4222,15 @@
                 <w:sz w:val="22"/>
                 <w:szCs w:val="22"/>
               </w:rPr>
-              <w:t>El sistema permitirá</w:t>
-            </w:r>
-            <w:r>
-              <w:rPr>
-                <w:rFonts w:ascii="Arial" w:hAnsi="Arial" w:cs="Arial"/>
-                <w:sz w:val="22"/>
-                <w:szCs w:val="22"/>
-              </w:rPr>
-              <w:t xml:space="preserve"> agregar o modificar los datos necesarios en las fichas medicas de los pacientes</w:t>
-            </w:r>
-            <w:r>
-              <w:rPr>
-                <w:rFonts w:ascii="Arial" w:hAnsi="Arial" w:cs="Arial"/>
-                <w:sz w:val="22"/>
-                <w:szCs w:val="22"/>
-              </w:rPr>
-              <w:t>.</w:t>
+              <w:t xml:space="preserve">El sistema permitirá agregar </w:t>
+            </w:r>
+            <w:r>
+              <w:rPr>
+                <w:rFonts w:ascii="Arial" w:hAnsi="Arial" w:cs="Arial"/>
+                <w:sz w:val="22"/>
+                <w:szCs w:val="22"/>
+              </w:rPr>
+              <w:t>las consultas medicas que la clínica ofrece a los pacientes.</w:t>
             </w:r>
           </w:p>
           <w:p>
@@ -3895,15 +4325,17 @@
       </w:tr>
     </w:tbl>
     <w:p/>
-    <w:p/>
     <w:p>
+      <w:pPr>
+        <w:spacing w:after="160" w:line="259" w:lineRule="auto"/>
+      </w:pPr>
       <w:r>
-        <w:t xml:space="preserve"> </w:t>
+        <w:br w:type="page"/>
       </w:r>
     </w:p>
     <w:tbl>
       <w:tblPr>
-        <w:tblpPr w:leftFromText="141" w:rightFromText="141" w:vertAnchor="text" w:horzAnchor="margin" w:tblpY="490"/>
+        <w:tblpPr w:leftFromText="141" w:rightFromText="141" w:vertAnchor="text" w:horzAnchor="margin" w:tblpY="117"/>
         <w:tblW w:w="0" w:type="auto"/>
         <w:tblBorders>
           <w:top w:val="single" w:sz="4" w:space="0" w:color="auto"/>
@@ -3948,6 +4380,7 @@
                 <w:b/>
                 <w:szCs w:val="24"/>
               </w:rPr>
+              <w:lastRenderedPageBreak/>
               <w:t>Historia de Usuario</w:t>
             </w:r>
           </w:p>
@@ -3978,16 +4411,7 @@
                 <w:sz w:val="22"/>
                 <w:szCs w:val="22"/>
               </w:rPr>
-              <w:t>ID: H00</w:t>
-            </w:r>
-            <w:r>
-              <w:rPr>
-                <w:rFonts w:ascii="Arial" w:hAnsi="Arial" w:cs="Arial"/>
-                <w:b/>
-                <w:sz w:val="22"/>
-                <w:szCs w:val="22"/>
-              </w:rPr>
-              <w:t>8</w:t>
+              <w:t>ID: H009</w:t>
             </w:r>
           </w:p>
         </w:tc>
@@ -4061,7 +4485,7 @@
                 <w:sz w:val="22"/>
                 <w:szCs w:val="22"/>
               </w:rPr>
-              <w:t>Registro de c</w:t>
+              <w:t>Actualización de c</w:t>
             </w:r>
             <w:r>
               <w:rPr>
@@ -4223,7 +4647,7 @@
                 <w:sz w:val="22"/>
                 <w:szCs w:val="22"/>
               </w:rPr>
-              <w:t>Iteración asignada:  2 - 3</w:t>
+              <w:t>Iteración asignada:   3</w:t>
             </w:r>
           </w:p>
         </w:tc>
@@ -4317,26 +4741,8 @@
                 <w:sz w:val="22"/>
                 <w:szCs w:val="22"/>
               </w:rPr>
-              <w:t xml:space="preserve">El sistema permitirá agregar </w:t>
-            </w:r>
-            <w:r>
-              <w:rPr>
-                <w:rFonts w:ascii="Arial" w:hAnsi="Arial" w:cs="Arial"/>
-                <w:sz w:val="22"/>
-                <w:szCs w:val="22"/>
-              </w:rPr>
-              <w:t>las consultas medicas que la clínica ofrece a los pacientes.</w:t>
-            </w:r>
-          </w:p>
-          <w:p>
-            <w:pPr>
-              <w:rPr>
-                <w:rFonts w:ascii="Arial" w:hAnsi="Arial" w:cs="Arial"/>
-                <w:b/>
-                <w:sz w:val="22"/>
-                <w:szCs w:val="22"/>
-              </w:rPr>
-            </w:pPr>
+              <w:t>El sistema permitirá agregar y modificar los datos necesarios de las consultas médicas existentes</w:t>
+            </w:r>
           </w:p>
           <w:p>
             <w:pPr>
@@ -4419,11 +4825,10 @@
         </w:tc>
       </w:tr>
     </w:tbl>
-    <w:p/>
     <w:p/>
     <w:tbl>
       <w:tblPr>
-        <w:tblpPr w:leftFromText="141" w:rightFromText="141" w:vertAnchor="text" w:horzAnchor="margin" w:tblpY="490"/>
+        <w:tblpPr w:leftFromText="141" w:rightFromText="141" w:vertAnchor="text" w:horzAnchor="margin" w:tblpY="157"/>
         <w:tblW w:w="0" w:type="auto"/>
         <w:tblBorders>
           <w:top w:val="single" w:sz="4" w:space="0" w:color="auto"/>
@@ -4468,7 +4873,6 @@
                 <w:b/>
                 <w:szCs w:val="24"/>
               </w:rPr>
-              <w:lastRenderedPageBreak/>
               <w:t>Historia de Usuario</w:t>
             </w:r>
           </w:p>
@@ -4499,16 +4903,7 @@
                 <w:sz w:val="22"/>
                 <w:szCs w:val="22"/>
               </w:rPr>
-              <w:t>ID: H00</w:t>
-            </w:r>
-            <w:r>
-              <w:rPr>
-                <w:rFonts w:ascii="Arial" w:hAnsi="Arial" w:cs="Arial"/>
-                <w:b/>
-                <w:sz w:val="22"/>
-                <w:szCs w:val="22"/>
-              </w:rPr>
-              <w:t>9</w:t>
+              <w:t>ID: H010</w:t>
             </w:r>
           </w:p>
         </w:tc>
@@ -4582,24 +4977,15 @@
                 <w:sz w:val="22"/>
                 <w:szCs w:val="22"/>
               </w:rPr>
-              <w:t>Actualización</w:t>
-            </w:r>
-            <w:r>
-              <w:rPr>
-                <w:rFonts w:ascii="Arial" w:hAnsi="Arial" w:cs="Arial"/>
-                <w:bCs/>
-                <w:sz w:val="22"/>
-                <w:szCs w:val="22"/>
-              </w:rPr>
-              <w:t xml:space="preserve"> de c</w:t>
-            </w:r>
-            <w:r>
-              <w:rPr>
-                <w:rFonts w:ascii="Arial" w:hAnsi="Arial" w:cs="Arial"/>
-                <w:sz w:val="22"/>
-                <w:szCs w:val="22"/>
-              </w:rPr>
-              <w:t xml:space="preserve">onsultas medicas </w:t>
+              <w:t>Registro de citas medicas</w:t>
+            </w:r>
+            <w:r>
+              <w:rPr>
+                <w:rFonts w:ascii="Arial" w:hAnsi="Arial" w:cs="Arial"/>
+                <w:sz w:val="22"/>
+                <w:szCs w:val="22"/>
+              </w:rPr>
+              <w:t xml:space="preserve"> </w:t>
             </w:r>
           </w:p>
         </w:tc>
@@ -4647,7 +5033,7 @@
                 <w:sz w:val="22"/>
                 <w:szCs w:val="22"/>
               </w:rPr>
-              <w:t xml:space="preserve"> Media </w:t>
+              <w:t xml:space="preserve"> Alta </w:t>
             </w:r>
           </w:p>
         </w:tc>
@@ -4720,15 +5106,7 @@
                 <w:sz w:val="22"/>
                 <w:szCs w:val="22"/>
               </w:rPr>
-              <w:t xml:space="preserve">Puntos estimados: </w:t>
-            </w:r>
-            <w:r>
-              <w:rPr>
-                <w:rFonts w:ascii="Arial" w:hAnsi="Arial" w:cs="Arial"/>
-                <w:sz w:val="22"/>
-                <w:szCs w:val="22"/>
-              </w:rPr>
-              <w:t>5</w:t>
+              <w:t>Puntos estimados: 3.5</w:t>
             </w:r>
           </w:p>
         </w:tc>
@@ -4753,7 +5131,7 @@
                 <w:sz w:val="22"/>
                 <w:szCs w:val="22"/>
               </w:rPr>
-              <w:t>Iteración asignada:   3</w:t>
+              <w:t>Iteración asignada:  3</w:t>
             </w:r>
           </w:p>
         </w:tc>
@@ -4847,31 +5225,117 @@
                 <w:sz w:val="22"/>
                 <w:szCs w:val="22"/>
               </w:rPr>
-              <w:t xml:space="preserve">El sistema permitirá agregar </w:t>
-            </w:r>
-            <w:r>
-              <w:rPr>
-                <w:rFonts w:ascii="Arial" w:hAnsi="Arial" w:cs="Arial"/>
-                <w:sz w:val="22"/>
-                <w:szCs w:val="22"/>
-              </w:rPr>
-              <w:t xml:space="preserve">y modificar los datos necesarios de </w:t>
-            </w:r>
-            <w:r>
-              <w:rPr>
-                <w:rFonts w:ascii="Arial" w:hAnsi="Arial" w:cs="Arial"/>
-                <w:sz w:val="22"/>
-                <w:szCs w:val="22"/>
-              </w:rPr>
-              <w:t xml:space="preserve">las consultas </w:t>
-            </w:r>
-            <w:r>
-              <w:rPr>
-                <w:rFonts w:ascii="Arial" w:hAnsi="Arial" w:cs="Arial"/>
-                <w:sz w:val="22"/>
-                <w:szCs w:val="22"/>
-              </w:rPr>
-              <w:t>médicas existentes</w:t>
+              <w:t>El sistema permitirá agregar las citas medicas de los pacientes con los siguientes datos:</w:t>
+            </w:r>
+          </w:p>
+          <w:p>
+            <w:pPr>
+              <w:pStyle w:val="Prrafodelista"/>
+              <w:numPr>
+                <w:ilvl w:val="0"/>
+                <w:numId w:val="5"/>
+              </w:numPr>
+              <w:rPr>
+                <w:rFonts w:ascii="Arial" w:hAnsi="Arial" w:cs="Arial"/>
+                <w:sz w:val="22"/>
+                <w:szCs w:val="22"/>
+              </w:rPr>
+            </w:pPr>
+            <w:r>
+              <w:rPr>
+                <w:rFonts w:ascii="Arial" w:hAnsi="Arial" w:cs="Arial"/>
+                <w:sz w:val="22"/>
+                <w:szCs w:val="22"/>
+              </w:rPr>
+              <w:t>Fecha</w:t>
+            </w:r>
+          </w:p>
+          <w:p>
+            <w:pPr>
+              <w:pStyle w:val="Prrafodelista"/>
+              <w:numPr>
+                <w:ilvl w:val="0"/>
+                <w:numId w:val="5"/>
+              </w:numPr>
+              <w:rPr>
+                <w:rFonts w:ascii="Arial" w:hAnsi="Arial" w:cs="Arial"/>
+                <w:sz w:val="22"/>
+                <w:szCs w:val="22"/>
+              </w:rPr>
+            </w:pPr>
+            <w:r>
+              <w:rPr>
+                <w:rFonts w:ascii="Arial" w:hAnsi="Arial" w:cs="Arial"/>
+                <w:sz w:val="22"/>
+                <w:szCs w:val="22"/>
+              </w:rPr>
+              <w:t>Hora</w:t>
+            </w:r>
+          </w:p>
+          <w:p>
+            <w:pPr>
+              <w:pStyle w:val="Prrafodelista"/>
+              <w:numPr>
+                <w:ilvl w:val="0"/>
+                <w:numId w:val="5"/>
+              </w:numPr>
+              <w:rPr>
+                <w:rFonts w:ascii="Arial" w:hAnsi="Arial" w:cs="Arial"/>
+                <w:sz w:val="22"/>
+                <w:szCs w:val="22"/>
+              </w:rPr>
+            </w:pPr>
+            <w:r>
+              <w:rPr>
+                <w:rFonts w:ascii="Arial" w:hAnsi="Arial" w:cs="Arial"/>
+                <w:sz w:val="22"/>
+                <w:szCs w:val="22"/>
+              </w:rPr>
+              <w:t>Paciente</w:t>
+            </w:r>
+          </w:p>
+          <w:p>
+            <w:pPr>
+              <w:pStyle w:val="Prrafodelista"/>
+              <w:numPr>
+                <w:ilvl w:val="0"/>
+                <w:numId w:val="5"/>
+              </w:numPr>
+              <w:rPr>
+                <w:rFonts w:ascii="Arial" w:hAnsi="Arial" w:cs="Arial"/>
+                <w:sz w:val="22"/>
+                <w:szCs w:val="22"/>
+              </w:rPr>
+            </w:pPr>
+            <w:r>
+              <w:rPr>
+                <w:rFonts w:ascii="Arial" w:hAnsi="Arial" w:cs="Arial"/>
+                <w:sz w:val="22"/>
+                <w:szCs w:val="22"/>
+              </w:rPr>
+              <w:t>Doctor</w:t>
+            </w:r>
+          </w:p>
+          <w:p>
+            <w:pPr>
+              <w:pStyle w:val="Prrafodelista"/>
+              <w:numPr>
+                <w:ilvl w:val="0"/>
+                <w:numId w:val="5"/>
+              </w:numPr>
+              <w:rPr>
+                <w:rFonts w:ascii="Arial" w:hAnsi="Arial" w:cs="Arial"/>
+                <w:sz w:val="22"/>
+                <w:szCs w:val="22"/>
+              </w:rPr>
+            </w:pPr>
+            <w:r>
+              <w:rPr>
+                <w:rFonts w:ascii="Arial" w:hAnsi="Arial" w:cs="Arial"/>
+                <w:sz w:val="22"/>
+                <w:szCs w:val="22"/>
+              </w:rPr>
+              <w:t>Consulta medica</w:t>
             </w:r>
           </w:p>
           <w:p>
@@ -4955,11 +5419,22 @@
         </w:tc>
       </w:tr>
     </w:tbl>
-    <w:p/>
-    <w:p/>
+    <w:p>
+      <w:pPr>
+        <w:spacing w:after="160" w:line="259" w:lineRule="auto"/>
+      </w:pPr>
+    </w:p>
+    <w:p>
+      <w:pPr>
+        <w:spacing w:after="160" w:line="259" w:lineRule="auto"/>
+      </w:pPr>
+      <w:r>
+        <w:br w:type="page"/>
+      </w:r>
+    </w:p>
     <w:tbl>
       <w:tblPr>
-        <w:tblpPr w:leftFromText="141" w:rightFromText="141" w:vertAnchor="text" w:horzAnchor="margin" w:tblpY="490"/>
+        <w:tblpPr w:leftFromText="141" w:rightFromText="141" w:vertAnchor="text" w:horzAnchor="margin" w:tblpY="138"/>
         <w:tblW w:w="0" w:type="auto"/>
         <w:tblBorders>
           <w:top w:val="single" w:sz="4" w:space="0" w:color="auto"/>
@@ -5004,6 +5479,7 @@
                 <w:b/>
                 <w:szCs w:val="24"/>
               </w:rPr>
+              <w:lastRenderedPageBreak/>
               <w:t>Historia de Usuario</w:t>
             </w:r>
           </w:p>
@@ -5034,16 +5510,7 @@
                 <w:sz w:val="22"/>
                 <w:szCs w:val="22"/>
               </w:rPr>
-              <w:t>ID: H0</w:t>
-            </w:r>
-            <w:r>
-              <w:rPr>
-                <w:rFonts w:ascii="Arial" w:hAnsi="Arial" w:cs="Arial"/>
-                <w:b/>
-                <w:sz w:val="22"/>
-                <w:szCs w:val="22"/>
-              </w:rPr>
-              <w:t>10</w:t>
+              <w:t>ID: H011</w:t>
             </w:r>
           </w:p>
         </w:tc>
@@ -5117,7 +5584,7 @@
                 <w:sz w:val="22"/>
                 <w:szCs w:val="22"/>
               </w:rPr>
-              <w:t>Registro de citas medicas</w:t>
+              <w:t>Actualización de citas medicas</w:t>
             </w:r>
             <w:r>
               <w:rPr>
@@ -5173,23 +5640,7 @@
                 <w:sz w:val="22"/>
                 <w:szCs w:val="22"/>
               </w:rPr>
-              <w:t xml:space="preserve"> </w:t>
-            </w:r>
-            <w:r>
-              <w:rPr>
-                <w:rFonts w:ascii="Arial" w:hAnsi="Arial" w:cs="Arial"/>
-                <w:sz w:val="22"/>
-                <w:szCs w:val="22"/>
-              </w:rPr>
-              <w:t>Alta</w:t>
-            </w:r>
-            <w:r>
-              <w:rPr>
-                <w:rFonts w:ascii="Arial" w:hAnsi="Arial" w:cs="Arial"/>
-                <w:sz w:val="22"/>
-                <w:szCs w:val="22"/>
-              </w:rPr>
-              <w:t xml:space="preserve"> </w:t>
+              <w:t xml:space="preserve"> Baja </w:t>
             </w:r>
           </w:p>
         </w:tc>
@@ -5262,15 +5713,7 @@
                 <w:sz w:val="22"/>
                 <w:szCs w:val="22"/>
               </w:rPr>
-              <w:t xml:space="preserve">Puntos estimados: </w:t>
-            </w:r>
-            <w:r>
-              <w:rPr>
-                <w:rFonts w:ascii="Arial" w:hAnsi="Arial" w:cs="Arial"/>
-                <w:sz w:val="22"/>
-                <w:szCs w:val="22"/>
-              </w:rPr>
-              <w:t>5</w:t>
+              <w:t>Puntos estimados: 3</w:t>
             </w:r>
           </w:p>
         </w:tc>
@@ -5389,125 +5832,7 @@
                 <w:sz w:val="22"/>
                 <w:szCs w:val="22"/>
               </w:rPr>
-              <w:t xml:space="preserve">El sistema permitirá agregar </w:t>
-            </w:r>
-            <w:r>
-              <w:rPr>
-                <w:rFonts w:ascii="Arial" w:hAnsi="Arial" w:cs="Arial"/>
-                <w:sz w:val="22"/>
-                <w:szCs w:val="22"/>
-              </w:rPr>
-              <w:t>las citas medicas de los pacientes con los siguientes datos:</w:t>
-            </w:r>
-          </w:p>
-          <w:p>
-            <w:pPr>
-              <w:pStyle w:val="Prrafodelista"/>
-              <w:numPr>
-                <w:ilvl w:val="0"/>
-                <w:numId w:val="5"/>
-              </w:numPr>
-              <w:rPr>
-                <w:rFonts w:ascii="Arial" w:hAnsi="Arial" w:cs="Arial"/>
-                <w:sz w:val="22"/>
-                <w:szCs w:val="22"/>
-              </w:rPr>
-            </w:pPr>
-            <w:r>
-              <w:rPr>
-                <w:rFonts w:ascii="Arial" w:hAnsi="Arial" w:cs="Arial"/>
-                <w:sz w:val="22"/>
-                <w:szCs w:val="22"/>
-              </w:rPr>
-              <w:t>Fecha</w:t>
-            </w:r>
-          </w:p>
-          <w:p>
-            <w:pPr>
-              <w:pStyle w:val="Prrafodelista"/>
-              <w:numPr>
-                <w:ilvl w:val="0"/>
-                <w:numId w:val="5"/>
-              </w:numPr>
-              <w:rPr>
-                <w:rFonts w:ascii="Arial" w:hAnsi="Arial" w:cs="Arial"/>
-                <w:sz w:val="22"/>
-                <w:szCs w:val="22"/>
-              </w:rPr>
-            </w:pPr>
-            <w:r>
-              <w:rPr>
-                <w:rFonts w:ascii="Arial" w:hAnsi="Arial" w:cs="Arial"/>
-                <w:sz w:val="22"/>
-                <w:szCs w:val="22"/>
-              </w:rPr>
-              <w:t>Hora</w:t>
-            </w:r>
-          </w:p>
-          <w:p>
-            <w:pPr>
-              <w:pStyle w:val="Prrafodelista"/>
-              <w:numPr>
-                <w:ilvl w:val="0"/>
-                <w:numId w:val="5"/>
-              </w:numPr>
-              <w:rPr>
-                <w:rFonts w:ascii="Arial" w:hAnsi="Arial" w:cs="Arial"/>
-                <w:sz w:val="22"/>
-                <w:szCs w:val="22"/>
-              </w:rPr>
-            </w:pPr>
-            <w:r>
-              <w:rPr>
-                <w:rFonts w:ascii="Arial" w:hAnsi="Arial" w:cs="Arial"/>
-                <w:sz w:val="22"/>
-                <w:szCs w:val="22"/>
-              </w:rPr>
-              <w:t>Paciente</w:t>
-            </w:r>
-          </w:p>
-          <w:p>
-            <w:pPr>
-              <w:pStyle w:val="Prrafodelista"/>
-              <w:numPr>
-                <w:ilvl w:val="0"/>
-                <w:numId w:val="5"/>
-              </w:numPr>
-              <w:rPr>
-                <w:rFonts w:ascii="Arial" w:hAnsi="Arial" w:cs="Arial"/>
-                <w:sz w:val="22"/>
-                <w:szCs w:val="22"/>
-              </w:rPr>
-            </w:pPr>
-            <w:r>
-              <w:rPr>
-                <w:rFonts w:ascii="Arial" w:hAnsi="Arial" w:cs="Arial"/>
-                <w:sz w:val="22"/>
-                <w:szCs w:val="22"/>
-              </w:rPr>
-              <w:t>Doctor</w:t>
-            </w:r>
-          </w:p>
-          <w:p>
-            <w:pPr>
-              <w:pStyle w:val="Prrafodelista"/>
-              <w:numPr>
-                <w:ilvl w:val="0"/>
-                <w:numId w:val="5"/>
-              </w:numPr>
-              <w:rPr>
-                <w:rFonts w:ascii="Arial" w:hAnsi="Arial" w:cs="Arial"/>
-                <w:sz w:val="22"/>
-                <w:szCs w:val="22"/>
-              </w:rPr>
-            </w:pPr>
-            <w:r>
-              <w:rPr>
-                <w:rFonts w:ascii="Arial" w:hAnsi="Arial" w:cs="Arial"/>
-                <w:sz w:val="22"/>
-                <w:szCs w:val="22"/>
-              </w:rPr>
-              <w:t>Consulta medica</w:t>
+              <w:t>El sistema permitirá agregar o modificar los datos necesarios de las citas médicas de los pacientes.</w:t>
             </w:r>
           </w:p>
           <w:p>
@@ -5591,20 +5916,14 @@
         </w:tc>
       </w:tr>
     </w:tbl>
-    <w:p/>
-    <w:p/>
-    <w:p/>
     <w:p>
       <w:pPr>
         <w:spacing w:after="160" w:line="259" w:lineRule="auto"/>
       </w:pPr>
-      <w:r>
-        <w:br w:type="page"/>
-      </w:r>
     </w:p>
     <w:tbl>
       <w:tblPr>
-        <w:tblpPr w:leftFromText="141" w:rightFromText="141" w:vertAnchor="text" w:horzAnchor="margin" w:tblpY="490"/>
+        <w:tblpPr w:leftFromText="141" w:rightFromText="141" w:vertAnchor="text" w:horzAnchor="margin" w:tblpY="41"/>
         <w:tblW w:w="0" w:type="auto"/>
         <w:tblBorders>
           <w:top w:val="single" w:sz="4" w:space="0" w:color="auto"/>
@@ -5649,7 +5968,6 @@
                 <w:b/>
                 <w:szCs w:val="24"/>
               </w:rPr>
-              <w:lastRenderedPageBreak/>
               <w:t>Historia de Usuario</w:t>
             </w:r>
           </w:p>
@@ -5680,16 +5998,7 @@
                 <w:sz w:val="22"/>
                 <w:szCs w:val="22"/>
               </w:rPr>
-              <w:t>ID: H01</w:t>
-            </w:r>
-            <w:r>
-              <w:rPr>
-                <w:rFonts w:ascii="Arial" w:hAnsi="Arial" w:cs="Arial"/>
-                <w:b/>
-                <w:sz w:val="22"/>
-                <w:szCs w:val="22"/>
-              </w:rPr>
-              <w:t>1</w:t>
+              <w:t>ID: H012</w:t>
             </w:r>
           </w:p>
         </w:tc>
@@ -5763,16 +6072,7 @@
                 <w:sz w:val="22"/>
                 <w:szCs w:val="22"/>
               </w:rPr>
-              <w:t>Actualización</w:t>
-            </w:r>
-            <w:r>
-              <w:rPr>
-                <w:rFonts w:ascii="Arial" w:hAnsi="Arial" w:cs="Arial"/>
-                <w:bCs/>
-                <w:sz w:val="22"/>
-                <w:szCs w:val="22"/>
-              </w:rPr>
-              <w:t xml:space="preserve"> de citas medicas</w:t>
+              <w:t>Agenda</w:t>
             </w:r>
             <w:r>
               <w:rPr>
@@ -5828,23 +6128,7 @@
                 <w:sz w:val="22"/>
                 <w:szCs w:val="22"/>
               </w:rPr>
-              <w:t xml:space="preserve"> </w:t>
-            </w:r>
-            <w:r>
-              <w:rPr>
-                <w:rFonts w:ascii="Arial" w:hAnsi="Arial" w:cs="Arial"/>
-                <w:sz w:val="22"/>
-                <w:szCs w:val="22"/>
-              </w:rPr>
-              <w:t>Baja</w:t>
-            </w:r>
-            <w:r>
-              <w:rPr>
-                <w:rFonts w:ascii="Arial" w:hAnsi="Arial" w:cs="Arial"/>
-                <w:sz w:val="22"/>
-                <w:szCs w:val="22"/>
-              </w:rPr>
-              <w:t xml:space="preserve"> </w:t>
+              <w:t xml:space="preserve"> Media </w:t>
             </w:r>
           </w:p>
         </w:tc>
@@ -5887,7 +6171,7 @@
                 <w:sz w:val="22"/>
                 <w:szCs w:val="22"/>
               </w:rPr>
-              <w:t>Media</w:t>
+              <w:t>Alto</w:t>
             </w:r>
           </w:p>
         </w:tc>
@@ -5950,7 +6234,7 @@
                 <w:sz w:val="22"/>
                 <w:szCs w:val="22"/>
               </w:rPr>
-              <w:t>Iteración asignada:  3</w:t>
+              <w:t>Iteración asignada:  4</w:t>
             </w:r>
           </w:p>
         </w:tc>
@@ -6044,47 +6328,7 @@
                 <w:sz w:val="22"/>
                 <w:szCs w:val="22"/>
               </w:rPr>
-              <w:t xml:space="preserve">El sistema permitirá agregar </w:t>
-            </w:r>
-            <w:r>
-              <w:rPr>
-                <w:rFonts w:ascii="Arial" w:hAnsi="Arial" w:cs="Arial"/>
-                <w:sz w:val="22"/>
-                <w:szCs w:val="22"/>
-              </w:rPr>
-              <w:t xml:space="preserve">o modificar los datos necesarios de </w:t>
-            </w:r>
-            <w:r>
-              <w:rPr>
-                <w:rFonts w:ascii="Arial" w:hAnsi="Arial" w:cs="Arial"/>
-                <w:sz w:val="22"/>
-                <w:szCs w:val="22"/>
-              </w:rPr>
-              <w:t xml:space="preserve">las citas </w:t>
-            </w:r>
-            <w:r>
-              <w:rPr>
-                <w:rFonts w:ascii="Arial" w:hAnsi="Arial" w:cs="Arial"/>
-                <w:sz w:val="22"/>
-                <w:szCs w:val="22"/>
-              </w:rPr>
-              <w:t>médicas</w:t>
-            </w:r>
-            <w:r>
-              <w:rPr>
-                <w:rFonts w:ascii="Arial" w:hAnsi="Arial" w:cs="Arial"/>
-                <w:sz w:val="22"/>
-                <w:szCs w:val="22"/>
-              </w:rPr>
-              <w:t xml:space="preserve"> de los pacientes</w:t>
-            </w:r>
-            <w:r>
-              <w:rPr>
-                <w:rFonts w:ascii="Arial" w:hAnsi="Arial" w:cs="Arial"/>
-                <w:sz w:val="22"/>
-                <w:szCs w:val="22"/>
-              </w:rPr>
-              <w:t>.</w:t>
+              <w:t>El administrador podrá visualizar en una agenda con las citas planificadas por día, semana y mes.</w:t>
             </w:r>
           </w:p>
           <w:p>
@@ -6168,6 +6412,2002 @@
         </w:tc>
       </w:tr>
     </w:tbl>
+    <w:p/>
+    <w:p>
+      <w:pPr>
+        <w:spacing w:after="160" w:line="259" w:lineRule="auto"/>
+      </w:pPr>
+      <w:r>
+        <w:br w:type="page"/>
+      </w:r>
+    </w:p>
+    <w:tbl>
+      <w:tblPr>
+        <w:tblpPr w:leftFromText="141" w:rightFromText="141" w:vertAnchor="text" w:horzAnchor="margin" w:tblpY="53"/>
+        <w:tblW w:w="0" w:type="auto"/>
+        <w:tblBorders>
+          <w:top w:val="single" w:sz="4" w:space="0" w:color="auto"/>
+          <w:left w:val="single" w:sz="4" w:space="0" w:color="auto"/>
+          <w:bottom w:val="single" w:sz="4" w:space="0" w:color="auto"/>
+          <w:right w:val="single" w:sz="4" w:space="0" w:color="auto"/>
+          <w:insideH w:val="single" w:sz="4" w:space="0" w:color="auto"/>
+          <w:insideV w:val="single" w:sz="4" w:space="0" w:color="auto"/>
+        </w:tblBorders>
+        <w:tblLook w:val="01E0" w:firstRow="1" w:lastRow="1" w:firstColumn="1" w:lastColumn="1" w:noHBand="0" w:noVBand="0"/>
+      </w:tblPr>
+      <w:tblGrid>
+        <w:gridCol w:w="1975"/>
+        <w:gridCol w:w="3123"/>
+        <w:gridCol w:w="5096"/>
+      </w:tblGrid>
+      <w:tr>
+        <w:trPr>
+          <w:trHeight w:val="570"/>
+        </w:trPr>
+        <w:tc>
+          <w:tcPr>
+            <w:tcW w:w="10194" w:type="dxa"/>
+            <w:gridSpan w:val="3"/>
+            <w:shd w:val="clear" w:color="auto" w:fill="E6E6E6"/>
+            <w:vAlign w:val="center"/>
+          </w:tcPr>
+          <w:p>
+            <w:pPr>
+              <w:pStyle w:val="Encabezado"/>
+              <w:ind w:left="142"/>
+              <w:jc w:val="right"/>
+              <w:rPr>
+                <w:rFonts w:ascii="Arial" w:hAnsi="Arial" w:cs="Arial"/>
+                <w:b/>
+                <w:szCs w:val="24"/>
+              </w:rPr>
+            </w:pPr>
+            <w:r>
+              <w:rPr>
+                <w:rFonts w:ascii="Arial" w:hAnsi="Arial" w:cs="Arial"/>
+                <w:b/>
+                <w:szCs w:val="24"/>
+              </w:rPr>
+              <w:lastRenderedPageBreak/>
+              <w:t>Historia de Usuario</w:t>
+            </w:r>
+          </w:p>
+        </w:tc>
+      </w:tr>
+      <w:tr>
+        <w:trPr>
+          <w:trHeight w:val="567"/>
+        </w:trPr>
+        <w:tc>
+          <w:tcPr>
+            <w:tcW w:w="1975" w:type="dxa"/>
+            <w:vAlign w:val="center"/>
+          </w:tcPr>
+          <w:p>
+            <w:pPr>
+              <w:rPr>
+                <w:rFonts w:ascii="Arial" w:hAnsi="Arial" w:cs="Arial"/>
+                <w:b/>
+                <w:sz w:val="22"/>
+                <w:szCs w:val="22"/>
+              </w:rPr>
+            </w:pPr>
+            <w:r>
+              <w:rPr>
+                <w:rFonts w:ascii="Arial" w:hAnsi="Arial" w:cs="Arial"/>
+                <w:b/>
+                <w:sz w:val="22"/>
+                <w:szCs w:val="22"/>
+              </w:rPr>
+              <w:t>ID: H013</w:t>
+            </w:r>
+          </w:p>
+        </w:tc>
+        <w:tc>
+          <w:tcPr>
+            <w:tcW w:w="8219" w:type="dxa"/>
+            <w:gridSpan w:val="2"/>
+            <w:vAlign w:val="center"/>
+          </w:tcPr>
+          <w:p>
+            <w:pPr>
+              <w:rPr>
+                <w:rFonts w:ascii="Arial" w:hAnsi="Arial" w:cs="Arial"/>
+                <w:b/>
+                <w:sz w:val="22"/>
+                <w:szCs w:val="22"/>
+              </w:rPr>
+            </w:pPr>
+            <w:r>
+              <w:rPr>
+                <w:rFonts w:ascii="Arial" w:hAnsi="Arial" w:cs="Arial"/>
+                <w:b/>
+                <w:sz w:val="22"/>
+                <w:szCs w:val="22"/>
+              </w:rPr>
+              <w:t xml:space="preserve">Usuario: </w:t>
+            </w:r>
+            <w:r>
+              <w:rPr>
+                <w:rFonts w:ascii="Arial" w:hAnsi="Arial" w:cs="Arial"/>
+                <w:sz w:val="22"/>
+                <w:szCs w:val="22"/>
+              </w:rPr>
+              <w:t xml:space="preserve">Administrador </w:t>
+            </w:r>
+          </w:p>
+        </w:tc>
+      </w:tr>
+      <w:tr>
+        <w:trPr>
+          <w:trHeight w:val="567"/>
+        </w:trPr>
+        <w:tc>
+          <w:tcPr>
+            <w:tcW w:w="10194" w:type="dxa"/>
+            <w:gridSpan w:val="3"/>
+            <w:vAlign w:val="center"/>
+          </w:tcPr>
+          <w:p>
+            <w:pPr>
+              <w:rPr>
+                <w:rFonts w:ascii="Arial" w:hAnsi="Arial" w:cs="Arial"/>
+                <w:b/>
+                <w:sz w:val="22"/>
+                <w:szCs w:val="22"/>
+              </w:rPr>
+            </w:pPr>
+            <w:r>
+              <w:rPr>
+                <w:rFonts w:ascii="Arial" w:hAnsi="Arial" w:cs="Arial"/>
+                <w:b/>
+                <w:sz w:val="22"/>
+                <w:szCs w:val="22"/>
+              </w:rPr>
+              <w:t xml:space="preserve">Nombre historia: </w:t>
+            </w:r>
+            <w:r>
+              <w:rPr>
+                <w:rFonts w:ascii="Arial" w:hAnsi="Arial" w:cs="Arial"/>
+                <w:bCs/>
+                <w:sz w:val="22"/>
+                <w:szCs w:val="22"/>
+              </w:rPr>
+              <w:t>Reporte de pacientes</w:t>
+            </w:r>
+            <w:r>
+              <w:rPr>
+                <w:rFonts w:ascii="Arial" w:hAnsi="Arial" w:cs="Arial"/>
+                <w:sz w:val="22"/>
+                <w:szCs w:val="22"/>
+              </w:rPr>
+              <w:t xml:space="preserve"> </w:t>
+            </w:r>
+          </w:p>
+        </w:tc>
+      </w:tr>
+      <w:tr>
+        <w:trPr>
+          <w:trHeight w:val="567"/>
+        </w:trPr>
+        <w:tc>
+          <w:tcPr>
+            <w:tcW w:w="5098" w:type="dxa"/>
+            <w:gridSpan w:val="2"/>
+            <w:vAlign w:val="center"/>
+          </w:tcPr>
+          <w:p>
+            <w:pPr>
+              <w:rPr>
+                <w:rFonts w:ascii="Arial" w:hAnsi="Arial" w:cs="Arial"/>
+                <w:b/>
+                <w:sz w:val="22"/>
+                <w:szCs w:val="22"/>
+              </w:rPr>
+            </w:pPr>
+            <w:r>
+              <w:rPr>
+                <w:rFonts w:ascii="Arial" w:hAnsi="Arial" w:cs="Arial"/>
+                <w:b/>
+                <w:sz w:val="22"/>
+                <w:szCs w:val="22"/>
+              </w:rPr>
+              <w:t xml:space="preserve">Prioridad en negocio:  </w:t>
+            </w:r>
+          </w:p>
+          <w:p>
+            <w:pPr>
+              <w:rPr>
+                <w:rFonts w:ascii="Arial" w:hAnsi="Arial" w:cs="Arial"/>
+                <w:sz w:val="22"/>
+                <w:szCs w:val="22"/>
+              </w:rPr>
+            </w:pPr>
+            <w:r>
+              <w:rPr>
+                <w:rFonts w:ascii="Arial" w:hAnsi="Arial" w:cs="Arial"/>
+                <w:sz w:val="22"/>
+                <w:szCs w:val="22"/>
+              </w:rPr>
+              <w:t xml:space="preserve"> Bajo </w:t>
+            </w:r>
+          </w:p>
+        </w:tc>
+        <w:tc>
+          <w:tcPr>
+            <w:tcW w:w="5096" w:type="dxa"/>
+            <w:vAlign w:val="center"/>
+          </w:tcPr>
+          <w:p>
+            <w:pPr>
+              <w:rPr>
+                <w:rFonts w:ascii="Arial" w:hAnsi="Arial" w:cs="Arial"/>
+                <w:b/>
+                <w:sz w:val="22"/>
+                <w:szCs w:val="22"/>
+              </w:rPr>
+            </w:pPr>
+            <w:r>
+              <w:rPr>
+                <w:rFonts w:ascii="Arial" w:hAnsi="Arial" w:cs="Arial"/>
+                <w:b/>
+                <w:sz w:val="22"/>
+                <w:szCs w:val="22"/>
+              </w:rPr>
+              <w:t xml:space="preserve">Riesgo en desarrollo: </w:t>
+            </w:r>
+          </w:p>
+          <w:p>
+            <w:pPr>
+              <w:rPr>
+                <w:rFonts w:ascii="Arial" w:hAnsi="Arial" w:cs="Arial"/>
+                <w:b/>
+                <w:sz w:val="22"/>
+                <w:szCs w:val="22"/>
+              </w:rPr>
+            </w:pPr>
+            <w:r>
+              <w:rPr>
+                <w:rFonts w:ascii="Arial" w:hAnsi="Arial" w:cs="Arial"/>
+                <w:sz w:val="22"/>
+                <w:szCs w:val="22"/>
+              </w:rPr>
+              <w:t>Medio</w:t>
+            </w:r>
+          </w:p>
+        </w:tc>
+      </w:tr>
+      <w:tr>
+        <w:trPr>
+          <w:trHeight w:val="567"/>
+        </w:trPr>
+        <w:tc>
+          <w:tcPr>
+            <w:tcW w:w="0" w:type="auto"/>
+            <w:gridSpan w:val="2"/>
+            <w:vAlign w:val="center"/>
+          </w:tcPr>
+          <w:p>
+            <w:pPr>
+              <w:rPr>
+                <w:rFonts w:ascii="Arial" w:hAnsi="Arial" w:cs="Arial"/>
+                <w:sz w:val="22"/>
+                <w:szCs w:val="22"/>
+              </w:rPr>
+            </w:pPr>
+            <w:r>
+              <w:rPr>
+                <w:rFonts w:ascii="Arial" w:hAnsi="Arial" w:cs="Arial"/>
+                <w:b/>
+                <w:sz w:val="22"/>
+                <w:szCs w:val="22"/>
+              </w:rPr>
+              <w:t>Puntos estimados: 3.5</w:t>
+            </w:r>
+          </w:p>
+        </w:tc>
+        <w:tc>
+          <w:tcPr>
+            <w:tcW w:w="5096" w:type="dxa"/>
+            <w:vAlign w:val="center"/>
+          </w:tcPr>
+          <w:p>
+            <w:pPr>
+              <w:rPr>
+                <w:rFonts w:ascii="Arial" w:hAnsi="Arial" w:cs="Arial"/>
+                <w:b/>
+                <w:sz w:val="22"/>
+                <w:szCs w:val="22"/>
+              </w:rPr>
+            </w:pPr>
+            <w:r>
+              <w:rPr>
+                <w:rFonts w:ascii="Arial" w:hAnsi="Arial" w:cs="Arial"/>
+                <w:b/>
+                <w:sz w:val="22"/>
+                <w:szCs w:val="22"/>
+              </w:rPr>
+              <w:t>Iteración asignada:  4</w:t>
+            </w:r>
+          </w:p>
+        </w:tc>
+      </w:tr>
+      <w:tr>
+        <w:trPr>
+          <w:trHeight w:val="567"/>
+        </w:trPr>
+        <w:tc>
+          <w:tcPr>
+            <w:tcW w:w="0" w:type="auto"/>
+            <w:gridSpan w:val="3"/>
+            <w:vAlign w:val="center"/>
+          </w:tcPr>
+          <w:p>
+            <w:pPr>
+              <w:rPr>
+                <w:rFonts w:ascii="Arial" w:hAnsi="Arial" w:cs="Arial"/>
+                <w:b/>
+                <w:sz w:val="22"/>
+                <w:szCs w:val="22"/>
+              </w:rPr>
+            </w:pPr>
+            <w:r>
+              <w:rPr>
+                <w:rFonts w:ascii="Arial" w:hAnsi="Arial" w:cs="Arial"/>
+                <w:b/>
+                <w:sz w:val="22"/>
+                <w:szCs w:val="22"/>
+              </w:rPr>
+              <w:t xml:space="preserve">Programador responsable: </w:t>
+            </w:r>
+            <w:r>
+              <w:rPr>
+                <w:rFonts w:ascii="Arial" w:hAnsi="Arial" w:cs="Arial"/>
+                <w:sz w:val="22"/>
+                <w:szCs w:val="22"/>
+              </w:rPr>
+              <w:t>Ivan de la Cruz</w:t>
+            </w:r>
+          </w:p>
+        </w:tc>
+      </w:tr>
+      <w:tr>
+        <w:tc>
+          <w:tcPr>
+            <w:tcW w:w="10194" w:type="dxa"/>
+            <w:gridSpan w:val="3"/>
+            <w:vAlign w:val="center"/>
+          </w:tcPr>
+          <w:p>
+            <w:pPr>
+              <w:rPr>
+                <w:rFonts w:ascii="Arial" w:hAnsi="Arial" w:cs="Arial"/>
+                <w:b/>
+                <w:sz w:val="12"/>
+                <w:szCs w:val="12"/>
+              </w:rPr>
+            </w:pPr>
+          </w:p>
+          <w:p>
+            <w:pPr>
+              <w:rPr>
+                <w:rFonts w:ascii="Arial" w:hAnsi="Arial" w:cs="Arial"/>
+                <w:b/>
+                <w:sz w:val="22"/>
+                <w:szCs w:val="22"/>
+              </w:rPr>
+            </w:pPr>
+            <w:r>
+              <w:rPr>
+                <w:rFonts w:ascii="Arial" w:hAnsi="Arial" w:cs="Arial"/>
+                <w:b/>
+                <w:sz w:val="22"/>
+                <w:szCs w:val="22"/>
+              </w:rPr>
+              <w:t>Descripción:</w:t>
+            </w:r>
+          </w:p>
+          <w:p>
+            <w:pPr>
+              <w:rPr>
+                <w:rFonts w:ascii="Arial" w:hAnsi="Arial" w:cs="Arial"/>
+                <w:sz w:val="22"/>
+                <w:szCs w:val="22"/>
+              </w:rPr>
+            </w:pPr>
+            <w:r>
+              <w:rPr>
+                <w:rFonts w:ascii="Arial" w:hAnsi="Arial" w:cs="Arial"/>
+                <w:sz w:val="22"/>
+                <w:szCs w:val="22"/>
+              </w:rPr>
+              <w:t>El administrador podrá visualizar los siguientes reportes de los pacientes:</w:t>
+            </w:r>
+          </w:p>
+          <w:p>
+            <w:pPr>
+              <w:pStyle w:val="Prrafodelista"/>
+              <w:numPr>
+                <w:ilvl w:val="0"/>
+                <w:numId w:val="7"/>
+              </w:numPr>
+              <w:rPr>
+                <w:rFonts w:ascii="Arial" w:hAnsi="Arial" w:cs="Arial"/>
+                <w:sz w:val="22"/>
+                <w:szCs w:val="22"/>
+              </w:rPr>
+            </w:pPr>
+            <w:r>
+              <w:rPr>
+                <w:rFonts w:ascii="Arial" w:hAnsi="Arial" w:cs="Arial"/>
+                <w:sz w:val="22"/>
+                <w:szCs w:val="22"/>
+              </w:rPr>
+              <w:t>Listado pacientes</w:t>
+            </w:r>
+          </w:p>
+          <w:p>
+            <w:pPr>
+              <w:ind w:left="360"/>
+              <w:rPr>
+                <w:rFonts w:ascii="Arial" w:hAnsi="Arial" w:cs="Arial"/>
+                <w:b/>
+                <w:sz w:val="22"/>
+                <w:szCs w:val="22"/>
+              </w:rPr>
+            </w:pPr>
+          </w:p>
+        </w:tc>
+      </w:tr>
+      <w:tr>
+        <w:tc>
+          <w:tcPr>
+            <w:tcW w:w="10194" w:type="dxa"/>
+            <w:gridSpan w:val="3"/>
+            <w:vAlign w:val="center"/>
+          </w:tcPr>
+          <w:p>
+            <w:pPr>
+              <w:rPr>
+                <w:rFonts w:ascii="Arial" w:hAnsi="Arial" w:cs="Arial"/>
+                <w:b/>
+                <w:sz w:val="12"/>
+                <w:szCs w:val="12"/>
+              </w:rPr>
+            </w:pPr>
+          </w:p>
+          <w:p>
+            <w:pPr>
+              <w:rPr>
+                <w:rFonts w:ascii="Arial" w:hAnsi="Arial" w:cs="Arial"/>
+                <w:b/>
+                <w:sz w:val="22"/>
+                <w:szCs w:val="22"/>
+              </w:rPr>
+            </w:pPr>
+            <w:r>
+              <w:rPr>
+                <w:rFonts w:ascii="Arial" w:hAnsi="Arial" w:cs="Arial"/>
+                <w:b/>
+                <w:sz w:val="22"/>
+                <w:szCs w:val="22"/>
+              </w:rPr>
+              <w:t>Observaciones:</w:t>
+            </w:r>
+          </w:p>
+          <w:p>
+            <w:pPr>
+              <w:rPr>
+                <w:rFonts w:ascii="Arial" w:hAnsi="Arial" w:cs="Arial"/>
+                <w:b/>
+                <w:sz w:val="22"/>
+                <w:szCs w:val="22"/>
+              </w:rPr>
+            </w:pPr>
+          </w:p>
+          <w:p>
+            <w:pPr>
+              <w:rPr>
+                <w:rFonts w:ascii="Arial" w:hAnsi="Arial" w:cs="Arial"/>
+                <w:b/>
+                <w:sz w:val="22"/>
+                <w:szCs w:val="22"/>
+              </w:rPr>
+            </w:pPr>
+          </w:p>
+          <w:p>
+            <w:pPr>
+              <w:rPr>
+                <w:rFonts w:ascii="Arial" w:hAnsi="Arial" w:cs="Arial"/>
+                <w:b/>
+                <w:sz w:val="22"/>
+                <w:szCs w:val="22"/>
+              </w:rPr>
+            </w:pPr>
+          </w:p>
+        </w:tc>
+      </w:tr>
+    </w:tbl>
+    <w:p/>
+    <w:tbl>
+      <w:tblPr>
+        <w:tblpPr w:leftFromText="141" w:rightFromText="141" w:vertAnchor="text" w:horzAnchor="margin" w:tblpY="145"/>
+        <w:tblW w:w="0" w:type="auto"/>
+        <w:tblBorders>
+          <w:top w:val="single" w:sz="4" w:space="0" w:color="auto"/>
+          <w:left w:val="single" w:sz="4" w:space="0" w:color="auto"/>
+          <w:bottom w:val="single" w:sz="4" w:space="0" w:color="auto"/>
+          <w:right w:val="single" w:sz="4" w:space="0" w:color="auto"/>
+          <w:insideH w:val="single" w:sz="4" w:space="0" w:color="auto"/>
+          <w:insideV w:val="single" w:sz="4" w:space="0" w:color="auto"/>
+        </w:tblBorders>
+        <w:tblLook w:val="01E0" w:firstRow="1" w:lastRow="1" w:firstColumn="1" w:lastColumn="1" w:noHBand="0" w:noVBand="0"/>
+      </w:tblPr>
+      <w:tblGrid>
+        <w:gridCol w:w="1975"/>
+        <w:gridCol w:w="3123"/>
+        <w:gridCol w:w="5096"/>
+      </w:tblGrid>
+      <w:tr>
+        <w:trPr>
+          <w:trHeight w:val="570"/>
+        </w:trPr>
+        <w:tc>
+          <w:tcPr>
+            <w:tcW w:w="10194" w:type="dxa"/>
+            <w:gridSpan w:val="3"/>
+            <w:shd w:val="clear" w:color="auto" w:fill="E6E6E6"/>
+            <w:vAlign w:val="center"/>
+          </w:tcPr>
+          <w:p>
+            <w:pPr>
+              <w:pStyle w:val="Encabezado"/>
+              <w:ind w:left="142"/>
+              <w:jc w:val="right"/>
+              <w:rPr>
+                <w:rFonts w:ascii="Arial" w:hAnsi="Arial" w:cs="Arial"/>
+                <w:b/>
+                <w:szCs w:val="24"/>
+              </w:rPr>
+            </w:pPr>
+            <w:r>
+              <w:rPr>
+                <w:rFonts w:ascii="Arial" w:hAnsi="Arial" w:cs="Arial"/>
+                <w:b/>
+                <w:szCs w:val="24"/>
+              </w:rPr>
+              <w:t>Historia de Usuario</w:t>
+            </w:r>
+          </w:p>
+        </w:tc>
+      </w:tr>
+      <w:tr>
+        <w:trPr>
+          <w:trHeight w:val="567"/>
+        </w:trPr>
+        <w:tc>
+          <w:tcPr>
+            <w:tcW w:w="1975" w:type="dxa"/>
+            <w:vAlign w:val="center"/>
+          </w:tcPr>
+          <w:p>
+            <w:pPr>
+              <w:rPr>
+                <w:rFonts w:ascii="Arial" w:hAnsi="Arial" w:cs="Arial"/>
+                <w:b/>
+                <w:sz w:val="22"/>
+                <w:szCs w:val="22"/>
+              </w:rPr>
+            </w:pPr>
+            <w:r>
+              <w:rPr>
+                <w:rFonts w:ascii="Arial" w:hAnsi="Arial" w:cs="Arial"/>
+                <w:b/>
+                <w:sz w:val="22"/>
+                <w:szCs w:val="22"/>
+              </w:rPr>
+              <w:t>ID: H014</w:t>
+            </w:r>
+          </w:p>
+        </w:tc>
+        <w:tc>
+          <w:tcPr>
+            <w:tcW w:w="8219" w:type="dxa"/>
+            <w:gridSpan w:val="2"/>
+            <w:vAlign w:val="center"/>
+          </w:tcPr>
+          <w:p>
+            <w:pPr>
+              <w:rPr>
+                <w:rFonts w:ascii="Arial" w:hAnsi="Arial" w:cs="Arial"/>
+                <w:b/>
+                <w:sz w:val="22"/>
+                <w:szCs w:val="22"/>
+              </w:rPr>
+            </w:pPr>
+            <w:r>
+              <w:rPr>
+                <w:rFonts w:ascii="Arial" w:hAnsi="Arial" w:cs="Arial"/>
+                <w:b/>
+                <w:sz w:val="22"/>
+                <w:szCs w:val="22"/>
+              </w:rPr>
+              <w:t xml:space="preserve">Usuario: </w:t>
+            </w:r>
+            <w:r>
+              <w:rPr>
+                <w:rFonts w:ascii="Arial" w:hAnsi="Arial" w:cs="Arial"/>
+                <w:sz w:val="22"/>
+                <w:szCs w:val="22"/>
+              </w:rPr>
+              <w:t xml:space="preserve">Administrador </w:t>
+            </w:r>
+          </w:p>
+        </w:tc>
+      </w:tr>
+      <w:tr>
+        <w:trPr>
+          <w:trHeight w:val="567"/>
+        </w:trPr>
+        <w:tc>
+          <w:tcPr>
+            <w:tcW w:w="10194" w:type="dxa"/>
+            <w:gridSpan w:val="3"/>
+            <w:vAlign w:val="center"/>
+          </w:tcPr>
+          <w:p>
+            <w:pPr>
+              <w:rPr>
+                <w:rFonts w:ascii="Arial" w:hAnsi="Arial" w:cs="Arial"/>
+                <w:bCs/>
+                <w:sz w:val="22"/>
+                <w:szCs w:val="22"/>
+              </w:rPr>
+            </w:pPr>
+            <w:r>
+              <w:rPr>
+                <w:rFonts w:ascii="Arial" w:hAnsi="Arial" w:cs="Arial"/>
+                <w:b/>
+                <w:sz w:val="22"/>
+                <w:szCs w:val="22"/>
+              </w:rPr>
+              <w:t xml:space="preserve">Nombre historia: </w:t>
+            </w:r>
+            <w:r>
+              <w:rPr>
+                <w:rFonts w:ascii="Arial" w:hAnsi="Arial" w:cs="Arial"/>
+                <w:bCs/>
+                <w:sz w:val="22"/>
+                <w:szCs w:val="22"/>
+              </w:rPr>
+              <w:t>Reporte de cita medicas</w:t>
+            </w:r>
+          </w:p>
+        </w:tc>
+      </w:tr>
+      <w:tr>
+        <w:trPr>
+          <w:trHeight w:val="567"/>
+        </w:trPr>
+        <w:tc>
+          <w:tcPr>
+            <w:tcW w:w="5098" w:type="dxa"/>
+            <w:gridSpan w:val="2"/>
+            <w:vAlign w:val="center"/>
+          </w:tcPr>
+          <w:p>
+            <w:pPr>
+              <w:rPr>
+                <w:rFonts w:ascii="Arial" w:hAnsi="Arial" w:cs="Arial"/>
+                <w:b/>
+                <w:sz w:val="22"/>
+                <w:szCs w:val="22"/>
+              </w:rPr>
+            </w:pPr>
+            <w:r>
+              <w:rPr>
+                <w:rFonts w:ascii="Arial" w:hAnsi="Arial" w:cs="Arial"/>
+                <w:b/>
+                <w:sz w:val="22"/>
+                <w:szCs w:val="22"/>
+              </w:rPr>
+              <w:t xml:space="preserve">Prioridad en negocio:  </w:t>
+            </w:r>
+          </w:p>
+          <w:p>
+            <w:pPr>
+              <w:rPr>
+                <w:rFonts w:ascii="Arial" w:hAnsi="Arial" w:cs="Arial"/>
+                <w:sz w:val="22"/>
+                <w:szCs w:val="22"/>
+              </w:rPr>
+            </w:pPr>
+            <w:r>
+              <w:rPr>
+                <w:rFonts w:ascii="Arial" w:hAnsi="Arial" w:cs="Arial"/>
+                <w:sz w:val="22"/>
+                <w:szCs w:val="22"/>
+              </w:rPr>
+              <w:t xml:space="preserve"> Bajo </w:t>
+            </w:r>
+          </w:p>
+        </w:tc>
+        <w:tc>
+          <w:tcPr>
+            <w:tcW w:w="5096" w:type="dxa"/>
+            <w:vAlign w:val="center"/>
+          </w:tcPr>
+          <w:p>
+            <w:pPr>
+              <w:rPr>
+                <w:rFonts w:ascii="Arial" w:hAnsi="Arial" w:cs="Arial"/>
+                <w:b/>
+                <w:sz w:val="22"/>
+                <w:szCs w:val="22"/>
+              </w:rPr>
+            </w:pPr>
+            <w:r>
+              <w:rPr>
+                <w:rFonts w:ascii="Arial" w:hAnsi="Arial" w:cs="Arial"/>
+                <w:b/>
+                <w:sz w:val="22"/>
+                <w:szCs w:val="22"/>
+              </w:rPr>
+              <w:t xml:space="preserve">Riesgo en desarrollo: </w:t>
+            </w:r>
+          </w:p>
+          <w:p>
+            <w:pPr>
+              <w:rPr>
+                <w:rFonts w:ascii="Arial" w:hAnsi="Arial" w:cs="Arial"/>
+                <w:b/>
+                <w:sz w:val="22"/>
+                <w:szCs w:val="22"/>
+              </w:rPr>
+            </w:pPr>
+            <w:r>
+              <w:rPr>
+                <w:rFonts w:ascii="Arial" w:hAnsi="Arial" w:cs="Arial"/>
+                <w:sz w:val="22"/>
+                <w:szCs w:val="22"/>
+              </w:rPr>
+              <w:t>Bajo</w:t>
+            </w:r>
+          </w:p>
+        </w:tc>
+      </w:tr>
+      <w:tr>
+        <w:trPr>
+          <w:trHeight w:val="567"/>
+        </w:trPr>
+        <w:tc>
+          <w:tcPr>
+            <w:tcW w:w="0" w:type="auto"/>
+            <w:gridSpan w:val="2"/>
+            <w:vAlign w:val="center"/>
+          </w:tcPr>
+          <w:p>
+            <w:pPr>
+              <w:rPr>
+                <w:rFonts w:ascii="Arial" w:hAnsi="Arial" w:cs="Arial"/>
+                <w:sz w:val="22"/>
+                <w:szCs w:val="22"/>
+              </w:rPr>
+            </w:pPr>
+            <w:r>
+              <w:rPr>
+                <w:rFonts w:ascii="Arial" w:hAnsi="Arial" w:cs="Arial"/>
+                <w:b/>
+                <w:sz w:val="22"/>
+                <w:szCs w:val="22"/>
+              </w:rPr>
+              <w:t>Puntos estimados: 3.5</w:t>
+            </w:r>
+          </w:p>
+        </w:tc>
+        <w:tc>
+          <w:tcPr>
+            <w:tcW w:w="5096" w:type="dxa"/>
+            <w:vAlign w:val="center"/>
+          </w:tcPr>
+          <w:p>
+            <w:pPr>
+              <w:rPr>
+                <w:rFonts w:ascii="Arial" w:hAnsi="Arial" w:cs="Arial"/>
+                <w:b/>
+                <w:sz w:val="22"/>
+                <w:szCs w:val="22"/>
+              </w:rPr>
+            </w:pPr>
+            <w:r>
+              <w:rPr>
+                <w:rFonts w:ascii="Arial" w:hAnsi="Arial" w:cs="Arial"/>
+                <w:b/>
+                <w:sz w:val="22"/>
+                <w:szCs w:val="22"/>
+              </w:rPr>
+              <w:t>Iteración asignada:  4</w:t>
+            </w:r>
+          </w:p>
+        </w:tc>
+      </w:tr>
+      <w:tr>
+        <w:trPr>
+          <w:trHeight w:val="567"/>
+        </w:trPr>
+        <w:tc>
+          <w:tcPr>
+            <w:tcW w:w="0" w:type="auto"/>
+            <w:gridSpan w:val="3"/>
+            <w:vAlign w:val="center"/>
+          </w:tcPr>
+          <w:p>
+            <w:pPr>
+              <w:rPr>
+                <w:rFonts w:ascii="Arial" w:hAnsi="Arial" w:cs="Arial"/>
+                <w:b/>
+                <w:sz w:val="22"/>
+                <w:szCs w:val="22"/>
+              </w:rPr>
+            </w:pPr>
+            <w:r>
+              <w:rPr>
+                <w:rFonts w:ascii="Arial" w:hAnsi="Arial" w:cs="Arial"/>
+                <w:b/>
+                <w:sz w:val="22"/>
+                <w:szCs w:val="22"/>
+              </w:rPr>
+              <w:t xml:space="preserve">Programador responsable: </w:t>
+            </w:r>
+            <w:r>
+              <w:rPr>
+                <w:rFonts w:ascii="Arial" w:hAnsi="Arial" w:cs="Arial"/>
+                <w:sz w:val="22"/>
+                <w:szCs w:val="22"/>
+              </w:rPr>
+              <w:t>Ivan de la Cruz</w:t>
+            </w:r>
+          </w:p>
+        </w:tc>
+      </w:tr>
+      <w:tr>
+        <w:tc>
+          <w:tcPr>
+            <w:tcW w:w="10194" w:type="dxa"/>
+            <w:gridSpan w:val="3"/>
+            <w:vAlign w:val="center"/>
+          </w:tcPr>
+          <w:p>
+            <w:pPr>
+              <w:rPr>
+                <w:rFonts w:ascii="Arial" w:hAnsi="Arial" w:cs="Arial"/>
+                <w:b/>
+                <w:sz w:val="12"/>
+                <w:szCs w:val="12"/>
+              </w:rPr>
+            </w:pPr>
+          </w:p>
+          <w:p>
+            <w:pPr>
+              <w:rPr>
+                <w:rFonts w:ascii="Arial" w:hAnsi="Arial" w:cs="Arial"/>
+                <w:b/>
+                <w:sz w:val="22"/>
+                <w:szCs w:val="22"/>
+              </w:rPr>
+            </w:pPr>
+            <w:r>
+              <w:rPr>
+                <w:rFonts w:ascii="Arial" w:hAnsi="Arial" w:cs="Arial"/>
+                <w:b/>
+                <w:sz w:val="22"/>
+                <w:szCs w:val="22"/>
+              </w:rPr>
+              <w:t>Descripción:</w:t>
+            </w:r>
+          </w:p>
+          <w:p>
+            <w:pPr>
+              <w:rPr>
+                <w:rFonts w:ascii="Arial" w:hAnsi="Arial" w:cs="Arial"/>
+                <w:sz w:val="22"/>
+                <w:szCs w:val="22"/>
+              </w:rPr>
+            </w:pPr>
+            <w:r>
+              <w:rPr>
+                <w:rFonts w:ascii="Arial" w:hAnsi="Arial" w:cs="Arial"/>
+                <w:sz w:val="22"/>
+                <w:szCs w:val="22"/>
+              </w:rPr>
+              <w:t>El administrador podrá visualizar el historial de las citas médicas de un paciente.</w:t>
+            </w:r>
+          </w:p>
+          <w:p>
+            <w:pPr>
+              <w:rPr>
+                <w:rFonts w:ascii="Arial" w:hAnsi="Arial" w:cs="Arial"/>
+                <w:b/>
+                <w:sz w:val="22"/>
+                <w:szCs w:val="22"/>
+              </w:rPr>
+            </w:pPr>
+          </w:p>
+        </w:tc>
+      </w:tr>
+      <w:tr>
+        <w:tc>
+          <w:tcPr>
+            <w:tcW w:w="10194" w:type="dxa"/>
+            <w:gridSpan w:val="3"/>
+            <w:vAlign w:val="center"/>
+          </w:tcPr>
+          <w:p>
+            <w:pPr>
+              <w:rPr>
+                <w:rFonts w:ascii="Arial" w:hAnsi="Arial" w:cs="Arial"/>
+                <w:b/>
+                <w:sz w:val="12"/>
+                <w:szCs w:val="12"/>
+              </w:rPr>
+            </w:pPr>
+          </w:p>
+          <w:p>
+            <w:pPr>
+              <w:rPr>
+                <w:rFonts w:ascii="Arial" w:hAnsi="Arial" w:cs="Arial"/>
+                <w:b/>
+                <w:sz w:val="22"/>
+                <w:szCs w:val="22"/>
+              </w:rPr>
+            </w:pPr>
+            <w:r>
+              <w:rPr>
+                <w:rFonts w:ascii="Arial" w:hAnsi="Arial" w:cs="Arial"/>
+                <w:b/>
+                <w:sz w:val="22"/>
+                <w:szCs w:val="22"/>
+              </w:rPr>
+              <w:t>Observaciones:</w:t>
+            </w:r>
+          </w:p>
+          <w:p>
+            <w:pPr>
+              <w:rPr>
+                <w:rFonts w:ascii="Arial" w:hAnsi="Arial" w:cs="Arial"/>
+                <w:b/>
+                <w:sz w:val="22"/>
+                <w:szCs w:val="22"/>
+              </w:rPr>
+            </w:pPr>
+          </w:p>
+          <w:p>
+            <w:pPr>
+              <w:rPr>
+                <w:rFonts w:ascii="Arial" w:hAnsi="Arial" w:cs="Arial"/>
+                <w:b/>
+                <w:sz w:val="22"/>
+                <w:szCs w:val="22"/>
+              </w:rPr>
+            </w:pPr>
+          </w:p>
+          <w:p>
+            <w:pPr>
+              <w:rPr>
+                <w:rFonts w:ascii="Arial" w:hAnsi="Arial" w:cs="Arial"/>
+                <w:b/>
+                <w:sz w:val="22"/>
+                <w:szCs w:val="22"/>
+              </w:rPr>
+            </w:pPr>
+          </w:p>
+        </w:tc>
+      </w:tr>
+    </w:tbl>
+    <w:p/>
+    <w:p>
+      <w:pPr>
+        <w:spacing w:after="160" w:line="259" w:lineRule="auto"/>
+      </w:pPr>
+      <w:r>
+        <w:br w:type="page"/>
+      </w:r>
+    </w:p>
+    <w:tbl>
+      <w:tblPr>
+        <w:tblpPr w:leftFromText="141" w:rightFromText="141" w:vertAnchor="text" w:horzAnchor="margin" w:tblpY="117"/>
+        <w:tblW w:w="0" w:type="auto"/>
+        <w:tblBorders>
+          <w:top w:val="single" w:sz="4" w:space="0" w:color="auto"/>
+          <w:left w:val="single" w:sz="4" w:space="0" w:color="auto"/>
+          <w:bottom w:val="single" w:sz="4" w:space="0" w:color="auto"/>
+          <w:right w:val="single" w:sz="4" w:space="0" w:color="auto"/>
+          <w:insideH w:val="single" w:sz="4" w:space="0" w:color="auto"/>
+          <w:insideV w:val="single" w:sz="4" w:space="0" w:color="auto"/>
+        </w:tblBorders>
+        <w:tblLook w:val="01E0" w:firstRow="1" w:lastRow="1" w:firstColumn="1" w:lastColumn="1" w:noHBand="0" w:noVBand="0"/>
+      </w:tblPr>
+      <w:tblGrid>
+        <w:gridCol w:w="1975"/>
+        <w:gridCol w:w="3123"/>
+        <w:gridCol w:w="5096"/>
+      </w:tblGrid>
+      <w:tr>
+        <w:trPr>
+          <w:trHeight w:val="570"/>
+        </w:trPr>
+        <w:tc>
+          <w:tcPr>
+            <w:tcW w:w="10194" w:type="dxa"/>
+            <w:gridSpan w:val="3"/>
+            <w:shd w:val="clear" w:color="auto" w:fill="E6E6E6"/>
+            <w:vAlign w:val="center"/>
+          </w:tcPr>
+          <w:p>
+            <w:pPr>
+              <w:pStyle w:val="Encabezado"/>
+              <w:ind w:left="142"/>
+              <w:jc w:val="right"/>
+              <w:rPr>
+                <w:rFonts w:ascii="Arial" w:hAnsi="Arial" w:cs="Arial"/>
+                <w:b/>
+                <w:szCs w:val="24"/>
+              </w:rPr>
+            </w:pPr>
+            <w:r>
+              <w:rPr>
+                <w:rFonts w:ascii="Arial" w:hAnsi="Arial" w:cs="Arial"/>
+                <w:b/>
+                <w:szCs w:val="24"/>
+              </w:rPr>
+              <w:lastRenderedPageBreak/>
+              <w:t>Historia de Usuario</w:t>
+            </w:r>
+          </w:p>
+        </w:tc>
+      </w:tr>
+      <w:tr>
+        <w:trPr>
+          <w:trHeight w:val="567"/>
+        </w:trPr>
+        <w:tc>
+          <w:tcPr>
+            <w:tcW w:w="1975" w:type="dxa"/>
+            <w:vAlign w:val="center"/>
+          </w:tcPr>
+          <w:p>
+            <w:pPr>
+              <w:rPr>
+                <w:rFonts w:ascii="Arial" w:hAnsi="Arial" w:cs="Arial"/>
+                <w:b/>
+                <w:sz w:val="22"/>
+                <w:szCs w:val="22"/>
+              </w:rPr>
+            </w:pPr>
+            <w:r>
+              <w:rPr>
+                <w:rFonts w:ascii="Arial" w:hAnsi="Arial" w:cs="Arial"/>
+                <w:b/>
+                <w:sz w:val="22"/>
+                <w:szCs w:val="22"/>
+              </w:rPr>
+              <w:t>ID: H015</w:t>
+            </w:r>
+          </w:p>
+        </w:tc>
+        <w:tc>
+          <w:tcPr>
+            <w:tcW w:w="8219" w:type="dxa"/>
+            <w:gridSpan w:val="2"/>
+            <w:vAlign w:val="center"/>
+          </w:tcPr>
+          <w:p>
+            <w:pPr>
+              <w:rPr>
+                <w:rFonts w:ascii="Arial" w:hAnsi="Arial" w:cs="Arial"/>
+                <w:b/>
+                <w:sz w:val="22"/>
+                <w:szCs w:val="22"/>
+              </w:rPr>
+            </w:pPr>
+            <w:r>
+              <w:rPr>
+                <w:rFonts w:ascii="Arial" w:hAnsi="Arial" w:cs="Arial"/>
+                <w:b/>
+                <w:sz w:val="22"/>
+                <w:szCs w:val="22"/>
+              </w:rPr>
+              <w:t xml:space="preserve">Usuario: </w:t>
+            </w:r>
+            <w:r>
+              <w:rPr>
+                <w:rFonts w:ascii="Arial" w:hAnsi="Arial" w:cs="Arial"/>
+                <w:sz w:val="22"/>
+                <w:szCs w:val="22"/>
+              </w:rPr>
+              <w:t xml:space="preserve">Administrador </w:t>
+            </w:r>
+          </w:p>
+        </w:tc>
+      </w:tr>
+      <w:tr>
+        <w:trPr>
+          <w:trHeight w:val="567"/>
+        </w:trPr>
+        <w:tc>
+          <w:tcPr>
+            <w:tcW w:w="10194" w:type="dxa"/>
+            <w:gridSpan w:val="3"/>
+            <w:vAlign w:val="center"/>
+          </w:tcPr>
+          <w:p>
+            <w:pPr>
+              <w:rPr>
+                <w:rFonts w:ascii="Arial" w:hAnsi="Arial" w:cs="Arial"/>
+                <w:bCs/>
+                <w:sz w:val="22"/>
+                <w:szCs w:val="22"/>
+              </w:rPr>
+            </w:pPr>
+            <w:r>
+              <w:rPr>
+                <w:rFonts w:ascii="Arial" w:hAnsi="Arial" w:cs="Arial"/>
+                <w:b/>
+                <w:sz w:val="22"/>
+                <w:szCs w:val="22"/>
+              </w:rPr>
+              <w:t xml:space="preserve">Nombre historia: </w:t>
+            </w:r>
+            <w:r>
+              <w:rPr>
+                <w:rFonts w:ascii="Arial" w:hAnsi="Arial" w:cs="Arial"/>
+                <w:bCs/>
+                <w:sz w:val="22"/>
+                <w:szCs w:val="22"/>
+              </w:rPr>
+              <w:t>Reporte de pagos</w:t>
+            </w:r>
+          </w:p>
+        </w:tc>
+      </w:tr>
+      <w:tr>
+        <w:trPr>
+          <w:trHeight w:val="567"/>
+        </w:trPr>
+        <w:tc>
+          <w:tcPr>
+            <w:tcW w:w="5098" w:type="dxa"/>
+            <w:gridSpan w:val="2"/>
+            <w:vAlign w:val="center"/>
+          </w:tcPr>
+          <w:p>
+            <w:pPr>
+              <w:rPr>
+                <w:rFonts w:ascii="Arial" w:hAnsi="Arial" w:cs="Arial"/>
+                <w:b/>
+                <w:sz w:val="22"/>
+                <w:szCs w:val="22"/>
+              </w:rPr>
+            </w:pPr>
+            <w:r>
+              <w:rPr>
+                <w:rFonts w:ascii="Arial" w:hAnsi="Arial" w:cs="Arial"/>
+                <w:b/>
+                <w:sz w:val="22"/>
+                <w:szCs w:val="22"/>
+              </w:rPr>
+              <w:t xml:space="preserve">Prioridad en negocio:  </w:t>
+            </w:r>
+          </w:p>
+          <w:p>
+            <w:pPr>
+              <w:rPr>
+                <w:rFonts w:ascii="Arial" w:hAnsi="Arial" w:cs="Arial"/>
+                <w:sz w:val="22"/>
+                <w:szCs w:val="22"/>
+              </w:rPr>
+            </w:pPr>
+            <w:r>
+              <w:rPr>
+                <w:rFonts w:ascii="Arial" w:hAnsi="Arial" w:cs="Arial"/>
+                <w:sz w:val="22"/>
+                <w:szCs w:val="22"/>
+              </w:rPr>
+              <w:t xml:space="preserve"> Bajo </w:t>
+            </w:r>
+          </w:p>
+        </w:tc>
+        <w:tc>
+          <w:tcPr>
+            <w:tcW w:w="5096" w:type="dxa"/>
+            <w:vAlign w:val="center"/>
+          </w:tcPr>
+          <w:p>
+            <w:pPr>
+              <w:rPr>
+                <w:rFonts w:ascii="Arial" w:hAnsi="Arial" w:cs="Arial"/>
+                <w:b/>
+                <w:sz w:val="22"/>
+                <w:szCs w:val="22"/>
+              </w:rPr>
+            </w:pPr>
+            <w:r>
+              <w:rPr>
+                <w:rFonts w:ascii="Arial" w:hAnsi="Arial" w:cs="Arial"/>
+                <w:b/>
+                <w:sz w:val="22"/>
+                <w:szCs w:val="22"/>
+              </w:rPr>
+              <w:t xml:space="preserve">Riesgo en desarrollo: </w:t>
+            </w:r>
+          </w:p>
+          <w:p>
+            <w:pPr>
+              <w:rPr>
+                <w:rFonts w:ascii="Arial" w:hAnsi="Arial" w:cs="Arial"/>
+                <w:b/>
+                <w:sz w:val="22"/>
+                <w:szCs w:val="22"/>
+              </w:rPr>
+            </w:pPr>
+            <w:r>
+              <w:rPr>
+                <w:rFonts w:ascii="Arial" w:hAnsi="Arial" w:cs="Arial"/>
+                <w:sz w:val="22"/>
+                <w:szCs w:val="22"/>
+              </w:rPr>
+              <w:t>Bajo</w:t>
+            </w:r>
+          </w:p>
+        </w:tc>
+      </w:tr>
+      <w:tr>
+        <w:trPr>
+          <w:trHeight w:val="567"/>
+        </w:trPr>
+        <w:tc>
+          <w:tcPr>
+            <w:tcW w:w="0" w:type="auto"/>
+            <w:gridSpan w:val="2"/>
+            <w:vAlign w:val="center"/>
+          </w:tcPr>
+          <w:p>
+            <w:pPr>
+              <w:rPr>
+                <w:rFonts w:ascii="Arial" w:hAnsi="Arial" w:cs="Arial"/>
+                <w:sz w:val="22"/>
+                <w:szCs w:val="22"/>
+              </w:rPr>
+            </w:pPr>
+            <w:r>
+              <w:rPr>
+                <w:rFonts w:ascii="Arial" w:hAnsi="Arial" w:cs="Arial"/>
+                <w:b/>
+                <w:sz w:val="22"/>
+                <w:szCs w:val="22"/>
+              </w:rPr>
+              <w:t>Puntos estimados: 3.5</w:t>
+            </w:r>
+          </w:p>
+        </w:tc>
+        <w:tc>
+          <w:tcPr>
+            <w:tcW w:w="5096" w:type="dxa"/>
+            <w:vAlign w:val="center"/>
+          </w:tcPr>
+          <w:p>
+            <w:pPr>
+              <w:rPr>
+                <w:rFonts w:ascii="Arial" w:hAnsi="Arial" w:cs="Arial"/>
+                <w:b/>
+                <w:sz w:val="22"/>
+                <w:szCs w:val="22"/>
+              </w:rPr>
+            </w:pPr>
+            <w:r>
+              <w:rPr>
+                <w:rFonts w:ascii="Arial" w:hAnsi="Arial" w:cs="Arial"/>
+                <w:b/>
+                <w:sz w:val="22"/>
+                <w:szCs w:val="22"/>
+              </w:rPr>
+              <w:t>Iteración asignada:  4</w:t>
+            </w:r>
+          </w:p>
+        </w:tc>
+      </w:tr>
+      <w:tr>
+        <w:trPr>
+          <w:trHeight w:val="567"/>
+        </w:trPr>
+        <w:tc>
+          <w:tcPr>
+            <w:tcW w:w="0" w:type="auto"/>
+            <w:gridSpan w:val="3"/>
+            <w:vAlign w:val="center"/>
+          </w:tcPr>
+          <w:p>
+            <w:pPr>
+              <w:rPr>
+                <w:rFonts w:ascii="Arial" w:hAnsi="Arial" w:cs="Arial"/>
+                <w:b/>
+                <w:sz w:val="22"/>
+                <w:szCs w:val="22"/>
+              </w:rPr>
+            </w:pPr>
+            <w:r>
+              <w:rPr>
+                <w:rFonts w:ascii="Arial" w:hAnsi="Arial" w:cs="Arial"/>
+                <w:b/>
+                <w:sz w:val="22"/>
+                <w:szCs w:val="22"/>
+              </w:rPr>
+              <w:t xml:space="preserve">Programador responsable: </w:t>
+            </w:r>
+            <w:r>
+              <w:rPr>
+                <w:rFonts w:ascii="Arial" w:hAnsi="Arial" w:cs="Arial"/>
+                <w:sz w:val="22"/>
+                <w:szCs w:val="22"/>
+              </w:rPr>
+              <w:t>Ivan de la Cruz</w:t>
+            </w:r>
+          </w:p>
+        </w:tc>
+      </w:tr>
+      <w:tr>
+        <w:tc>
+          <w:tcPr>
+            <w:tcW w:w="10194" w:type="dxa"/>
+            <w:gridSpan w:val="3"/>
+            <w:vAlign w:val="center"/>
+          </w:tcPr>
+          <w:p>
+            <w:pPr>
+              <w:rPr>
+                <w:rFonts w:ascii="Arial" w:hAnsi="Arial" w:cs="Arial"/>
+                <w:b/>
+                <w:sz w:val="12"/>
+                <w:szCs w:val="12"/>
+              </w:rPr>
+            </w:pPr>
+          </w:p>
+          <w:p>
+            <w:pPr>
+              <w:rPr>
+                <w:rFonts w:ascii="Arial" w:hAnsi="Arial" w:cs="Arial"/>
+                <w:b/>
+                <w:sz w:val="22"/>
+                <w:szCs w:val="22"/>
+              </w:rPr>
+            </w:pPr>
+            <w:r>
+              <w:rPr>
+                <w:rFonts w:ascii="Arial" w:hAnsi="Arial" w:cs="Arial"/>
+                <w:b/>
+                <w:sz w:val="22"/>
+                <w:szCs w:val="22"/>
+              </w:rPr>
+              <w:t>Descripción:</w:t>
+            </w:r>
+          </w:p>
+          <w:p>
+            <w:pPr>
+              <w:rPr>
+                <w:rFonts w:ascii="Arial" w:hAnsi="Arial" w:cs="Arial"/>
+                <w:sz w:val="22"/>
+                <w:szCs w:val="22"/>
+              </w:rPr>
+            </w:pPr>
+            <w:r>
+              <w:rPr>
+                <w:rFonts w:ascii="Arial" w:hAnsi="Arial" w:cs="Arial"/>
+                <w:sz w:val="22"/>
+                <w:szCs w:val="22"/>
+              </w:rPr>
+              <w:t>El administrador podrá visualizar el historial de los pagos cancelados, pendientes y vencidos los pacientes.</w:t>
+            </w:r>
+          </w:p>
+          <w:p>
+            <w:pPr>
+              <w:rPr>
+                <w:rFonts w:ascii="Arial" w:hAnsi="Arial" w:cs="Arial"/>
+                <w:b/>
+                <w:sz w:val="22"/>
+                <w:szCs w:val="22"/>
+              </w:rPr>
+            </w:pPr>
+          </w:p>
+        </w:tc>
+      </w:tr>
+      <w:tr>
+        <w:tc>
+          <w:tcPr>
+            <w:tcW w:w="10194" w:type="dxa"/>
+            <w:gridSpan w:val="3"/>
+            <w:vAlign w:val="center"/>
+          </w:tcPr>
+          <w:p>
+            <w:pPr>
+              <w:rPr>
+                <w:rFonts w:ascii="Arial" w:hAnsi="Arial" w:cs="Arial"/>
+                <w:b/>
+                <w:sz w:val="12"/>
+                <w:szCs w:val="12"/>
+              </w:rPr>
+            </w:pPr>
+          </w:p>
+          <w:p>
+            <w:pPr>
+              <w:rPr>
+                <w:rFonts w:ascii="Arial" w:hAnsi="Arial" w:cs="Arial"/>
+                <w:b/>
+                <w:sz w:val="22"/>
+                <w:szCs w:val="22"/>
+              </w:rPr>
+            </w:pPr>
+            <w:r>
+              <w:rPr>
+                <w:rFonts w:ascii="Arial" w:hAnsi="Arial" w:cs="Arial"/>
+                <w:b/>
+                <w:sz w:val="22"/>
+                <w:szCs w:val="22"/>
+              </w:rPr>
+              <w:t>Observaciones:</w:t>
+            </w:r>
+          </w:p>
+          <w:p>
+            <w:pPr>
+              <w:rPr>
+                <w:rFonts w:ascii="Arial" w:hAnsi="Arial" w:cs="Arial"/>
+                <w:b/>
+                <w:sz w:val="22"/>
+                <w:szCs w:val="22"/>
+              </w:rPr>
+            </w:pPr>
+          </w:p>
+          <w:p>
+            <w:pPr>
+              <w:rPr>
+                <w:rFonts w:ascii="Arial" w:hAnsi="Arial" w:cs="Arial"/>
+                <w:b/>
+                <w:sz w:val="22"/>
+                <w:szCs w:val="22"/>
+              </w:rPr>
+            </w:pPr>
+          </w:p>
+          <w:p>
+            <w:pPr>
+              <w:rPr>
+                <w:rFonts w:ascii="Arial" w:hAnsi="Arial" w:cs="Arial"/>
+                <w:b/>
+                <w:sz w:val="22"/>
+                <w:szCs w:val="22"/>
+              </w:rPr>
+            </w:pPr>
+          </w:p>
+        </w:tc>
+      </w:tr>
+    </w:tbl>
+    <w:p/>
+    <w:p/>
+    <w:tbl>
+      <w:tblPr>
+        <w:tblpPr w:leftFromText="141" w:rightFromText="141" w:vertAnchor="text" w:horzAnchor="margin" w:tblpY="-114"/>
+        <w:tblW w:w="0" w:type="auto"/>
+        <w:tblBorders>
+          <w:top w:val="single" w:sz="4" w:space="0" w:color="auto"/>
+          <w:left w:val="single" w:sz="4" w:space="0" w:color="auto"/>
+          <w:bottom w:val="single" w:sz="4" w:space="0" w:color="auto"/>
+          <w:right w:val="single" w:sz="4" w:space="0" w:color="auto"/>
+          <w:insideH w:val="single" w:sz="4" w:space="0" w:color="auto"/>
+          <w:insideV w:val="single" w:sz="4" w:space="0" w:color="auto"/>
+        </w:tblBorders>
+        <w:tblLook w:val="01E0" w:firstRow="1" w:lastRow="1" w:firstColumn="1" w:lastColumn="1" w:noHBand="0" w:noVBand="0"/>
+      </w:tblPr>
+      <w:tblGrid>
+        <w:gridCol w:w="1975"/>
+        <w:gridCol w:w="3123"/>
+        <w:gridCol w:w="5096"/>
+      </w:tblGrid>
+      <w:tr>
+        <w:trPr>
+          <w:trHeight w:val="570"/>
+        </w:trPr>
+        <w:tc>
+          <w:tcPr>
+            <w:tcW w:w="10194" w:type="dxa"/>
+            <w:gridSpan w:val="3"/>
+            <w:shd w:val="clear" w:color="auto" w:fill="E6E6E6"/>
+            <w:vAlign w:val="center"/>
+          </w:tcPr>
+          <w:p>
+            <w:pPr>
+              <w:pStyle w:val="Encabezado"/>
+              <w:ind w:left="142"/>
+              <w:jc w:val="right"/>
+              <w:rPr>
+                <w:rFonts w:ascii="Arial" w:hAnsi="Arial" w:cs="Arial"/>
+                <w:b/>
+                <w:szCs w:val="24"/>
+              </w:rPr>
+            </w:pPr>
+            <w:r>
+              <w:rPr>
+                <w:rFonts w:ascii="Arial" w:hAnsi="Arial" w:cs="Arial"/>
+                <w:b/>
+                <w:szCs w:val="24"/>
+              </w:rPr>
+              <w:t>Historia de Usuario</w:t>
+            </w:r>
+          </w:p>
+        </w:tc>
+      </w:tr>
+      <w:tr>
+        <w:trPr>
+          <w:trHeight w:val="567"/>
+        </w:trPr>
+        <w:tc>
+          <w:tcPr>
+            <w:tcW w:w="1975" w:type="dxa"/>
+            <w:vAlign w:val="center"/>
+          </w:tcPr>
+          <w:p>
+            <w:pPr>
+              <w:rPr>
+                <w:rFonts w:ascii="Arial" w:hAnsi="Arial" w:cs="Arial"/>
+                <w:b/>
+                <w:sz w:val="22"/>
+                <w:szCs w:val="22"/>
+              </w:rPr>
+            </w:pPr>
+            <w:r>
+              <w:rPr>
+                <w:rFonts w:ascii="Arial" w:hAnsi="Arial" w:cs="Arial"/>
+                <w:b/>
+                <w:sz w:val="22"/>
+                <w:szCs w:val="22"/>
+              </w:rPr>
+              <w:t>ID: H016</w:t>
+            </w:r>
+          </w:p>
+        </w:tc>
+        <w:tc>
+          <w:tcPr>
+            <w:tcW w:w="8219" w:type="dxa"/>
+            <w:gridSpan w:val="2"/>
+            <w:vAlign w:val="center"/>
+          </w:tcPr>
+          <w:p>
+            <w:pPr>
+              <w:rPr>
+                <w:rFonts w:ascii="Arial" w:hAnsi="Arial" w:cs="Arial"/>
+                <w:b/>
+                <w:sz w:val="22"/>
+                <w:szCs w:val="22"/>
+              </w:rPr>
+            </w:pPr>
+            <w:r>
+              <w:rPr>
+                <w:rFonts w:ascii="Arial" w:hAnsi="Arial" w:cs="Arial"/>
+                <w:b/>
+                <w:sz w:val="22"/>
+                <w:szCs w:val="22"/>
+              </w:rPr>
+              <w:t xml:space="preserve">Usuario: </w:t>
+            </w:r>
+            <w:r>
+              <w:rPr>
+                <w:rFonts w:ascii="Arial" w:hAnsi="Arial" w:cs="Arial"/>
+                <w:sz w:val="22"/>
+                <w:szCs w:val="22"/>
+              </w:rPr>
+              <w:t xml:space="preserve">Administrador </w:t>
+            </w:r>
+          </w:p>
+        </w:tc>
+      </w:tr>
+      <w:tr>
+        <w:trPr>
+          <w:trHeight w:val="567"/>
+        </w:trPr>
+        <w:tc>
+          <w:tcPr>
+            <w:tcW w:w="10194" w:type="dxa"/>
+            <w:gridSpan w:val="3"/>
+            <w:vAlign w:val="center"/>
+          </w:tcPr>
+          <w:p>
+            <w:pPr>
+              <w:rPr>
+                <w:rFonts w:ascii="Arial" w:hAnsi="Arial" w:cs="Arial"/>
+                <w:bCs/>
+                <w:sz w:val="22"/>
+                <w:szCs w:val="22"/>
+              </w:rPr>
+            </w:pPr>
+            <w:r>
+              <w:rPr>
+                <w:rFonts w:ascii="Arial" w:hAnsi="Arial" w:cs="Arial"/>
+                <w:b/>
+                <w:sz w:val="22"/>
+                <w:szCs w:val="22"/>
+              </w:rPr>
+              <w:t xml:space="preserve">Nombre historia: </w:t>
+            </w:r>
+            <w:r>
+              <w:rPr>
+                <w:rFonts w:ascii="Arial" w:hAnsi="Arial" w:cs="Arial"/>
+                <w:bCs/>
+                <w:sz w:val="22"/>
+                <w:szCs w:val="22"/>
+              </w:rPr>
+              <w:t xml:space="preserve">Notificación por </w:t>
+            </w:r>
+            <w:r>
+              <w:rPr>
+                <w:rFonts w:ascii="Arial" w:hAnsi="Arial" w:cs="Arial"/>
+                <w:bCs/>
+                <w:sz w:val="22"/>
+                <w:szCs w:val="22"/>
+              </w:rPr>
+              <w:t>WhatsApp</w:t>
+            </w:r>
+            <w:r>
+              <w:rPr>
+                <w:rFonts w:ascii="Arial" w:hAnsi="Arial" w:cs="Arial"/>
+                <w:bCs/>
+                <w:sz w:val="22"/>
+                <w:szCs w:val="22"/>
+              </w:rPr>
+              <w:t xml:space="preserve"> </w:t>
+            </w:r>
+          </w:p>
+        </w:tc>
+      </w:tr>
+      <w:tr>
+        <w:trPr>
+          <w:trHeight w:val="567"/>
+        </w:trPr>
+        <w:tc>
+          <w:tcPr>
+            <w:tcW w:w="5098" w:type="dxa"/>
+            <w:gridSpan w:val="2"/>
+            <w:vAlign w:val="center"/>
+          </w:tcPr>
+          <w:p>
+            <w:pPr>
+              <w:rPr>
+                <w:rFonts w:ascii="Arial" w:hAnsi="Arial" w:cs="Arial"/>
+                <w:b/>
+                <w:sz w:val="22"/>
+                <w:szCs w:val="22"/>
+              </w:rPr>
+            </w:pPr>
+            <w:r>
+              <w:rPr>
+                <w:rFonts w:ascii="Arial" w:hAnsi="Arial" w:cs="Arial"/>
+                <w:b/>
+                <w:sz w:val="22"/>
+                <w:szCs w:val="22"/>
+              </w:rPr>
+              <w:t xml:space="preserve">Prioridad en negocio:  </w:t>
+            </w:r>
+          </w:p>
+          <w:p>
+            <w:pPr>
+              <w:rPr>
+                <w:rFonts w:ascii="Arial" w:hAnsi="Arial" w:cs="Arial"/>
+                <w:sz w:val="22"/>
+                <w:szCs w:val="22"/>
+              </w:rPr>
+            </w:pPr>
+            <w:r>
+              <w:rPr>
+                <w:rFonts w:ascii="Arial" w:hAnsi="Arial" w:cs="Arial"/>
+                <w:sz w:val="22"/>
+                <w:szCs w:val="22"/>
+              </w:rPr>
+              <w:t xml:space="preserve"> Medio </w:t>
+            </w:r>
+          </w:p>
+        </w:tc>
+        <w:tc>
+          <w:tcPr>
+            <w:tcW w:w="5096" w:type="dxa"/>
+            <w:vAlign w:val="center"/>
+          </w:tcPr>
+          <w:p>
+            <w:pPr>
+              <w:rPr>
+                <w:rFonts w:ascii="Arial" w:hAnsi="Arial" w:cs="Arial"/>
+                <w:b/>
+                <w:sz w:val="22"/>
+                <w:szCs w:val="22"/>
+              </w:rPr>
+            </w:pPr>
+            <w:r>
+              <w:rPr>
+                <w:rFonts w:ascii="Arial" w:hAnsi="Arial" w:cs="Arial"/>
+                <w:b/>
+                <w:sz w:val="22"/>
+                <w:szCs w:val="22"/>
+              </w:rPr>
+              <w:t xml:space="preserve">Riesgo en desarrollo: </w:t>
+            </w:r>
+          </w:p>
+          <w:p>
+            <w:pPr>
+              <w:rPr>
+                <w:rFonts w:ascii="Arial" w:hAnsi="Arial" w:cs="Arial"/>
+                <w:b/>
+                <w:sz w:val="22"/>
+                <w:szCs w:val="22"/>
+              </w:rPr>
+            </w:pPr>
+            <w:r>
+              <w:rPr>
+                <w:rFonts w:ascii="Arial" w:hAnsi="Arial" w:cs="Arial"/>
+                <w:sz w:val="22"/>
+                <w:szCs w:val="22"/>
+              </w:rPr>
+              <w:t>Medio</w:t>
+            </w:r>
+          </w:p>
+        </w:tc>
+      </w:tr>
+      <w:tr>
+        <w:trPr>
+          <w:trHeight w:val="567"/>
+        </w:trPr>
+        <w:tc>
+          <w:tcPr>
+            <w:tcW w:w="0" w:type="auto"/>
+            <w:gridSpan w:val="2"/>
+            <w:vAlign w:val="center"/>
+          </w:tcPr>
+          <w:p>
+            <w:pPr>
+              <w:rPr>
+                <w:rFonts w:ascii="Arial" w:hAnsi="Arial" w:cs="Arial"/>
+                <w:sz w:val="22"/>
+                <w:szCs w:val="22"/>
+              </w:rPr>
+            </w:pPr>
+            <w:r>
+              <w:rPr>
+                <w:rFonts w:ascii="Arial" w:hAnsi="Arial" w:cs="Arial"/>
+                <w:b/>
+                <w:sz w:val="22"/>
+                <w:szCs w:val="22"/>
+              </w:rPr>
+              <w:t>Puntos estimados: 5</w:t>
+            </w:r>
+          </w:p>
+        </w:tc>
+        <w:tc>
+          <w:tcPr>
+            <w:tcW w:w="5096" w:type="dxa"/>
+            <w:vAlign w:val="center"/>
+          </w:tcPr>
+          <w:p>
+            <w:pPr>
+              <w:rPr>
+                <w:rFonts w:ascii="Arial" w:hAnsi="Arial" w:cs="Arial"/>
+                <w:b/>
+                <w:sz w:val="22"/>
+                <w:szCs w:val="22"/>
+              </w:rPr>
+            </w:pPr>
+            <w:r>
+              <w:rPr>
+                <w:rFonts w:ascii="Arial" w:hAnsi="Arial" w:cs="Arial"/>
+                <w:b/>
+                <w:sz w:val="22"/>
+                <w:szCs w:val="22"/>
+              </w:rPr>
+              <w:t>Iteración asignada:  5</w:t>
+            </w:r>
+          </w:p>
+        </w:tc>
+      </w:tr>
+      <w:tr>
+        <w:trPr>
+          <w:trHeight w:val="567"/>
+        </w:trPr>
+        <w:tc>
+          <w:tcPr>
+            <w:tcW w:w="0" w:type="auto"/>
+            <w:gridSpan w:val="3"/>
+            <w:vAlign w:val="center"/>
+          </w:tcPr>
+          <w:p>
+            <w:pPr>
+              <w:rPr>
+                <w:rFonts w:ascii="Arial" w:hAnsi="Arial" w:cs="Arial"/>
+                <w:b/>
+                <w:sz w:val="22"/>
+                <w:szCs w:val="22"/>
+              </w:rPr>
+            </w:pPr>
+            <w:r>
+              <w:rPr>
+                <w:rFonts w:ascii="Arial" w:hAnsi="Arial" w:cs="Arial"/>
+                <w:b/>
+                <w:sz w:val="22"/>
+                <w:szCs w:val="22"/>
+              </w:rPr>
+              <w:t xml:space="preserve">Programador responsable: </w:t>
+            </w:r>
+            <w:r>
+              <w:rPr>
+                <w:rFonts w:ascii="Arial" w:hAnsi="Arial" w:cs="Arial"/>
+                <w:sz w:val="22"/>
+                <w:szCs w:val="22"/>
+              </w:rPr>
+              <w:t>Ivan de la Cruz</w:t>
+            </w:r>
+          </w:p>
+        </w:tc>
+      </w:tr>
+      <w:tr>
+        <w:tc>
+          <w:tcPr>
+            <w:tcW w:w="10194" w:type="dxa"/>
+            <w:gridSpan w:val="3"/>
+            <w:vAlign w:val="center"/>
+          </w:tcPr>
+          <w:p>
+            <w:pPr>
+              <w:rPr>
+                <w:rFonts w:ascii="Arial" w:hAnsi="Arial" w:cs="Arial"/>
+                <w:b/>
+                <w:sz w:val="12"/>
+                <w:szCs w:val="12"/>
+              </w:rPr>
+            </w:pPr>
+          </w:p>
+          <w:p>
+            <w:pPr>
+              <w:rPr>
+                <w:rFonts w:ascii="Arial" w:hAnsi="Arial" w:cs="Arial"/>
+                <w:b/>
+                <w:sz w:val="22"/>
+                <w:szCs w:val="22"/>
+              </w:rPr>
+            </w:pPr>
+            <w:r>
+              <w:rPr>
+                <w:rFonts w:ascii="Arial" w:hAnsi="Arial" w:cs="Arial"/>
+                <w:b/>
+                <w:sz w:val="22"/>
+                <w:szCs w:val="22"/>
+              </w:rPr>
+              <w:t>Descripción:</w:t>
+            </w:r>
+          </w:p>
+          <w:p>
+            <w:pPr>
+              <w:rPr>
+                <w:rFonts w:ascii="Arial" w:hAnsi="Arial" w:cs="Arial"/>
+                <w:sz w:val="22"/>
+                <w:szCs w:val="22"/>
+              </w:rPr>
+            </w:pPr>
+            <w:r>
+              <w:rPr>
+                <w:rFonts w:ascii="Arial" w:hAnsi="Arial" w:cs="Arial"/>
+                <w:sz w:val="22"/>
+                <w:szCs w:val="22"/>
+              </w:rPr>
+              <w:t xml:space="preserve">El administrador podrá emitir notificación vía </w:t>
+            </w:r>
+            <w:r>
+              <w:rPr>
+                <w:rFonts w:ascii="Arial" w:hAnsi="Arial" w:cs="Arial"/>
+                <w:sz w:val="22"/>
+                <w:szCs w:val="22"/>
+              </w:rPr>
+              <w:t>WhatsApp</w:t>
+            </w:r>
+            <w:r>
+              <w:rPr>
+                <w:rFonts w:ascii="Arial" w:hAnsi="Arial" w:cs="Arial"/>
+                <w:sz w:val="22"/>
+                <w:szCs w:val="22"/>
+              </w:rPr>
+              <w:t xml:space="preserve"> para la confirmación de la cita médica y como un recordatorio.</w:t>
+            </w:r>
+          </w:p>
+          <w:p>
+            <w:pPr>
+              <w:rPr>
+                <w:rFonts w:ascii="Arial" w:hAnsi="Arial" w:cs="Arial"/>
+                <w:b/>
+                <w:sz w:val="22"/>
+                <w:szCs w:val="22"/>
+              </w:rPr>
+            </w:pPr>
+          </w:p>
+        </w:tc>
+      </w:tr>
+      <w:tr>
+        <w:tc>
+          <w:tcPr>
+            <w:tcW w:w="10194" w:type="dxa"/>
+            <w:gridSpan w:val="3"/>
+            <w:vAlign w:val="center"/>
+          </w:tcPr>
+          <w:p>
+            <w:pPr>
+              <w:rPr>
+                <w:rFonts w:ascii="Arial" w:hAnsi="Arial" w:cs="Arial"/>
+                <w:b/>
+                <w:sz w:val="12"/>
+                <w:szCs w:val="12"/>
+              </w:rPr>
+            </w:pPr>
+          </w:p>
+          <w:p>
+            <w:pPr>
+              <w:rPr>
+                <w:rFonts w:ascii="Arial" w:hAnsi="Arial" w:cs="Arial"/>
+                <w:b/>
+                <w:sz w:val="22"/>
+                <w:szCs w:val="22"/>
+              </w:rPr>
+            </w:pPr>
+            <w:r>
+              <w:rPr>
+                <w:rFonts w:ascii="Arial" w:hAnsi="Arial" w:cs="Arial"/>
+                <w:b/>
+                <w:sz w:val="22"/>
+                <w:szCs w:val="22"/>
+              </w:rPr>
+              <w:t>Observaciones:</w:t>
+            </w:r>
+          </w:p>
+          <w:p>
+            <w:pPr>
+              <w:rPr>
+                <w:rFonts w:ascii="Arial" w:hAnsi="Arial" w:cs="Arial"/>
+                <w:b/>
+                <w:sz w:val="22"/>
+                <w:szCs w:val="22"/>
+              </w:rPr>
+            </w:pPr>
+          </w:p>
+          <w:p>
+            <w:pPr>
+              <w:rPr>
+                <w:rFonts w:ascii="Arial" w:hAnsi="Arial" w:cs="Arial"/>
+                <w:b/>
+                <w:sz w:val="22"/>
+                <w:szCs w:val="22"/>
+              </w:rPr>
+            </w:pPr>
+          </w:p>
+          <w:p>
+            <w:pPr>
+              <w:rPr>
+                <w:rFonts w:ascii="Arial" w:hAnsi="Arial" w:cs="Arial"/>
+                <w:b/>
+                <w:sz w:val="22"/>
+                <w:szCs w:val="22"/>
+              </w:rPr>
+            </w:pPr>
+          </w:p>
+        </w:tc>
+      </w:tr>
+    </w:tbl>
+    <w:p/>
+    <w:p/>
+    <w:p/>
+    <w:p/>
+    <w:p/>
+    <w:p/>
+    <w:p/>
+    <w:p/>
     <w:p/>
     <w:sectPr>
       <w:footerReference w:type="default" r:id="rId7"/>
@@ -6277,6 +8517,92 @@
 <file path=word/numbering.xml><?xml version="1.0" encoding="utf-8"?>
 <w:numbering xmlns:wpc="http://schemas.microsoft.com/office/word/2010/wordprocessingCanvas" xmlns:cx="http://schemas.microsoft.com/office/drawing/2014/chartex" xmlns:cx1="http://schemas.microsoft.com/office/drawing/2015/9/8/chartex" xmlns:cx2="http://schemas.microsoft.com/office/drawing/2015/10/21/chartex" xmlns:cx3="http://schemas.microsoft.com/office/drawing/2016/5/9/chartex" xmlns:cx4="http://schemas.microsoft.com/office/drawing/2016/5/10/chartex" xmlns:cx5="http://schemas.microsoft.com/office/drawing/2016/5/11/chartex" xmlns:cx6="http://schemas.microsoft.com/office/drawing/2016/5/12/chartex" xmlns:cx7="http://schemas.microsoft.com/office/drawing/2016/5/13/chartex" xmlns:cx8="http://schemas.microsoft.com/office/drawing/2016/5/14/chartex" xmlns:mc="http://schemas.openxmlformats.org/markup-compatibility/2006" xmlns:aink="http://schemas.microsoft.com/office/drawing/2016/ink" xmlns:am3d="http://schemas.microsoft.com/office/drawing/2017/model3d" xmlns:o="urn:schemas-microsoft-com:office:office" xmlns:r="http://schemas.openxmlformats.org/officeDocument/2006/relationships" xmlns:m="http://schemas.openxmlformats.org/officeDocument/2006/math" xmlns:v="urn:schemas-microsoft-com:vml" xmlns:wp14="http://schemas.microsoft.com/office/word/2010/wordprocessingDrawing" xmlns:wp="http://schemas.openxmlformats.org/drawingml/2006/wordprocessingDrawing" xmlns:w10="urn:schemas-microsoft-com:office:word" xmlns:w="http://schemas.openxmlformats.org/wordprocessingml/2006/main" xmlns:w14="http://schemas.microsoft.com/office/word/2010/wordml" xmlns:w15="http://schemas.microsoft.com/office/word/2012/wordml" xmlns:w16cex="http://schemas.microsoft.com/office/word/2018/wordml/cex" xmlns:w16cid="http://schemas.microsoft.com/office/word/2016/wordml/cid" xmlns:w16="http://schemas.microsoft.com/office/word/2018/wordml" xmlns:w16se="http://schemas.microsoft.com/office/word/2015/wordml/symex" xmlns:wpg="http://schemas.microsoft.com/office/word/2010/wordprocessingGroup" xmlns:wpi="http://schemas.microsoft.com/office/word/2010/wordprocessingInk" xmlns:wne="http://schemas.microsoft.com/office/word/2006/wordml" xmlns:wps="http://schemas.microsoft.com/office/word/2010/wordprocessingShape" mc:Ignorable="w14 w15 w16se w16cid w16 w16cex wp14">
   <w:abstractNum w:abstractNumId="0" w15:restartNumberingAfterBreak="0">
+    <w:nsid w:val="0F7E19A5"/>
+    <w:multiLevelType w:val="hybridMultilevel"/>
+    <w:tmpl w:val="E2A206AE"/>
+    <w:lvl w:ilvl="0" w:tplc="300A000F">
+      <w:start w:val="1"/>
+      <w:numFmt w:val="decimal"/>
+      <w:lvlText w:val="%1."/>
+      <w:lvlJc w:val="left"/>
+      <w:pPr>
+        <w:ind w:left="720" w:hanging="360"/>
+      </w:pPr>
+    </w:lvl>
+    <w:lvl w:ilvl="1" w:tplc="300A0019" w:tentative="1">
+      <w:start w:val="1"/>
+      <w:numFmt w:val="lowerLetter"/>
+      <w:lvlText w:val="%2."/>
+      <w:lvlJc w:val="left"/>
+      <w:pPr>
+        <w:ind w:left="1440" w:hanging="360"/>
+      </w:pPr>
+    </w:lvl>
+    <w:lvl w:ilvl="2" w:tplc="300A001B" w:tentative="1">
+      <w:start w:val="1"/>
+      <w:numFmt w:val="lowerRoman"/>
+      <w:lvlText w:val="%3."/>
+      <w:lvlJc w:val="right"/>
+      <w:pPr>
+        <w:ind w:left="2160" w:hanging="180"/>
+      </w:pPr>
+    </w:lvl>
+    <w:lvl w:ilvl="3" w:tplc="300A000F" w:tentative="1">
+      <w:start w:val="1"/>
+      <w:numFmt w:val="decimal"/>
+      <w:lvlText w:val="%4."/>
+      <w:lvlJc w:val="left"/>
+      <w:pPr>
+        <w:ind w:left="2880" w:hanging="360"/>
+      </w:pPr>
+    </w:lvl>
+    <w:lvl w:ilvl="4" w:tplc="300A0019" w:tentative="1">
+      <w:start w:val="1"/>
+      <w:numFmt w:val="lowerLetter"/>
+      <w:lvlText w:val="%5."/>
+      <w:lvlJc w:val="left"/>
+      <w:pPr>
+        <w:ind w:left="3600" w:hanging="360"/>
+      </w:pPr>
+    </w:lvl>
+    <w:lvl w:ilvl="5" w:tplc="300A001B" w:tentative="1">
+      <w:start w:val="1"/>
+      <w:numFmt w:val="lowerRoman"/>
+      <w:lvlText w:val="%6."/>
+      <w:lvlJc w:val="right"/>
+      <w:pPr>
+        <w:ind w:left="4320" w:hanging="180"/>
+      </w:pPr>
+    </w:lvl>
+    <w:lvl w:ilvl="6" w:tplc="300A000F" w:tentative="1">
+      <w:start w:val="1"/>
+      <w:numFmt w:val="decimal"/>
+      <w:lvlText w:val="%7."/>
+      <w:lvlJc w:val="left"/>
+      <w:pPr>
+        <w:ind w:left="5040" w:hanging="360"/>
+      </w:pPr>
+    </w:lvl>
+    <w:lvl w:ilvl="7" w:tplc="300A0019" w:tentative="1">
+      <w:start w:val="1"/>
+      <w:numFmt w:val="lowerLetter"/>
+      <w:lvlText w:val="%8."/>
+      <w:lvlJc w:val="left"/>
+      <w:pPr>
+        <w:ind w:left="5760" w:hanging="360"/>
+      </w:pPr>
+    </w:lvl>
+    <w:lvl w:ilvl="8" w:tplc="300A001B" w:tentative="1">
+      <w:start w:val="1"/>
+      <w:numFmt w:val="lowerRoman"/>
+      <w:lvlText w:val="%9."/>
+      <w:lvlJc w:val="right"/>
+      <w:pPr>
+        <w:ind w:left="6480" w:hanging="180"/>
+      </w:pPr>
+    </w:lvl>
+  </w:abstractNum>
+  <w:abstractNum w:abstractNumId="1" w15:restartNumberingAfterBreak="0">
     <w:nsid w:val="1CB45BF5"/>
     <w:multiLevelType w:val="hybridMultilevel"/>
     <w:tmpl w:val="BB4AA8D8"/>
@@ -6362,7 +8688,7 @@
       </w:pPr>
     </w:lvl>
   </w:abstractNum>
-  <w:abstractNum w:abstractNumId="1" w15:restartNumberingAfterBreak="0">
+  <w:abstractNum w:abstractNumId="2" w15:restartNumberingAfterBreak="0">
     <w:nsid w:val="5C5613C8"/>
     <w:multiLevelType w:val="hybridMultilevel"/>
     <w:tmpl w:val="28140478"/>
@@ -6448,7 +8774,7 @@
       </w:pPr>
     </w:lvl>
   </w:abstractNum>
-  <w:abstractNum w:abstractNumId="2" w15:restartNumberingAfterBreak="0">
+  <w:abstractNum w:abstractNumId="3" w15:restartNumberingAfterBreak="0">
     <w:nsid w:val="5F4179B4"/>
     <w:multiLevelType w:val="hybridMultilevel"/>
     <w:tmpl w:val="BB4AA8D8"/>
@@ -6534,7 +8860,7 @@
       </w:pPr>
     </w:lvl>
   </w:abstractNum>
-  <w:abstractNum w:abstractNumId="3" w15:restartNumberingAfterBreak="0">
+  <w:abstractNum w:abstractNumId="4" w15:restartNumberingAfterBreak="0">
     <w:nsid w:val="67A90020"/>
     <w:multiLevelType w:val="hybridMultilevel"/>
     <w:tmpl w:val="AB2EB28E"/>
@@ -6620,7 +8946,93 @@
       </w:pPr>
     </w:lvl>
   </w:abstractNum>
-  <w:abstractNum w:abstractNumId="4" w15:restartNumberingAfterBreak="0">
+  <w:abstractNum w:abstractNumId="5" w15:restartNumberingAfterBreak="0">
+    <w:nsid w:val="6D9F3037"/>
+    <w:multiLevelType w:val="hybridMultilevel"/>
+    <w:tmpl w:val="E2A206AE"/>
+    <w:lvl w:ilvl="0" w:tplc="300A000F">
+      <w:start w:val="1"/>
+      <w:numFmt w:val="decimal"/>
+      <w:lvlText w:val="%1."/>
+      <w:lvlJc w:val="left"/>
+      <w:pPr>
+        <w:ind w:left="720" w:hanging="360"/>
+      </w:pPr>
+    </w:lvl>
+    <w:lvl w:ilvl="1" w:tplc="300A0019" w:tentative="1">
+      <w:start w:val="1"/>
+      <w:numFmt w:val="lowerLetter"/>
+      <w:lvlText w:val="%2."/>
+      <w:lvlJc w:val="left"/>
+      <w:pPr>
+        <w:ind w:left="1440" w:hanging="360"/>
+      </w:pPr>
+    </w:lvl>
+    <w:lvl w:ilvl="2" w:tplc="300A001B" w:tentative="1">
+      <w:start w:val="1"/>
+      <w:numFmt w:val="lowerRoman"/>
+      <w:lvlText w:val="%3."/>
+      <w:lvlJc w:val="right"/>
+      <w:pPr>
+        <w:ind w:left="2160" w:hanging="180"/>
+      </w:pPr>
+    </w:lvl>
+    <w:lvl w:ilvl="3" w:tplc="300A000F" w:tentative="1">
+      <w:start w:val="1"/>
+      <w:numFmt w:val="decimal"/>
+      <w:lvlText w:val="%4."/>
+      <w:lvlJc w:val="left"/>
+      <w:pPr>
+        <w:ind w:left="2880" w:hanging="360"/>
+      </w:pPr>
+    </w:lvl>
+    <w:lvl w:ilvl="4" w:tplc="300A0019" w:tentative="1">
+      <w:start w:val="1"/>
+      <w:numFmt w:val="lowerLetter"/>
+      <w:lvlText w:val="%5."/>
+      <w:lvlJc w:val="left"/>
+      <w:pPr>
+        <w:ind w:left="3600" w:hanging="360"/>
+      </w:pPr>
+    </w:lvl>
+    <w:lvl w:ilvl="5" w:tplc="300A001B" w:tentative="1">
+      <w:start w:val="1"/>
+      <w:numFmt w:val="lowerRoman"/>
+      <w:lvlText w:val="%6."/>
+      <w:lvlJc w:val="right"/>
+      <w:pPr>
+        <w:ind w:left="4320" w:hanging="180"/>
+      </w:pPr>
+    </w:lvl>
+    <w:lvl w:ilvl="6" w:tplc="300A000F" w:tentative="1">
+      <w:start w:val="1"/>
+      <w:numFmt w:val="decimal"/>
+      <w:lvlText w:val="%7."/>
+      <w:lvlJc w:val="left"/>
+      <w:pPr>
+        <w:ind w:left="5040" w:hanging="360"/>
+      </w:pPr>
+    </w:lvl>
+    <w:lvl w:ilvl="7" w:tplc="300A0019" w:tentative="1">
+      <w:start w:val="1"/>
+      <w:numFmt w:val="lowerLetter"/>
+      <w:lvlText w:val="%8."/>
+      <w:lvlJc w:val="left"/>
+      <w:pPr>
+        <w:ind w:left="5760" w:hanging="360"/>
+      </w:pPr>
+    </w:lvl>
+    <w:lvl w:ilvl="8" w:tplc="300A001B" w:tentative="1">
+      <w:start w:val="1"/>
+      <w:numFmt w:val="lowerRoman"/>
+      <w:lvlText w:val="%9."/>
+      <w:lvlJc w:val="right"/>
+      <w:pPr>
+        <w:ind w:left="6480" w:hanging="180"/>
+      </w:pPr>
+    </w:lvl>
+  </w:abstractNum>
+  <w:abstractNum w:abstractNumId="6" w15:restartNumberingAfterBreak="0">
     <w:nsid w:val="745C3E31"/>
     <w:multiLevelType w:val="hybridMultilevel"/>
     <w:tmpl w:val="559A62EA"/>
@@ -6706,7 +9118,7 @@
       </w:pPr>
     </w:lvl>
   </w:abstractNum>
-  <w:abstractNum w:abstractNumId="5" w15:restartNumberingAfterBreak="0">
+  <w:abstractNum w:abstractNumId="7" w15:restartNumberingAfterBreak="0">
     <w:nsid w:val="7E8D4E8E"/>
     <w:multiLevelType w:val="hybridMultilevel"/>
     <w:tmpl w:val="AB2EB28E"/>
@@ -6793,22 +9205,28 @@
     </w:lvl>
   </w:abstractNum>
   <w:num w:numId="1">
+    <w:abstractNumId w:val="6"/>
+  </w:num>
+  <w:num w:numId="2">
+    <w:abstractNumId w:val="2"/>
+  </w:num>
+  <w:num w:numId="3">
+    <w:abstractNumId w:val="1"/>
+  </w:num>
+  <w:num w:numId="4">
+    <w:abstractNumId w:val="3"/>
+  </w:num>
+  <w:num w:numId="5">
+    <w:abstractNumId w:val="7"/>
+  </w:num>
+  <w:num w:numId="6">
     <w:abstractNumId w:val="4"/>
   </w:num>
-  <w:num w:numId="2">
-    <w:abstractNumId w:val="1"/>
-  </w:num>
-  <w:num w:numId="3">
-    <w:abstractNumId w:val="0"/>
-  </w:num>
-  <w:num w:numId="4">
-    <w:abstractNumId w:val="2"/>
-  </w:num>
-  <w:num w:numId="5">
+  <w:num w:numId="7">
     <w:abstractNumId w:val="5"/>
   </w:num>
-  <w:num w:numId="6">
-    <w:abstractNumId w:val="3"/>
+  <w:num w:numId="8">
+    <w:abstractNumId w:val="0"/>
   </w:num>
 </w:numbering>
 </file>

</xml_diff>